<commit_message>
beginning analytical solution section
</commit_message>
<xml_diff>
--- a/Model Description Paper 062322.docx
+++ b/Model Description Paper 062322.docx
@@ -69,7 +69,67 @@
         <w:rPr>
           <w:rFonts w:cstheme="minorHAnsi"/>
         </w:rPr>
-        <w:t>Bedrock-incising rivers set the pace of landscape response to tectonic and climatic perturbations; this makes them a prime process to understand in landscape evolution models. Models of bedrock incision processes have increased in scope and complexity in recent years, but we still lack a model that can encompass the full complexity of a river system. Here we present a model that seeks to honor a greater breadth of fluvial processes at play along regional-scale river systems, including a transition from bedrock to alluvial riverbeds and the associated changes in erosive process.</w:t>
+        <w:t xml:space="preserve">Bedrock-incising rivers set the pace of landscape response to tectonic and climatic perturbations; </w:t>
+      </w:r>
+      <w:r>
+        <w:rPr>
+          <w:rFonts w:cstheme="minorHAnsi"/>
+        </w:rPr>
+        <w:t xml:space="preserve">thus, </w:t>
+      </w:r>
+      <w:r>
+        <w:rPr>
+          <w:rFonts w:cstheme="minorHAnsi"/>
+        </w:rPr>
+        <w:t>understand</w:t>
+      </w:r>
+      <w:r>
+        <w:rPr>
+          <w:rFonts w:cstheme="minorHAnsi"/>
+        </w:rPr>
+        <w:t>ing bedrock river processes is vital to producing realistic</w:t>
+      </w:r>
+      <w:r>
+        <w:rPr>
+          <w:rFonts w:cstheme="minorHAnsi"/>
+        </w:rPr>
+        <w:t xml:space="preserve"> landscape evolution models.</w:t>
+      </w:r>
+      <w:r>
+        <w:rPr>
+          <w:rFonts w:cstheme="minorHAnsi"/>
+        </w:rPr>
+        <w:t xml:space="preserve"> B</w:t>
+      </w:r>
+      <w:r>
+        <w:rPr>
+          <w:rFonts w:cstheme="minorHAnsi"/>
+        </w:rPr>
+        <w:t xml:space="preserve">edrock incision </w:t>
+      </w:r>
+      <w:r>
+        <w:rPr>
+          <w:rFonts w:cstheme="minorHAnsi"/>
+        </w:rPr>
+        <w:t>models</w:t>
+      </w:r>
+      <w:r>
+        <w:rPr>
+          <w:rFonts w:cstheme="minorHAnsi"/>
+        </w:rPr>
+        <w:t xml:space="preserve"> have increased in scope and complexity in recent years, but </w:t>
+      </w:r>
+      <w:r>
+        <w:rPr>
+          <w:rFonts w:cstheme="minorHAnsi"/>
+        </w:rPr>
+        <w:t xml:space="preserve">models that capture the full complexity of a river system remain elusive.  </w:t>
+      </w:r>
+      <w:r>
+        <w:rPr>
+          <w:rFonts w:cstheme="minorHAnsi"/>
+        </w:rPr>
+        <w:t>Here we present a model that seeks to honor a greater breadth of fluvial processes at play along regional-scale river systems, including a transition from bedrock to alluvial riverbeds and the associated changes in erosive process.</w:t>
       </w:r>
     </w:p>
     <w:p>
@@ -5308,7 +5368,28 @@
           <w:rFonts w:cstheme="minorHAnsi"/>
           <w:color w:val="000000" w:themeColor="text1"/>
         </w:rPr>
-        <w:t>Analytical solutions are presented for two special cases in which sediment supply to the river is unlimited.</w:t>
+        <w:t>Analytical solutions are presented for t</w:t>
+      </w:r>
+      <w:r>
+        <w:rPr>
+          <w:rFonts w:cstheme="minorHAnsi"/>
+          <w:color w:val="000000" w:themeColor="text1"/>
+        </w:rPr>
+        <w:t>hree</w:t>
+      </w:r>
+      <w:r>
+        <w:rPr>
+          <w:rFonts w:cstheme="minorHAnsi"/>
+          <w:color w:val="000000" w:themeColor="text1"/>
+        </w:rPr>
+        <w:t xml:space="preserve"> special cases </w:t>
+      </w:r>
+      <w:r>
+        <w:rPr>
+          <w:rFonts w:cstheme="minorHAnsi"/>
+          <w:color w:val="000000" w:themeColor="text1"/>
+        </w:rPr>
+        <w:t>that represent simplified versions of the model behavior.</w:t>
       </w:r>
     </w:p>
     <w:p>
@@ -5334,8 +5415,192 @@
           <w:color w:val="000000" w:themeColor="text1"/>
         </w:rPr>
         <w:lastRenderedPageBreak/>
-        <w:t>Is there a third special case where plucking occurs, but no abrasion?</w:t>
-      </w:r>
+        <w:t>Case 1: Unlimited sediment, and no grain attrition</w:t>
+      </w:r>
+    </w:p>
+    <w:p>
+      <w:pPr>
+        <w:jc w:val="both"/>
+        <w:rPr>
+          <w:rFonts w:cstheme="minorHAnsi"/>
+          <w:color w:val="000000" w:themeColor="text1"/>
+        </w:rPr>
+      </w:pPr>
+    </w:p>
+    <w:p>
+      <w:pPr>
+        <w:jc w:val="both"/>
+        <w:rPr>
+          <w:rFonts w:cstheme="minorHAnsi"/>
+          <w:color w:val="000000" w:themeColor="text1"/>
+        </w:rPr>
+      </w:pPr>
+      <w:r>
+        <w:rPr>
+          <w:rFonts w:cstheme="minorHAnsi"/>
+          <w:color w:val="000000" w:themeColor="text1"/>
+        </w:rPr>
+        <w:t xml:space="preserve">In this most simplistic demonstration of model behavior, all processes relating to bedrock erosion are ignored, because bedrock is buried beneath an infinitely thick layer of sediment. </w:t>
+      </w:r>
+    </w:p>
+    <w:p>
+      <w:pPr>
+        <w:jc w:val="both"/>
+        <w:rPr>
+          <w:rFonts w:cstheme="minorHAnsi"/>
+          <w:color w:val="000000" w:themeColor="text1"/>
+        </w:rPr>
+      </w:pPr>
+    </w:p>
+    <w:p>
+      <w:pPr>
+        <w:jc w:val="both"/>
+        <w:rPr>
+          <w:rFonts w:cstheme="minorHAnsi"/>
+          <w:color w:val="000000" w:themeColor="text1"/>
+        </w:rPr>
+      </w:pPr>
+      <w:r>
+        <w:rPr>
+          <w:rFonts w:cstheme="minorHAnsi"/>
+          <w:color w:val="000000" w:themeColor="text1"/>
+        </w:rPr>
+        <w:t>Case 2: Unlimited sediment, with grain attrition</w:t>
+      </w:r>
+    </w:p>
+    <w:p>
+      <w:pPr>
+        <w:jc w:val="both"/>
+        <w:rPr>
+          <w:rFonts w:cstheme="minorHAnsi"/>
+          <w:color w:val="000000" w:themeColor="text1"/>
+        </w:rPr>
+      </w:pPr>
+    </w:p>
+    <w:p>
+      <w:pPr>
+        <w:jc w:val="both"/>
+        <w:rPr>
+          <w:rFonts w:cstheme="minorHAnsi"/>
+          <w:color w:val="000000" w:themeColor="text1"/>
+        </w:rPr>
+      </w:pPr>
+      <w:r>
+        <w:rPr>
+          <w:rFonts w:cstheme="minorHAnsi"/>
+          <w:color w:val="000000" w:themeColor="text1"/>
+        </w:rPr>
+        <w:t xml:space="preserve">This case demonstrates the importance of grain attrition to producing concavity in alluvial rivers. Sediment is still unlimited (the bed is entirely </w:t>
+      </w:r>
+      <w:proofErr w:type="spellStart"/>
+      <w:r>
+        <w:rPr>
+          <w:rFonts w:cstheme="minorHAnsi"/>
+          <w:color w:val="000000" w:themeColor="text1"/>
+        </w:rPr>
+        <w:t>alluviated</w:t>
+      </w:r>
+      <w:proofErr w:type="spellEnd"/>
+      <w:r>
+        <w:rPr>
+          <w:rFonts w:cstheme="minorHAnsi"/>
+          <w:color w:val="000000" w:themeColor="text1"/>
+        </w:rPr>
+        <w:t>), but here mass can be lost from the gravel load via grain-on-grain abrasion (“attrition.”)</w:t>
+      </w:r>
+    </w:p>
+    <w:p>
+      <w:pPr>
+        <w:jc w:val="both"/>
+        <w:rPr>
+          <w:rFonts w:cstheme="minorHAnsi"/>
+          <w:color w:val="000000" w:themeColor="text1"/>
+        </w:rPr>
+      </w:pPr>
+    </w:p>
+    <w:p>
+      <w:pPr>
+        <w:jc w:val="both"/>
+        <w:rPr>
+          <w:rFonts w:cstheme="minorHAnsi"/>
+          <w:color w:val="000000" w:themeColor="text1"/>
+        </w:rPr>
+      </w:pPr>
+      <w:r>
+        <w:rPr>
+          <w:rFonts w:cstheme="minorHAnsi"/>
+          <w:color w:val="000000" w:themeColor="text1"/>
+        </w:rPr>
+        <w:t>Case 3: Plucking and transport</w:t>
+      </w:r>
+    </w:p>
+    <w:p>
+      <w:pPr>
+        <w:jc w:val="both"/>
+        <w:rPr>
+          <w:rFonts w:cstheme="minorHAnsi"/>
+          <w:color w:val="000000" w:themeColor="text1"/>
+        </w:rPr>
+      </w:pPr>
+    </w:p>
+    <w:p>
+      <w:pPr>
+        <w:jc w:val="both"/>
+        <w:rPr>
+          <w:rFonts w:cstheme="minorHAnsi"/>
+          <w:color w:val="000000" w:themeColor="text1"/>
+        </w:rPr>
+      </w:pPr>
+      <w:r>
+        <w:rPr>
+          <w:rFonts w:cstheme="minorHAnsi"/>
+          <w:color w:val="000000" w:themeColor="text1"/>
+        </w:rPr>
+        <w:t xml:space="preserve">This case represents model behavior that honors the dynamics of erosion on a partially </w:t>
+      </w:r>
+      <w:proofErr w:type="spellStart"/>
+      <w:r>
+        <w:rPr>
+          <w:rFonts w:cstheme="minorHAnsi"/>
+          <w:color w:val="000000" w:themeColor="text1"/>
+        </w:rPr>
+        <w:t>alluviated</w:t>
+      </w:r>
+      <w:proofErr w:type="spellEnd"/>
+      <w:r>
+        <w:rPr>
+          <w:rFonts w:cstheme="minorHAnsi"/>
+          <w:color w:val="000000" w:themeColor="text1"/>
+        </w:rPr>
+        <w:t xml:space="preserve"> bed, but only considers one erosional process (plucking). This scenario differs from a stream power model, however, because coarse sediment that is generated via plucking contributes to an alluvial layer of varying thickness on the bed, which impacts the efficacy of the plucking process. </w:t>
+      </w:r>
+    </w:p>
+    <w:p>
+      <w:pPr>
+        <w:jc w:val="both"/>
+        <w:rPr>
+          <w:rFonts w:cstheme="minorHAnsi"/>
+          <w:color w:val="000000" w:themeColor="text1"/>
+        </w:rPr>
+      </w:pPr>
+    </w:p>
+    <w:p>
+      <w:pPr>
+        <w:jc w:val="both"/>
+        <w:rPr>
+          <w:rFonts w:cstheme="minorHAnsi"/>
+          <w:color w:val="000000" w:themeColor="text1"/>
+        </w:rPr>
+      </w:pPr>
+    </w:p>
+    <w:p>
+      <w:pPr>
+        <w:jc w:val="both"/>
+        <w:rPr>
+          <w:rFonts w:cstheme="minorHAnsi"/>
+          <w:color w:val="000000" w:themeColor="text1"/>
+        </w:rPr>
+      </w:pPr>
     </w:p>
     <w:p>
       <w:pPr>
@@ -5999,7 +6264,6 @@
           <w:bCs/>
           <w:color w:val="000000" w:themeColor="text1"/>
         </w:rPr>
-        <w:lastRenderedPageBreak/>
         <w:t>Steepness-Uplift Relationship</w:t>
       </w:r>
     </w:p>
@@ -6132,6 +6396,7 @@
           <w:noProof/>
           <w:color w:val="000000" w:themeColor="text1"/>
         </w:rPr>
+        <w:lastRenderedPageBreak/>
         <mc:AlternateContent>
           <mc:Choice Requires="wps">
             <w:drawing>
@@ -6579,6 +6844,7 @@
           <w:noProof/>
           <w:color w:val="000000" w:themeColor="text1"/>
         </w:rPr>
+        <w:lastRenderedPageBreak/>
         <w:drawing>
           <wp:anchor distT="0" distB="0" distL="114300" distR="114300" simplePos="0" relativeHeight="251666432" behindDoc="0" locked="0" layoutInCell="1" allowOverlap="1" wp14:anchorId="14C7AEAE" wp14:editId="37CDFEE8">
             <wp:simplePos x="0" y="0"/>
@@ -7171,7 +7437,35 @@
           <w:rFonts w:cstheme="minorHAnsi"/>
           <w:color w:val="000000" w:themeColor="text1"/>
         </w:rPr>
-        <w:t xml:space="preserve">Conversely, making the abrasion factor extremely large forces the </w:t>
+        <w:t xml:space="preserve">Conversely, making the abrasion factor extremely large forces the model into detachment-limited behavior, where the sediment </w:t>
+      </w:r>
+      <w:r>
+        <w:rPr>
+          <w:rFonts w:cstheme="minorHAnsi"/>
+          <w:color w:val="000000" w:themeColor="text1"/>
+        </w:rPr>
+        <w:t>transport rate</w:t>
+      </w:r>
+      <w:r>
+        <w:rPr>
+          <w:rFonts w:cstheme="minorHAnsi"/>
+          <w:color w:val="000000" w:themeColor="text1"/>
+        </w:rPr>
+        <w:t xml:space="preserve"> is effectively zero and bedrock erosion, along with uplift rate, exert total control on topography – sediment has no effect. This is effectively the stream power law, which can be seen in Figure 4 </w:t>
+      </w:r>
+      <w:r>
+        <w:rPr>
+          <w:rFonts w:cstheme="minorHAnsi"/>
+          <w:color w:val="000000" w:themeColor="text1"/>
+        </w:rPr>
+        <w:t>from</w:t>
+      </w:r>
+      <w:r>
+        <w:rPr>
+          <w:rFonts w:cstheme="minorHAnsi"/>
+          <w:color w:val="000000" w:themeColor="text1"/>
+        </w:rPr>
+        <w:t xml:space="preserve"> to the complete overlap </w:t>
       </w:r>
       <w:r>
         <w:rPr>
@@ -7179,35 +7473,7 @@
           <w:color w:val="000000" w:themeColor="text1"/>
         </w:rPr>
         <w:lastRenderedPageBreak/>
-        <w:t xml:space="preserve">model into detachment-limited behavior, where the sediment </w:t>
-      </w:r>
-      <w:r>
-        <w:rPr>
-          <w:rFonts w:cstheme="minorHAnsi"/>
-          <w:color w:val="000000" w:themeColor="text1"/>
-        </w:rPr>
-        <w:t>transport rate</w:t>
-      </w:r>
-      <w:r>
-        <w:rPr>
-          <w:rFonts w:cstheme="minorHAnsi"/>
-          <w:color w:val="000000" w:themeColor="text1"/>
-        </w:rPr>
-        <w:t xml:space="preserve"> is effectively zero and bedrock erosion, along with uplift rate, exert total control on topography – sediment has no effect. This is effectively the stream power law, which can be seen in Figure 4 </w:t>
-      </w:r>
-      <w:r>
-        <w:rPr>
-          <w:rFonts w:cstheme="minorHAnsi"/>
-          <w:color w:val="000000" w:themeColor="text1"/>
-        </w:rPr>
-        <w:t>from</w:t>
-      </w:r>
-      <w:r>
-        <w:rPr>
-          <w:rFonts w:cstheme="minorHAnsi"/>
-          <w:color w:val="000000" w:themeColor="text1"/>
-        </w:rPr>
-        <w:t xml:space="preserve"> to the complete overlap between this version of our model when compared to predictions from a purely stream power model.</w:t>
+        <w:t>between this version of our model when compared to predictions from a purely stream power model.</w:t>
       </w:r>
     </w:p>
     <w:p>

</xml_diff>

<commit_message>
updates to model testing, progress on lateral sed stability
</commit_message>
<xml_diff>
--- a/Model Description Paper 062322.docx
+++ b/Model Description Paper 062322.docx
@@ -175,7 +175,21 @@
         <w:rPr>
           <w:rFonts w:cstheme="minorHAnsi"/>
         </w:rPr>
-        <w:t xml:space="preserve">Bedrock-incising rivers play a critical role in propagating perturbations to geomorphic equilibrium, such as shifts in climate or tectonic regimes, across the landscape (e.g., Sklar and Dietrich, 1998, Whipple, 2004). These rivers, hereafter referred to simply as "bedrock rivers," </w:t>
+        <w:t xml:space="preserve">Bedrock-incising rivers play a critical role in propagating perturbations to geomorphic equilibrium, such as shifts in climate or tectonic regimes, across the landscape (e.g., </w:t>
+      </w:r>
+      <w:proofErr w:type="spellStart"/>
+      <w:r>
+        <w:rPr>
+          <w:rFonts w:cstheme="minorHAnsi"/>
+        </w:rPr>
+        <w:t>Sklar</w:t>
+      </w:r>
+      <w:proofErr w:type="spellEnd"/>
+      <w:r>
+        <w:rPr>
+          <w:rFonts w:cstheme="minorHAnsi"/>
+        </w:rPr>
+        <w:t xml:space="preserve"> and Dietrich, 1998, Whipple, 2004). These rivers, hereafter referred to simply as "bedrock rivers," </w:t>
       </w:r>
       <w:r>
         <w:rPr>
@@ -187,7 +201,21 @@
         <w:rPr>
           <w:rFonts w:cstheme="minorHAnsi"/>
         </w:rPr>
-        <w:t xml:space="preserve"> into bedrock over long timescales, even if their beds are episodically covered with a layer of alluvium. Bedrock rivers, then, play a vital role in setting landscape response times to such perturbations (e.g., Whipple and Tucker, 1999). It follows that in order to predict these large-scale landscape responses, we require a thorough understanding of the mechanics of bedrock river erosion. In cases where bedrock is episodically covered with a layer of alluvium, we also require an understanding of how this mobile sediment influences the mechanics of bedrock erosion</w:t>
+        <w:t xml:space="preserve"> into bedrock over long timescales, even if their beds are episodically covered with a layer of alluvium. Bedrock rivers, then, play a vital role in setting landscape response times to such perturbations (e.g., Whipple and Tucker, 1999). It follows that </w:t>
+      </w:r>
+      <w:proofErr w:type="gramStart"/>
+      <w:r>
+        <w:rPr>
+          <w:rFonts w:cstheme="minorHAnsi"/>
+        </w:rPr>
+        <w:t>in order to</w:t>
+      </w:r>
+      <w:proofErr w:type="gramEnd"/>
+      <w:r>
+        <w:rPr>
+          <w:rFonts w:cstheme="minorHAnsi"/>
+        </w:rPr>
+        <w:t xml:space="preserve"> predict these large-scale landscape responses, we require a thorough understanding of the mechanics of bedrock river erosion. In cases where bedrock is episodically covered with a layer of alluvium, we also require an understanding of how this mobile sediment influences the mechanics of bedrock erosion</w:t>
       </w:r>
       <w:r>
         <w:rPr>
@@ -215,7 +243,35 @@
         <w:rPr>
           <w:rFonts w:cstheme="minorHAnsi"/>
         </w:rPr>
-        <w:t>Since the 1980s, much thought and attention has been given to developing a mathematical representation of erosional processes in bedrock rivers. Howard and Kerby (1983) studied both bedrock and alluvial channels developed over short timescales in a badland setting. They observed that alluvial rivers mainly transported upstream sediment supply, with only minor amounts of excess transport capacity contributing to bed erosion. The bedrock channels, however, exhibited erosion rates proportional to bed shear stress during high flow events. It is worth noting that the "bedrock" described by Howard and Kerby (1983) was not true rock, however, but rather cohesive coastal plain sediments. Nonetheless, the recognition of this relationship led Howard and Kerby (1983) to define a power law function relating bedrock river erosion rate to drainage area and slope. This relationship emerges whether erosion is assumed to depend on either shear stress or stream power (Siedl and Dietrich, 1992, Whipple and Tucker, 1999). Equations of this form are commonly known as “stream power equations,” (Lague, 2014) and are written as</w:t>
+        <w:t>Since the 1980s, much thought and attention has been given to developing a mathematical representation of erosional processes in bedrock rivers. Howard and Kerby (1983) studied both bedrock and alluvial channels developed over short timescales in a badland setting. They observed that alluvial rivers mainly transported upstream sediment supply, with only minor amounts of excess transport capacity contributing to bed erosion. The bedrock channels, however, exhibited erosion rates proportional to bed shear stress during high flow events. It is worth noting that the "bedrock" described by Howard and Kerby (1983) was not true rock, however, but rather cohesive coastal plain sediments. Nonetheless, the recognition of this relationship led Howard and Kerby (1983) to define a power law function relating bedrock river erosion rate to drainage area and slope. This relationship emerges whether erosion is assumed to depend on either shear stress or stream power (</w:t>
+      </w:r>
+      <w:proofErr w:type="spellStart"/>
+      <w:r>
+        <w:rPr>
+          <w:rFonts w:cstheme="minorHAnsi"/>
+        </w:rPr>
+        <w:t>Siedl</w:t>
+      </w:r>
+      <w:proofErr w:type="spellEnd"/>
+      <w:r>
+        <w:rPr>
+          <w:rFonts w:cstheme="minorHAnsi"/>
+        </w:rPr>
+        <w:t xml:space="preserve"> and Dietrich, 1992, Whipple and Tucker, 1999). Equations of this form are commonly known as “stream power equations,” (</w:t>
+      </w:r>
+      <w:proofErr w:type="spellStart"/>
+      <w:r>
+        <w:rPr>
+          <w:rFonts w:cstheme="minorHAnsi"/>
+        </w:rPr>
+        <w:t>Lague</w:t>
+      </w:r>
+      <w:proofErr w:type="spellEnd"/>
+      <w:r>
+        <w:rPr>
+          <w:rFonts w:cstheme="minorHAnsi"/>
+        </w:rPr>
+        <w:t>, 2014) and are written as</w:t>
       </w:r>
     </w:p>
     <w:p>
@@ -337,7 +393,21 @@
           <w:rFonts w:eastAsiaTheme="minorEastAsia" w:cstheme="minorHAnsi"/>
         </w:rPr>
         <w:lastRenderedPageBreak/>
-        <w:t>Where m and n are positive exponents and K is an erodibility factor that encapsulates bedrock properties and climate variables. The righthand side of Equation 1 is equivalent in form to a geomorphic transport capacity (Howard, 1994 and references therein). If a river has bedrock exposed on its bed, it is reasonable to assume that the transport capacity of the river exceeds the rate of sediment supply (Howard and Kerby, 1983, Siedl and Dietrich, 1992, Howard, 1994b). These settings are termed “detachment-limited,” implying that the erosion rate is limited not by the river’s ability to transport alluvium downstream, but by the rate at which material can be detached and mobilized for transport from the riverbed itself (e.g., Howard, 1994b, Whipple and Tucker, 1999). If bedrock erodibility (K) is constant, then erosion rate will increase with shear stress/stream power.</w:t>
+        <w:t xml:space="preserve">Where m and n are positive exponents and K is an erodibility factor that encapsulates bedrock properties and climate variables. The righthand side of Equation 1 is equivalent in form to a geomorphic transport capacity (Howard, 1994 and references therein). If a river has bedrock exposed on its bed, it is reasonable to assume that the transport capacity of the river exceeds the rate of sediment supply (Howard and Kerby, 1983, </w:t>
+      </w:r>
+      <w:proofErr w:type="spellStart"/>
+      <w:r>
+        <w:rPr>
+          <w:rFonts w:eastAsiaTheme="minorEastAsia" w:cstheme="minorHAnsi"/>
+        </w:rPr>
+        <w:t>Siedl</w:t>
+      </w:r>
+      <w:proofErr w:type="spellEnd"/>
+      <w:r>
+        <w:rPr>
+          <w:rFonts w:eastAsiaTheme="minorEastAsia" w:cstheme="minorHAnsi"/>
+        </w:rPr>
+        <w:t xml:space="preserve"> and Dietrich, 1992, Howard, 1994b). These settings are termed “detachment-limited,” implying that the erosion rate is limited not by the river’s ability to transport alluvium downstream, but by the rate at which material can be detached and mobilized for transport from the riverbed itself (e.g., Howard, 1994b, Whipple and Tucker, 1999). If bedrock erodibility (K) is constant, then erosion rate will increase with shear stress/stream power.</w:t>
       </w:r>
     </w:p>
     <w:p>
@@ -381,13 +451,69 @@
         <w:rPr>
           <w:rFonts w:cstheme="minorHAnsi"/>
         </w:rPr>
-        <w:t xml:space="preserve">The use of stream power models in the fluvial geomorphology and landscape evolution modeling communities has become widespread. There are two main reasons for their persistent popularity: (1) they are able to reproduce certain characteristic aspects of river profiles, such as smooth, concave-upward profiles at steady state and upstream-migrating knickpoints during transient response states, and (2) they are simple, as their derivation is based on reasonable assumptions about channel geometry and hydraulics and they are cast in terms of the physically observable metrics of slope and area (Lague, 2014). However, a recent review by Lague (2014) points out many of the shortcomings of the stream power model, including its inability to capture stochastic processes, the challenges it presents in terms of upscaling short-term discharge measurements into geologically meaningful flow characteristics, and its neglect of sediment abrasion as an important erosional process (Sklar and Dietrich, 2001, 2004). The stream power model’s use of K, the erodibility factor, presents an additional challenge in that its value can span orders of magnitude, its units vary with the exponents m and n of Equation 1, and it is difficult to pinpoint the exact factors that go into determining its value (Barnhart et al., 2020). </w:t>
-      </w:r>
-      <w:r>
-        <w:rPr>
-          <w:rFonts w:cstheme="minorHAnsi"/>
-        </w:rPr>
-        <w:t>Even if one ignores these challenges, the stream power model was developed for bedrock river settings where erosion is “detachment-limited” (Howard and Kerby, 1983, Howard, 1994b, Whipple and Tucker, 1999). The stream power law is not applicable to lowland or “transport-limited” settings, where elevation changes are set by the divergence of sediment discharge rather than incision into bedrock. This represents a major challenge for the geomorphic modeling community: what to do when attempting to study large-scale river systems that transition from bedrock beds in their headwaters to alluvial beds in their downstream reaches? We require a model that is capable of capturing the streamwise changes in erosional process associated with regional-scale geology: major lithologic contacts, structural features, and fluctuating water and sediment supply, to name just a few of the complexities that make applying a single erosion law to an entire river system risky business.</w:t>
+        <w:t>The use of stream power models in the fluvial geomorphology and landscape evolution modeling communities has become widespread. There are two main reasons for their persistent popularity: (1) they are able to reproduce certain characteristic aspects of river profiles, such as smooth, concave-upward profiles at steady state and upstream-migrating knickpoints during transient response states, and (2) they are simple, as their derivation is based on reasonable assumptions about channel geometry and hydraulics and they are cast in terms of the physically observable metrics of slope and area (</w:t>
+      </w:r>
+      <w:proofErr w:type="spellStart"/>
+      <w:r>
+        <w:rPr>
+          <w:rFonts w:cstheme="minorHAnsi"/>
+        </w:rPr>
+        <w:t>Lague</w:t>
+      </w:r>
+      <w:proofErr w:type="spellEnd"/>
+      <w:r>
+        <w:rPr>
+          <w:rFonts w:cstheme="minorHAnsi"/>
+        </w:rPr>
+        <w:t xml:space="preserve">, 2014). However, a recent review by </w:t>
+      </w:r>
+      <w:proofErr w:type="spellStart"/>
+      <w:r>
+        <w:rPr>
+          <w:rFonts w:cstheme="minorHAnsi"/>
+        </w:rPr>
+        <w:t>Lague</w:t>
+      </w:r>
+      <w:proofErr w:type="spellEnd"/>
+      <w:r>
+        <w:rPr>
+          <w:rFonts w:cstheme="minorHAnsi"/>
+        </w:rPr>
+        <w:t xml:space="preserve"> (2014) points out many of the shortcomings of the stream power model, including its inability to capture stochastic processes, the challenges it presents in terms of upscaling short-term discharge measurements into geologically meaningful flow characteristics, and its neglect of sediment abrasion as an important erosional process (</w:t>
+      </w:r>
+      <w:proofErr w:type="spellStart"/>
+      <w:r>
+        <w:rPr>
+          <w:rFonts w:cstheme="minorHAnsi"/>
+        </w:rPr>
+        <w:t>Sklar</w:t>
+      </w:r>
+      <w:proofErr w:type="spellEnd"/>
+      <w:r>
+        <w:rPr>
+          <w:rFonts w:cstheme="minorHAnsi"/>
+        </w:rPr>
+        <w:t xml:space="preserve"> and Dietrich, 2001, 2004). The stream power model’s use of K, the erodibility factor, presents an additional challenge in that its value can span orders of magnitude, its units vary with the exponents m and n of Equation 1, and it is difficult to pinpoint the exact factors that go into determining its value (Barnhart et al., 2020). </w:t>
+      </w:r>
+      <w:r>
+        <w:rPr>
+          <w:rFonts w:cstheme="minorHAnsi"/>
+        </w:rPr>
+        <w:t xml:space="preserve">Even if one ignores these challenges, the stream power model was developed for bedrock river settings where erosion is “detachment-limited” (Howard and Kerby, 1983, Howard, 1994b, Whipple and Tucker, 1999). The stream power law is not applicable to lowland or “transport-limited” settings, where elevation changes are set by the divergence of sediment discharge rather than incision into bedrock. This represents a major challenge for the geomorphic modeling community: what to do when attempting to study large-scale river systems that transition from bedrock beds in their headwaters to alluvial beds in their downstream reaches? We require a model that </w:t>
+      </w:r>
+      <w:proofErr w:type="gramStart"/>
+      <w:r>
+        <w:rPr>
+          <w:rFonts w:cstheme="minorHAnsi"/>
+        </w:rPr>
+        <w:t>is capable of capturing</w:t>
+      </w:r>
+      <w:proofErr w:type="gramEnd"/>
+      <w:r>
+        <w:rPr>
+          <w:rFonts w:cstheme="minorHAnsi"/>
+        </w:rPr>
+        <w:t xml:space="preserve"> the streamwise changes in erosional process associated with regional-scale geology: major lithologic contacts, structural features, and fluctuating water and sediment supply, to name just a few of the complexities that make applying a single erosion law to an entire river system risky business.</w:t>
       </w:r>
     </w:p>
     <w:p>
@@ -410,51 +536,275 @@
           <w:rFonts w:cstheme="minorHAnsi"/>
         </w:rPr>
         <w:lastRenderedPageBreak/>
-        <w:t>Even in tectonically active, montane catchments, where the stream power model may be deemed most appropriate, recent work suggests that sediment transport is an important process that sets slopes and consumes a significant portion of the energy budget of “bedrock” rivers (Pfeiffer et al., 2017, Lai et al., 2021). Gravel-bed rivers, which are common around the world in montane settings, exhibit behavior characteristic of transport-limited, alluvial, “equilibrium channels” (Parker, 1978) – their widths are self-adjusted to transport a median grain size (Wickert and Schildgen, 2019, Phillips and Jerolmack, 2016). In real-world rivers, this width adjustment may be further complicated by a tendency for rivers to also adjust their bed roughness, which alters the shear stress regime and thus sediment transport capabilities (Grant, 1997). Given this knowledge, we can understand the importance of moving away from models that make use of empirical treatments of channel hydraulic geometry, and instead allow channel width and roughness to adjust dynamically.</w:t>
-      </w:r>
-    </w:p>
-    <w:p>
-      <w:pPr>
-        <w:jc w:val="both"/>
-        <w:rPr>
-          <w:rFonts w:cstheme="minorHAnsi"/>
-        </w:rPr>
-      </w:pPr>
-    </w:p>
-    <w:p>
-      <w:pPr>
-        <w:jc w:val="both"/>
-        <w:rPr>
-          <w:rFonts w:cstheme="minorHAnsi"/>
-        </w:rPr>
-      </w:pPr>
-      <w:r>
-        <w:rPr>
-          <w:rFonts w:cstheme="minorHAnsi"/>
-        </w:rPr>
-        <w:t>Additional work has shown that rivers that may be described as "bedrock rivers" can exhibit transport-limited behavior with dynamics best captured by transport-limited models (Johnson et al., 2009); this may be especially true when the "bedrock" in question is actually poorly consolidated Holocene sediments (e.g., Hobley et al., 2011.) In addition to setting slopes and controlling channel width, sediment also plays a key role in controlling channel incision. Work by Sklar and Dietrich (2001) demonstrated that saltating bedload sediment is capable of incising bedrock via abrasion, a process that involves bed material being dislodged as a result of particle impacts. The authors recognized that the effect is non-linear: at low sediment supply rates, the sediment mainly acts as abrasive “tools” that promote erosion of the bed; as supply increases, increasing “cover” on the bed inhibits further erosion. This work led to the development of mechanistic models that focus on erosion accomplished via sediment abrasion rather than through a stream power formulation (Sklar and Dietrich, 2004, Chatanantevet and Parker, 2009.)</w:t>
-      </w:r>
-    </w:p>
-    <w:p>
-      <w:pPr>
-        <w:jc w:val="both"/>
-        <w:rPr>
-          <w:rFonts w:cstheme="minorHAnsi"/>
-        </w:rPr>
-      </w:pPr>
-    </w:p>
-    <w:p>
-      <w:pPr>
-        <w:jc w:val="both"/>
-        <w:rPr>
-          <w:rFonts w:cstheme="minorHAnsi"/>
-        </w:rPr>
-      </w:pPr>
-      <w:r>
-        <w:rPr>
-          <w:rFonts w:cstheme="minorHAnsi"/>
-        </w:rPr>
-        <w:t>These challenges and complexities summarize the need for models that explicitly account for sediment effects, both in terms of how sediment influences the erosional process (namely, the relative importance of abrasion) and how sediment supply controls (both spatially and temporally) the general erosional style: transport-limited versus detachment-limited. Efforts have been made to address both of these issues via the development of “erosion-deposition” models that are capable of capturing both the removal of material from the bed and the re-deposition of that material at some point downstream. If the distance at which re-deposition occurs is sufficiently short, then the model is effectively “transport-limited,” while if the distance is long the model is “detachment-limited.” These models are capable of capturing intermediate erosional behaviors, and some can explicitly capture dynamics such as the thinning and thickening of alluvial bed cover (Davy and Lague, 2009, Shobe et al., 2017). However, the models developed by both Davy and Lague (2009) and Shobe et al. (2017) are best-suited to suspended load sediment. As a community, we are still lacking a model that transitions from detachment- to transport-limited behavior for explicitly coarse sediment.</w:t>
+        <w:t>Even in tectonically active, montane catchments, where the stream power model may be deemed most appropriate, recent work suggests that sediment transport is an important process that sets slopes and consumes a significant portion of the energy budget of “bedrock” rivers (Pfeiffer et al., 2017, Lai et al., 2021). Gravel-bed rivers, which are common around the world in montane settings, exhibit behavior characteristic of transport-limited, alluvial, “equilibrium channels” (Parker, 1978) – their widths are self-adjusted to transport a median grain size (</w:t>
+      </w:r>
+      <w:proofErr w:type="spellStart"/>
+      <w:r>
+        <w:rPr>
+          <w:rFonts w:cstheme="minorHAnsi"/>
+        </w:rPr>
+        <w:t>Wickert</w:t>
+      </w:r>
+      <w:proofErr w:type="spellEnd"/>
+      <w:r>
+        <w:rPr>
+          <w:rFonts w:cstheme="minorHAnsi"/>
+        </w:rPr>
+        <w:t xml:space="preserve"> and </w:t>
+      </w:r>
+      <w:proofErr w:type="spellStart"/>
+      <w:r>
+        <w:rPr>
+          <w:rFonts w:cstheme="minorHAnsi"/>
+        </w:rPr>
+        <w:t>Schildgen</w:t>
+      </w:r>
+      <w:proofErr w:type="spellEnd"/>
+      <w:r>
+        <w:rPr>
+          <w:rFonts w:cstheme="minorHAnsi"/>
+        </w:rPr>
+        <w:t xml:space="preserve">, 2019, Phillips and </w:t>
+      </w:r>
+      <w:proofErr w:type="spellStart"/>
+      <w:r>
+        <w:rPr>
+          <w:rFonts w:cstheme="minorHAnsi"/>
+        </w:rPr>
+        <w:t>Jerolmack</w:t>
+      </w:r>
+      <w:proofErr w:type="spellEnd"/>
+      <w:r>
+        <w:rPr>
+          <w:rFonts w:cstheme="minorHAnsi"/>
+        </w:rPr>
+        <w:t>, 2016). In real-world rivers, this width adjustment may be further complicated by a tendency for rivers to also adjust their bed roughness, which alters the shear stress regime and thus sediment transport capabilities (Grant, 1997). Given this knowledge, we can understand the importance of moving away from models that make use of empirical treatments of channel hydraulic geometry, and instead allow channel width and roughness to adjust dynamically.</w:t>
+      </w:r>
+    </w:p>
+    <w:p>
+      <w:pPr>
+        <w:jc w:val="both"/>
+        <w:rPr>
+          <w:rFonts w:cstheme="minorHAnsi"/>
+        </w:rPr>
+      </w:pPr>
+    </w:p>
+    <w:p>
+      <w:pPr>
+        <w:jc w:val="both"/>
+        <w:rPr>
+          <w:rFonts w:cstheme="minorHAnsi"/>
+        </w:rPr>
+      </w:pPr>
+      <w:r>
+        <w:rPr>
+          <w:rFonts w:cstheme="minorHAnsi"/>
+        </w:rPr>
+        <w:t xml:space="preserve">Additional work has shown that rivers that may be described as "bedrock rivers" can exhibit transport-limited behavior with dynamics best captured by transport-limited models (Johnson et al., 2009); this may be especially true when the "bedrock" in question is </w:t>
+      </w:r>
+      <w:proofErr w:type="gramStart"/>
+      <w:r>
+        <w:rPr>
+          <w:rFonts w:cstheme="minorHAnsi"/>
+        </w:rPr>
+        <w:t>actually poorly</w:t>
+      </w:r>
+      <w:proofErr w:type="gramEnd"/>
+      <w:r>
+        <w:rPr>
+          <w:rFonts w:cstheme="minorHAnsi"/>
+        </w:rPr>
+        <w:t xml:space="preserve"> consolidated Holocene sediments (e.g., </w:t>
+      </w:r>
+      <w:proofErr w:type="spellStart"/>
+      <w:r>
+        <w:rPr>
+          <w:rFonts w:cstheme="minorHAnsi"/>
+        </w:rPr>
+        <w:t>Hobley</w:t>
+      </w:r>
+      <w:proofErr w:type="spellEnd"/>
+      <w:r>
+        <w:rPr>
+          <w:rFonts w:cstheme="minorHAnsi"/>
+        </w:rPr>
+        <w:t xml:space="preserve"> et al., 2011.) In addition to setting slopes and controlling channel width, sediment also plays a key role in controlling channel incision. Work by </w:t>
+      </w:r>
+      <w:proofErr w:type="spellStart"/>
+      <w:r>
+        <w:rPr>
+          <w:rFonts w:cstheme="minorHAnsi"/>
+        </w:rPr>
+        <w:t>Sklar</w:t>
+      </w:r>
+      <w:proofErr w:type="spellEnd"/>
+      <w:r>
+        <w:rPr>
+          <w:rFonts w:cstheme="minorHAnsi"/>
+        </w:rPr>
+        <w:t xml:space="preserve"> and Dietrich (2001) demonstrated that saltating bedload sediment is capable of incising bedrock via abrasion, a process that involves bed material being dislodged </w:t>
+      </w:r>
+      <w:proofErr w:type="gramStart"/>
+      <w:r>
+        <w:rPr>
+          <w:rFonts w:cstheme="minorHAnsi"/>
+        </w:rPr>
+        <w:t>as a result of</w:t>
+      </w:r>
+      <w:proofErr w:type="gramEnd"/>
+      <w:r>
+        <w:rPr>
+          <w:rFonts w:cstheme="minorHAnsi"/>
+        </w:rPr>
+        <w:t xml:space="preserve"> particle impacts. The authors recognized that the effect is non-linear: at low sediment supply rates, the sediment mainly acts as abrasive “tools” that promote erosion of the bed; as supply increases, increasing “cover” on the bed inhibits further erosion. This work led to the development of mechanistic models that focus on erosion accomplished via sediment abrasion rather than through a stream power formulation (</w:t>
+      </w:r>
+      <w:proofErr w:type="spellStart"/>
+      <w:r>
+        <w:rPr>
+          <w:rFonts w:cstheme="minorHAnsi"/>
+        </w:rPr>
+        <w:t>Sklar</w:t>
+      </w:r>
+      <w:proofErr w:type="spellEnd"/>
+      <w:r>
+        <w:rPr>
+          <w:rFonts w:cstheme="minorHAnsi"/>
+        </w:rPr>
+        <w:t xml:space="preserve"> and Dietrich, 2004, </w:t>
+      </w:r>
+      <w:proofErr w:type="spellStart"/>
+      <w:r>
+        <w:rPr>
+          <w:rFonts w:cstheme="minorHAnsi"/>
+        </w:rPr>
+        <w:t>Chatanantevet</w:t>
+      </w:r>
+      <w:proofErr w:type="spellEnd"/>
+      <w:r>
+        <w:rPr>
+          <w:rFonts w:cstheme="minorHAnsi"/>
+        </w:rPr>
+        <w:t xml:space="preserve"> and Parker, 2009.)</w:t>
+      </w:r>
+    </w:p>
+    <w:p>
+      <w:pPr>
+        <w:jc w:val="both"/>
+        <w:rPr>
+          <w:rFonts w:cstheme="minorHAnsi"/>
+        </w:rPr>
+      </w:pPr>
+    </w:p>
+    <w:p>
+      <w:pPr>
+        <w:jc w:val="both"/>
+        <w:rPr>
+          <w:rFonts w:cstheme="minorHAnsi"/>
+        </w:rPr>
+      </w:pPr>
+      <w:r>
+        <w:rPr>
+          <w:rFonts w:cstheme="minorHAnsi"/>
+        </w:rPr>
+        <w:t xml:space="preserve">These challenges and complexities summarize the need for models that explicitly account for sediment effects, both in terms of how sediment influences the erosional process (namely, the relative importance of abrasion) and how sediment supply controls (both spatially and temporally) the general erosional style: transport-limited versus detachment-limited. Efforts have been made to address </w:t>
+      </w:r>
+      <w:proofErr w:type="gramStart"/>
+      <w:r>
+        <w:rPr>
+          <w:rFonts w:cstheme="minorHAnsi"/>
+        </w:rPr>
+        <w:t>both of these</w:t>
+      </w:r>
+      <w:proofErr w:type="gramEnd"/>
+      <w:r>
+        <w:rPr>
+          <w:rFonts w:cstheme="minorHAnsi"/>
+        </w:rPr>
+        <w:t xml:space="preserve"> issues via the development of “erosion-deposition” models that are capable of capturing both the removal of material from the bed and the re-deposition of that material at some point downstream. If the distance at which re-deposition occurs is sufficiently short, then the model is effectively “transport-limited,” while if the distance is long the model is “detachment-limited.” These models </w:t>
+      </w:r>
+      <w:proofErr w:type="gramStart"/>
+      <w:r>
+        <w:rPr>
+          <w:rFonts w:cstheme="minorHAnsi"/>
+        </w:rPr>
+        <w:t>are capable of capturing</w:t>
+      </w:r>
+      <w:proofErr w:type="gramEnd"/>
+      <w:r>
+        <w:rPr>
+          <w:rFonts w:cstheme="minorHAnsi"/>
+        </w:rPr>
+        <w:t xml:space="preserve"> intermediate erosional behaviors, and some can explicitly capture dynamics such as the thinning and thickening of alluvial bed cover (Davy and </w:t>
+      </w:r>
+      <w:proofErr w:type="spellStart"/>
+      <w:r>
+        <w:rPr>
+          <w:rFonts w:cstheme="minorHAnsi"/>
+        </w:rPr>
+        <w:t>Lague</w:t>
+      </w:r>
+      <w:proofErr w:type="spellEnd"/>
+      <w:r>
+        <w:rPr>
+          <w:rFonts w:cstheme="minorHAnsi"/>
+        </w:rPr>
+        <w:t xml:space="preserve">, 2009, </w:t>
+      </w:r>
+      <w:proofErr w:type="spellStart"/>
+      <w:r>
+        <w:rPr>
+          <w:rFonts w:cstheme="minorHAnsi"/>
+        </w:rPr>
+        <w:t>Shobe</w:t>
+      </w:r>
+      <w:proofErr w:type="spellEnd"/>
+      <w:r>
+        <w:rPr>
+          <w:rFonts w:cstheme="minorHAnsi"/>
+        </w:rPr>
+        <w:t xml:space="preserve"> et al., 2017). However, the models developed by both Davy and </w:t>
+      </w:r>
+      <w:proofErr w:type="spellStart"/>
+      <w:r>
+        <w:rPr>
+          <w:rFonts w:cstheme="minorHAnsi"/>
+        </w:rPr>
+        <w:t>Lague</w:t>
+      </w:r>
+      <w:proofErr w:type="spellEnd"/>
+      <w:r>
+        <w:rPr>
+          <w:rFonts w:cstheme="minorHAnsi"/>
+        </w:rPr>
+        <w:t xml:space="preserve"> (2009) and </w:t>
+      </w:r>
+      <w:proofErr w:type="spellStart"/>
+      <w:r>
+        <w:rPr>
+          <w:rFonts w:cstheme="minorHAnsi"/>
+        </w:rPr>
+        <w:t>Shobe</w:t>
+      </w:r>
+      <w:proofErr w:type="spellEnd"/>
+      <w:r>
+        <w:rPr>
+          <w:rFonts w:cstheme="minorHAnsi"/>
+        </w:rPr>
+        <w:t xml:space="preserve"> et al. (2017) are </w:t>
+      </w:r>
+      <w:proofErr w:type="gramStart"/>
+      <w:r>
+        <w:rPr>
+          <w:rFonts w:cstheme="minorHAnsi"/>
+        </w:rPr>
+        <w:t>best-suited</w:t>
+      </w:r>
+      <w:proofErr w:type="gramEnd"/>
+      <w:r>
+        <w:rPr>
+          <w:rFonts w:cstheme="minorHAnsi"/>
+        </w:rPr>
+        <w:t xml:space="preserve"> to suspended load sediment. As a community, we are still lacking a model that transitions from detachment- to transport-limited behavior for explicitly coarse sediment.</w:t>
       </w:r>
     </w:p>
     <w:p>
@@ -674,7 +1024,63 @@
         <w:rPr>
           <w:rFonts w:cstheme="minorHAnsi"/>
         </w:rPr>
-        <w:t>Recent advances in erosion-deposition models have provided nuance to our understanding of rivers that exhibit traits of both detachment- and transport-limited behavior, and these models seem promising in terms of their ability to improve our understanding of fluvial response to external forcing. However, these models often assume uniform lithology and sediment supply. Meanwhile, questions surrounding how rivers adjust to heterogeneous lithology and evolving sediment supply are active areas of research in their own right. Work by Gabet (2020a) found that in the Sierra Nevada (a highly heterogenous terrain), rivers adjust their profiles to accommodate differences in both the erodibility of the bedrock itself and in the lithologically controlled median grain size. Gabet (2020b) then showed that rivers with heterogenous lithology will generate different transient knickpoint behavior in response to two types of tectonic perturbation: uniform uplift and tilting. Work by Lai et al. (2021) in eastern Taiwan also demonstrated differences in channel steepness attributed to upstream controls on sediment supply where rivers cross a lithologic contact.</w:t>
+        <w:t xml:space="preserve">Recent advances in erosion-deposition models have provided nuance to our understanding of rivers that exhibit traits of both detachment- and transport-limited behavior, and these models seem promising in terms of their ability to improve our understanding of fluvial response to external forcing. However, these models often assume uniform lithology and sediment supply. Meanwhile, questions surrounding how rivers adjust to heterogeneous lithology and evolving sediment supply are active areas of </w:t>
+      </w:r>
+      <w:proofErr w:type="gramStart"/>
+      <w:r>
+        <w:rPr>
+          <w:rFonts w:cstheme="minorHAnsi"/>
+        </w:rPr>
+        <w:t>research in their own right</w:t>
+      </w:r>
+      <w:proofErr w:type="gramEnd"/>
+      <w:r>
+        <w:rPr>
+          <w:rFonts w:cstheme="minorHAnsi"/>
+        </w:rPr>
+        <w:t xml:space="preserve">. Work by </w:t>
+      </w:r>
+      <w:proofErr w:type="spellStart"/>
+      <w:r>
+        <w:rPr>
+          <w:rFonts w:cstheme="minorHAnsi"/>
+        </w:rPr>
+        <w:t>Gabet</w:t>
+      </w:r>
+      <w:proofErr w:type="spellEnd"/>
+      <w:r>
+        <w:rPr>
+          <w:rFonts w:cstheme="minorHAnsi"/>
+        </w:rPr>
+        <w:t xml:space="preserve"> (2020a) found that in the Sierra Nevada (a highly heterogenous terrain), rivers adjust their profiles to accommodate differences in both the erodibility of the bedrock itself and in the </w:t>
+      </w:r>
+      <w:proofErr w:type="spellStart"/>
+      <w:r>
+        <w:rPr>
+          <w:rFonts w:cstheme="minorHAnsi"/>
+        </w:rPr>
+        <w:t>lithologically</w:t>
+      </w:r>
+      <w:proofErr w:type="spellEnd"/>
+      <w:r>
+        <w:rPr>
+          <w:rFonts w:cstheme="minorHAnsi"/>
+        </w:rPr>
+        <w:t xml:space="preserve"> controlled median grain size. </w:t>
+      </w:r>
+      <w:proofErr w:type="spellStart"/>
+      <w:r>
+        <w:rPr>
+          <w:rFonts w:cstheme="minorHAnsi"/>
+        </w:rPr>
+        <w:t>Gabet</w:t>
+      </w:r>
+      <w:proofErr w:type="spellEnd"/>
+      <w:r>
+        <w:rPr>
+          <w:rFonts w:cstheme="minorHAnsi"/>
+        </w:rPr>
+        <w:t xml:space="preserve"> (2020b) then showed that rivers with heterogenous lithology will generate different transient knickpoint behavior in response to two types of tectonic perturbation: uniform uplift and tilting. Work by Lai et al. (2021) in eastern Taiwan also demonstrated differences in channel steepness attributed to upstream controls on sediment supply where rivers cross a lithologic contact.</w:t>
       </w:r>
     </w:p>
     <w:p>
@@ -703,29 +1109,85 @@
           <w:rFonts w:cstheme="minorHAnsi"/>
         </w:rPr>
         <w:lastRenderedPageBreak/>
-        <w:t xml:space="preserve">such as crossing from a range composed of crystalline rocks into an adjacent sedimentary basin. Studies conducted in both the Himalaya (Dingle et al., 2017) and the Colorado Front Range (Menting et al., 2015) have demonstrated that crossing such a contact typically does not result in representation of downstream units in the sediment load. Rather, the sediment load continues to be dominated by sediment derived from the most resistant units found along profile. These units become enriched in the sediment load downstream, even as they represent a smaller and smaller fraction of the total drainage basin. In the Himalaya, all but the most resistant clasts experience rapid downstream fining which is attributed to sediment abrasion (Dingle et al., 2017). In the Colorado Front Range, downstream fining occurs on a spatial scale shorter than that predicted in abrasion mill experiments, which points to a selective transport control on streamwise grain size in addition to sediment abrasion (Menting et al., 2015). </w:t>
-      </w:r>
-    </w:p>
-    <w:p>
-      <w:pPr>
-        <w:jc w:val="both"/>
-        <w:rPr>
-          <w:rFonts w:cstheme="minorHAnsi"/>
-        </w:rPr>
-      </w:pPr>
-    </w:p>
-    <w:p>
-      <w:pPr>
-        <w:jc w:val="both"/>
-        <w:rPr>
-          <w:rFonts w:cstheme="minorHAnsi"/>
-        </w:rPr>
-      </w:pPr>
-      <w:r>
-        <w:rPr>
-          <w:rFonts w:cstheme="minorHAnsi"/>
-        </w:rPr>
-        <w:t>This study draws from the areas of research outlined above, particularly our increasing awareness that gravel-bedded rivers can behave as alluvial rivers over short timescales, while also incising bedrock over long timescales, and may adjust their widths dynamically with changing bed and sediment conditions.  We are inspired by a case study in the Southern Rocky Mountains, where rivers traversing the crystalline Front Range exit into the sedimentary basin of the High Plains. In this setting we observe the sediment load being dominated by granitic clasts sourced from the mountains (Menting et al., 2015). We investigate what impact this coarse, erosion-resistant bedload has on the downstream profile of rivers that flow over sedimentary rocks. We implement an erosional scheme based on sediment cover that allows for both abrasion and stream-power erosion, and that honors the gradual transition from detachment-limited behavior in the mountains to transport-limited behavior on the plains. In this way, we can make predictions about river profiles produced when this lithologically heterogeneous landscape responds to changes in climate and tectonics. We pay special attention to how these changes may at times be compensated for through erosion of bedrock, and at other times through changes in the thickness of an alluvial mantle.</w:t>
+        <w:t>such as crossing from a range composed of crystalline rocks into an adjacent sedimentary basin. Studies conducted in both the Himalaya (Dingle et al., 2017) and the Colorado Front Range (</w:t>
+      </w:r>
+      <w:proofErr w:type="spellStart"/>
+      <w:r>
+        <w:rPr>
+          <w:rFonts w:cstheme="minorHAnsi"/>
+        </w:rPr>
+        <w:t>Menting</w:t>
+      </w:r>
+      <w:proofErr w:type="spellEnd"/>
+      <w:r>
+        <w:rPr>
+          <w:rFonts w:cstheme="minorHAnsi"/>
+        </w:rPr>
+        <w:t xml:space="preserve"> et al., 2015) have demonstrated that crossing such a contact typically does not result in representation of downstream units in the sediment load. Rather, the sediment load continues to be dominated by sediment derived from the most resistant units found along profile. These units become enriched in the sediment load downstream, even as they represent a smaller and smaller fraction of the total drainage basin. In the Himalaya, all but the most resistant clasts experience rapid downstream fining which is attributed to sediment abrasion (Dingle et al., 2017). In the Colorado Front Range, downstream fining occurs on a spatial scale shorter than that predicted in abrasion mill experiments, which points to a selective transport control on streamwise grain size in addition to sediment abrasion (</w:t>
+      </w:r>
+      <w:proofErr w:type="spellStart"/>
+      <w:r>
+        <w:rPr>
+          <w:rFonts w:cstheme="minorHAnsi"/>
+        </w:rPr>
+        <w:t>Menting</w:t>
+      </w:r>
+      <w:proofErr w:type="spellEnd"/>
+      <w:r>
+        <w:rPr>
+          <w:rFonts w:cstheme="minorHAnsi"/>
+        </w:rPr>
+        <w:t xml:space="preserve"> et al., 2015). </w:t>
+      </w:r>
+    </w:p>
+    <w:p>
+      <w:pPr>
+        <w:jc w:val="both"/>
+        <w:rPr>
+          <w:rFonts w:cstheme="minorHAnsi"/>
+        </w:rPr>
+      </w:pPr>
+    </w:p>
+    <w:p>
+      <w:pPr>
+        <w:jc w:val="both"/>
+        <w:rPr>
+          <w:rFonts w:cstheme="minorHAnsi"/>
+        </w:rPr>
+      </w:pPr>
+      <w:r>
+        <w:rPr>
+          <w:rFonts w:cstheme="minorHAnsi"/>
+        </w:rPr>
+        <w:t>This study draws from the areas of research outlined above, particularly our increasing awareness that gravel-bedded rivers can behave as alluvial rivers over short timescales, while also incising bedrock over long timescales, and may adjust their widths dynamically with changing bed and sediment conditions.  We are inspired by a case study in the Southern Rocky Mountains, where rivers traversing the crystalline Front Range exit into the sedimentary basin of the High Plains. In this setting we observe the sediment load being dominated by granitic clasts sourced from the mountains (</w:t>
+      </w:r>
+      <w:proofErr w:type="spellStart"/>
+      <w:r>
+        <w:rPr>
+          <w:rFonts w:cstheme="minorHAnsi"/>
+        </w:rPr>
+        <w:t>Menting</w:t>
+      </w:r>
+      <w:proofErr w:type="spellEnd"/>
+      <w:r>
+        <w:rPr>
+          <w:rFonts w:cstheme="minorHAnsi"/>
+        </w:rPr>
+        <w:t xml:space="preserve"> et al., 2015). We investigate what impact this coarse, erosion-resistant bedload has on the downstream profile of rivers that flow over sedimentary rocks. We implement an erosional scheme based on sediment cover that allows for both abrasion and stream-power erosion, and that honors the gradual transition from detachment-limited behavior in the mountains to transport-limited behavior on the plains. In this way, we can make predictions about river profiles produced when this </w:t>
+      </w:r>
+      <w:proofErr w:type="spellStart"/>
+      <w:r>
+        <w:rPr>
+          <w:rFonts w:cstheme="minorHAnsi"/>
+        </w:rPr>
+        <w:t>lithologically</w:t>
+      </w:r>
+      <w:proofErr w:type="spellEnd"/>
+      <w:r>
+        <w:rPr>
+          <w:rFonts w:cstheme="minorHAnsi"/>
+        </w:rPr>
+        <w:t xml:space="preserve"> heterogeneous landscape responds to changes in climate and tectonics. We pay special attention to how these changes may at times be compensated for through erosion of bedrock, and at other times through changes in the thickness of an alluvial mantle.</w:t>
       </w:r>
     </w:p>
     <w:p>
@@ -796,7 +1258,39 @@
           <w:rFonts w:cstheme="minorHAnsi"/>
           <w:color w:val="000000" w:themeColor="text1"/>
         </w:rPr>
-        <w:t>We borrow from Wickert and Schildgen (2019)</w:t>
+        <w:t xml:space="preserve">We borrow from </w:t>
+      </w:r>
+      <w:proofErr w:type="spellStart"/>
+      <w:r>
+        <w:rPr>
+          <w:rFonts w:cstheme="minorHAnsi"/>
+          <w:color w:val="000000" w:themeColor="text1"/>
+        </w:rPr>
+        <w:t>Wickert</w:t>
+      </w:r>
+      <w:proofErr w:type="spellEnd"/>
+      <w:r>
+        <w:rPr>
+          <w:rFonts w:cstheme="minorHAnsi"/>
+          <w:color w:val="000000" w:themeColor="text1"/>
+        </w:rPr>
+        <w:t xml:space="preserve"> and </w:t>
+      </w:r>
+      <w:proofErr w:type="spellStart"/>
+      <w:r>
+        <w:rPr>
+          <w:rFonts w:cstheme="minorHAnsi"/>
+          <w:color w:val="000000" w:themeColor="text1"/>
+        </w:rPr>
+        <w:t>Schildgen</w:t>
+      </w:r>
+      <w:proofErr w:type="spellEnd"/>
+      <w:r>
+        <w:rPr>
+          <w:rFonts w:cstheme="minorHAnsi"/>
+          <w:color w:val="000000" w:themeColor="text1"/>
+        </w:rPr>
+        <w:t xml:space="preserve"> (2019)</w:t>
       </w:r>
       <w:r>
         <w:rPr>
@@ -864,7 +1358,55 @@
           <w:color w:val="000000" w:themeColor="text1"/>
         </w:rPr>
         <w:lastRenderedPageBreak/>
-        <w:t xml:space="preserve">(Whipple, 2004). The efficiency of bedrock erosional processes is modulated by the fraction of bedrock exposed and the sediment flux, honoring the observation that bedrock erosion rates initially increase under conditions of increasing sediment supply due to the presence of “tools” that promote erosion via abrasion; above a critical threshold, however, increasing sediment supply inhibits erosion by covering the bed and shielding it from abrasive impacts (Sklar and Dietrich, 1998, 2004). Finally, rather than assuming downstream increases in sediment load scale only with slope and discharge (Smith and Bretherton, 1972), we will honor the observation that coarse sediment decreases in size downstream due to particle attrition (Sklar and Dietrich, 2001, Attal and Lave, 2006, Menting et al., 2015). The attention paid in our model to both bedrock and sediment properties leads to a unique feature of our model: the relative importance of different erosional mechanisms (plucking and abrasion) varies depending on the properties of both the substrate and bedload material.  </w:t>
+        <w:t>(Whipple, 2004). The efficiency of bedrock erosional processes is modulated by the fraction of bedrock exposed and the sediment flux, honoring the observation that bedrock erosion rates initially increase under conditions of increasing sediment supply due to the presence of “tools” that promote erosion via abrasion; above a critical threshold, however, increasing sediment supply inhibits erosion by covering the bed and shielding it from abrasive impacts (</w:t>
+      </w:r>
+      <w:proofErr w:type="spellStart"/>
+      <w:r>
+        <w:rPr>
+          <w:rFonts w:cstheme="minorHAnsi"/>
+          <w:color w:val="000000" w:themeColor="text1"/>
+        </w:rPr>
+        <w:t>Sklar</w:t>
+      </w:r>
+      <w:proofErr w:type="spellEnd"/>
+      <w:r>
+        <w:rPr>
+          <w:rFonts w:cstheme="minorHAnsi"/>
+          <w:color w:val="000000" w:themeColor="text1"/>
+        </w:rPr>
+        <w:t xml:space="preserve"> and Dietrich, 1998, 2004). Finally, rather than assuming downstream increases in sediment load scale only with slope and discharge (Smith and Bretherton, 1972), we will honor the observation that coarse sediment decreases in size downstream due to particle attrition (</w:t>
+      </w:r>
+      <w:proofErr w:type="spellStart"/>
+      <w:r>
+        <w:rPr>
+          <w:rFonts w:cstheme="minorHAnsi"/>
+          <w:color w:val="000000" w:themeColor="text1"/>
+        </w:rPr>
+        <w:t>Sklar</w:t>
+      </w:r>
+      <w:proofErr w:type="spellEnd"/>
+      <w:r>
+        <w:rPr>
+          <w:rFonts w:cstheme="minorHAnsi"/>
+          <w:color w:val="000000" w:themeColor="text1"/>
+        </w:rPr>
+        <w:t xml:space="preserve"> and Dietrich, 2001, Attal and Lave, 2006, </w:t>
+      </w:r>
+      <w:proofErr w:type="spellStart"/>
+      <w:r>
+        <w:rPr>
+          <w:rFonts w:cstheme="minorHAnsi"/>
+          <w:color w:val="000000" w:themeColor="text1"/>
+        </w:rPr>
+        <w:t>Menting</w:t>
+      </w:r>
+      <w:proofErr w:type="spellEnd"/>
+      <w:r>
+        <w:rPr>
+          <w:rFonts w:cstheme="minorHAnsi"/>
+          <w:color w:val="000000" w:themeColor="text1"/>
+        </w:rPr>
+        <w:t xml:space="preserve"> et al., 2015). The attention paid in our model to both bedrock and sediment properties leads to a unique feature of our model: the relative importance of different erosional mechanisms (plucking and abrasion) varies depending on the properties of both the substrate and bedload material.  </w:t>
       </w:r>
     </w:p>
     <w:p>
@@ -889,7 +1431,23 @@
           <w:rFonts w:cstheme="minorHAnsi"/>
           <w:color w:val="000000" w:themeColor="text1"/>
         </w:rPr>
-        <w:t>Our model does not account for the differences in shear stress associated with different styles of plucking detachment, per Gabet 2020b. Instead, all plucking is accomplished through a simple stream power formulation (see below). We also do not account for large (boulder-sized) clasts in the system. We use a single discharge-area relationship, rather than a stochastic formulation. And finally, when calculating erosion via abrasion, we use generic abrasion coefficients that have been found for different rock types (Attal and Lave, 2006) in order to be broadly representative of "highly erodible" and "erosion-resistant" units; our study is not intended to be grounded in a specific field site, and therefore we have not conducted fieldwork to measure fracture density or other field-based observations that would inform a more realistic formulation of abrasion coefficients.</w:t>
+        <w:t xml:space="preserve">Our model does not account for the differences in shear stress associated with different styles of plucking detachment, per </w:t>
+      </w:r>
+      <w:proofErr w:type="spellStart"/>
+      <w:r>
+        <w:rPr>
+          <w:rFonts w:cstheme="minorHAnsi"/>
+          <w:color w:val="000000" w:themeColor="text1"/>
+        </w:rPr>
+        <w:t>Gabet</w:t>
+      </w:r>
+      <w:proofErr w:type="spellEnd"/>
+      <w:r>
+        <w:rPr>
+          <w:rFonts w:cstheme="minorHAnsi"/>
+          <w:color w:val="000000" w:themeColor="text1"/>
+        </w:rPr>
+        <w:t xml:space="preserve"> 2020b. Instead, all plucking is accomplished through a simple stream power formulation (see below). We also do not account for large (boulder-sized) clasts in the system. We use a single discharge-area relationship, rather than a stochastic formulation. And finally, when calculating erosion via abrasion, we use generic abrasion coefficients that have been found for different rock types (Attal and Lave, 2006) in order to be broadly representative of "highly erodible" and "erosion-resistant" units; our study is not intended to be grounded in a specific field site, and therefore we have not conducted fieldwork to measure fracture density or other field-based observations that would inform a more realistic formulation of abrasion coefficients.</w:t>
       </w:r>
       <w:r>
         <w:rPr>
@@ -1615,7 +2173,23 @@
           <w:rFonts w:cstheme="minorHAnsi"/>
           <w:color w:val="000000" w:themeColor="text1"/>
         </w:rPr>
-        <w:t xml:space="preserve"> is the sediment thickness. Each term on the righthand side can be broken down into its contributing pieces: bedrock elevation is controlled by uplift and bedrock erosion, and sediment thickness depends on the amount of coarse material present, the sediment flux, and any mass lost from the bedload due to grain attrition. The general forms of these equations are as follows:</w:t>
+        <w:t xml:space="preserve"> is the sediment thickness. Each term on the righthand side can be broken down into its contributing pieces: bedrock elevation is controlled by uplift and bedrock erosion, and sediment thickness depends on the amount of coarse material present, the sedime</w:t>
+      </w:r>
+      <w:proofErr w:type="spellStart"/>
+      <w:r>
+        <w:rPr>
+          <w:rFonts w:cstheme="minorHAnsi"/>
+          <w:color w:val="000000" w:themeColor="text1"/>
+        </w:rPr>
+        <w:t>nt</w:t>
+      </w:r>
+      <w:proofErr w:type="spellEnd"/>
+      <w:r>
+        <w:rPr>
+          <w:rFonts w:cstheme="minorHAnsi"/>
+          <w:color w:val="000000" w:themeColor="text1"/>
+        </w:rPr>
+        <w:t xml:space="preserve"> flux, and any mass lost from the bedload due to grain attrition. The general forms of these equations are as follows:</w:t>
       </w:r>
     </w:p>
     <w:p>
@@ -1874,7 +2448,39 @@
           <w:rFonts w:cstheme="minorHAnsi"/>
           <w:color w:val="000000" w:themeColor="text1"/>
         </w:rPr>
-        <w:t>Mass is conserved within a valley of fixed width, while a channel of varying width exerts control on local erosion rates. Formulas for valley and channel width are taken from Wickert and Schildgen (2019), and are calculated as follows:</w:t>
+        <w:t xml:space="preserve">Mass is conserved within a valley of fixed width, while a channel of varying width exerts control on local erosion rates. Formulas for valley and channel width are taken from </w:t>
+      </w:r>
+      <w:proofErr w:type="spellStart"/>
+      <w:r>
+        <w:rPr>
+          <w:rFonts w:cstheme="minorHAnsi"/>
+          <w:color w:val="000000" w:themeColor="text1"/>
+        </w:rPr>
+        <w:t>Wickert</w:t>
+      </w:r>
+      <w:proofErr w:type="spellEnd"/>
+      <w:r>
+        <w:rPr>
+          <w:rFonts w:cstheme="minorHAnsi"/>
+          <w:color w:val="000000" w:themeColor="text1"/>
+        </w:rPr>
+        <w:t xml:space="preserve"> and </w:t>
+      </w:r>
+      <w:proofErr w:type="spellStart"/>
+      <w:r>
+        <w:rPr>
+          <w:rFonts w:cstheme="minorHAnsi"/>
+          <w:color w:val="000000" w:themeColor="text1"/>
+        </w:rPr>
+        <w:t>Schildgen</w:t>
+      </w:r>
+      <w:proofErr w:type="spellEnd"/>
+      <w:r>
+        <w:rPr>
+          <w:rFonts w:cstheme="minorHAnsi"/>
+          <w:color w:val="000000" w:themeColor="text1"/>
+        </w:rPr>
+        <w:t xml:space="preserve"> (2019), and are calculated as follows:</w:t>
       </w:r>
     </w:p>
     <w:p>
@@ -2219,12 +2825,21 @@
         </w:rPr>
         <w:t xml:space="preserve">b </w:t>
       </w:r>
-      <w:r>
-        <w:rPr>
-          <w:rFonts w:eastAsiaTheme="minorEastAsia" w:cstheme="minorHAnsi"/>
-          <w:color w:val="000000" w:themeColor="text1"/>
-        </w:rPr>
-        <w:t xml:space="preserve">is channel width. </w:t>
+      <w:proofErr w:type="gramStart"/>
+      <w:r>
+        <w:rPr>
+          <w:rFonts w:eastAsiaTheme="minorEastAsia" w:cstheme="minorHAnsi"/>
+          <w:color w:val="000000" w:themeColor="text1"/>
+        </w:rPr>
+        <w:t>is</w:t>
+      </w:r>
+      <w:proofErr w:type="gramEnd"/>
+      <w:r>
+        <w:rPr>
+          <w:rFonts w:eastAsiaTheme="minorEastAsia" w:cstheme="minorHAnsi"/>
+          <w:color w:val="000000" w:themeColor="text1"/>
+        </w:rPr>
+        <w:t xml:space="preserve"> channel width. </w:t>
       </w:r>
       <w:r>
         <w:rPr>
@@ -2493,6 +3108,7 @@
         </w:rPr>
         <w:t xml:space="preserve"> is a runoff rate ([L/T]), </w:t>
       </w:r>
+      <w:proofErr w:type="spellStart"/>
       <w:r>
         <w:rPr>
           <w:rFonts w:eastAsiaTheme="minorEastAsia" w:cstheme="minorHAnsi"/>
@@ -2512,6 +3128,7 @@
         </w:rPr>
         <w:t>h</w:t>
       </w:r>
+      <w:proofErr w:type="spellEnd"/>
       <w:r>
         <w:rPr>
           <w:rFonts w:eastAsiaTheme="minorEastAsia" w:cstheme="minorHAnsi"/>
@@ -2556,7 +3173,39 @@
           <w:rFonts w:eastAsiaTheme="minorEastAsia" w:cstheme="minorHAnsi"/>
           <w:color w:val="000000" w:themeColor="text1"/>
         </w:rPr>
-        <w:t xml:space="preserve"> Wickert and Schildgen (2019) for full derivations</w:t>
+        <w:t xml:space="preserve"> </w:t>
+      </w:r>
+      <w:proofErr w:type="spellStart"/>
+      <w:r>
+        <w:rPr>
+          <w:rFonts w:eastAsiaTheme="minorEastAsia" w:cstheme="minorHAnsi"/>
+          <w:color w:val="000000" w:themeColor="text1"/>
+        </w:rPr>
+        <w:t>Wickert</w:t>
+      </w:r>
+      <w:proofErr w:type="spellEnd"/>
+      <w:r>
+        <w:rPr>
+          <w:rFonts w:eastAsiaTheme="minorEastAsia" w:cstheme="minorHAnsi"/>
+          <w:color w:val="000000" w:themeColor="text1"/>
+        </w:rPr>
+        <w:t xml:space="preserve"> and </w:t>
+      </w:r>
+      <w:proofErr w:type="spellStart"/>
+      <w:r>
+        <w:rPr>
+          <w:rFonts w:eastAsiaTheme="minorEastAsia" w:cstheme="minorHAnsi"/>
+          <w:color w:val="000000" w:themeColor="text1"/>
+        </w:rPr>
+        <w:t>Schildgen</w:t>
+      </w:r>
+      <w:proofErr w:type="spellEnd"/>
+      <w:r>
+        <w:rPr>
+          <w:rFonts w:eastAsiaTheme="minorEastAsia" w:cstheme="minorHAnsi"/>
+          <w:color w:val="000000" w:themeColor="text1"/>
+        </w:rPr>
+        <w:t xml:space="preserve"> (2019) for full derivations</w:t>
       </w:r>
       <w:r>
         <w:rPr>
@@ -2642,7 +3291,23 @@
           <w:rFonts w:cstheme="minorHAnsi"/>
           <w:color w:val="000000" w:themeColor="text1"/>
         </w:rPr>
-        <w:t xml:space="preserve">We use an exponential function, formulated after Shobe et al. (2017), to calculate </w:t>
+        <w:t xml:space="preserve">We use an exponential function, formulated after </w:t>
+      </w:r>
+      <w:proofErr w:type="spellStart"/>
+      <w:r>
+        <w:rPr>
+          <w:rFonts w:cstheme="minorHAnsi"/>
+          <w:color w:val="000000" w:themeColor="text1"/>
+        </w:rPr>
+        <w:t>Shobe</w:t>
+      </w:r>
+      <w:proofErr w:type="spellEnd"/>
+      <w:r>
+        <w:rPr>
+          <w:rFonts w:cstheme="minorHAnsi"/>
+          <w:color w:val="000000" w:themeColor="text1"/>
+        </w:rPr>
+        <w:t xml:space="preserve"> et al. (2017), to calculate </w:t>
       </w:r>
       <m:oMath>
         <m:r>
@@ -2896,7 +3561,39 @@
           <w:rFonts w:cstheme="minorHAnsi"/>
           <w:color w:val="000000" w:themeColor="text1"/>
         </w:rPr>
-        <w:t>Our model uses a shear-stress dependent formulation for bedload transport derived by Wickert and Schildgen (2019). Their derivation results in a formulation in which sediment flux is dependent on slope, discharge, and flow intermittency; we modify their expression by adding in our bed cover term:</w:t>
+        <w:t xml:space="preserve">Our model uses a shear-stress dependent formulation for bedload transport derived by </w:t>
+      </w:r>
+      <w:proofErr w:type="spellStart"/>
+      <w:r>
+        <w:rPr>
+          <w:rFonts w:cstheme="minorHAnsi"/>
+          <w:color w:val="000000" w:themeColor="text1"/>
+        </w:rPr>
+        <w:t>Wickert</w:t>
+      </w:r>
+      <w:proofErr w:type="spellEnd"/>
+      <w:r>
+        <w:rPr>
+          <w:rFonts w:cstheme="minorHAnsi"/>
+          <w:color w:val="000000" w:themeColor="text1"/>
+        </w:rPr>
+        <w:t xml:space="preserve"> and </w:t>
+      </w:r>
+      <w:proofErr w:type="spellStart"/>
+      <w:r>
+        <w:rPr>
+          <w:rFonts w:cstheme="minorHAnsi"/>
+          <w:color w:val="000000" w:themeColor="text1"/>
+        </w:rPr>
+        <w:t>Schildgen</w:t>
+      </w:r>
+      <w:proofErr w:type="spellEnd"/>
+      <w:r>
+        <w:rPr>
+          <w:rFonts w:cstheme="minorHAnsi"/>
+          <w:color w:val="000000" w:themeColor="text1"/>
+        </w:rPr>
+        <w:t xml:space="preserve"> (2019). Their derivation results in a formulation in which sediment flux is dependent on slope, discharge, and flow intermittency; we modify their expression by adding in our bed cover term:</w:t>
       </w:r>
     </w:p>
     <w:p>
@@ -3031,7 +3728,15 @@
           <w:rFonts w:cstheme="minorHAnsi"/>
           <w:color w:val="000000" w:themeColor="text1"/>
         </w:rPr>
-        <w:t>where k</w:t>
+        <w:t xml:space="preserve">where </w:t>
+      </w:r>
+      <w:proofErr w:type="spellStart"/>
+      <w:r>
+        <w:rPr>
+          <w:rFonts w:cstheme="minorHAnsi"/>
+          <w:color w:val="000000" w:themeColor="text1"/>
+        </w:rPr>
+        <w:t>k</w:t>
       </w:r>
       <w:r>
         <w:rPr>
@@ -3041,12 +3746,45 @@
         </w:rPr>
         <w:t>Qs</w:t>
       </w:r>
-      <w:r>
-        <w:rPr>
-          <w:rFonts w:cstheme="minorHAnsi"/>
-          <w:color w:val="000000" w:themeColor="text1"/>
-        </w:rPr>
-        <w:t xml:space="preserve"> is a lumped, dimensionless coefficient whose value assumes a constant shear stress slightly above that needed to transport the median grain size at bankfull conditions (Parker, 1978), I is an intermittency factor that describes how often geomorphically effective flows occur within the channel, q is the water discharge per unit channel width, S is the channel slope, and the term (1 – </w:t>
+      <w:proofErr w:type="spellEnd"/>
+      <w:r>
+        <w:rPr>
+          <w:rFonts w:cstheme="minorHAnsi"/>
+          <w:color w:val="000000" w:themeColor="text1"/>
+        </w:rPr>
+        <w:t xml:space="preserve"> is a lumped, dimensionless coefficient whose value assumes a constant shear stress slightly above that needed to transport the median grain size at </w:t>
+      </w:r>
+      <w:proofErr w:type="spellStart"/>
+      <w:r>
+        <w:rPr>
+          <w:rFonts w:cstheme="minorHAnsi"/>
+          <w:color w:val="000000" w:themeColor="text1"/>
+        </w:rPr>
+        <w:t>bankfull</w:t>
+      </w:r>
+      <w:proofErr w:type="spellEnd"/>
+      <w:r>
+        <w:rPr>
+          <w:rFonts w:cstheme="minorHAnsi"/>
+          <w:color w:val="000000" w:themeColor="text1"/>
+        </w:rPr>
+        <w:t xml:space="preserve"> conditions (Parker, 1978), I is an intermittency factor that describes how often </w:t>
+      </w:r>
+      <w:proofErr w:type="spellStart"/>
+      <w:r>
+        <w:rPr>
+          <w:rFonts w:cstheme="minorHAnsi"/>
+          <w:color w:val="000000" w:themeColor="text1"/>
+        </w:rPr>
+        <w:t>geomorphically</w:t>
+      </w:r>
+      <w:proofErr w:type="spellEnd"/>
+      <w:r>
+        <w:rPr>
+          <w:rFonts w:cstheme="minorHAnsi"/>
+          <w:color w:val="000000" w:themeColor="text1"/>
+        </w:rPr>
+        <w:t xml:space="preserve"> effective flows occur within the channel, q is the water discharge per unit channel width, S is the channel slope, and the term (1 – </w:t>
       </w:r>
       <m:oMath>
         <m:r>
@@ -3091,7 +3829,31 @@
           <w:rFonts w:cstheme="minorHAnsi"/>
           <w:color w:val="000000" w:themeColor="text1"/>
         </w:rPr>
-        <w:t xml:space="preserve"> (bed exposure) is sufficiently small, the bed is effectively 100% covered by mobile sediment and sediment flux, q</w:t>
+        <w:t xml:space="preserve"> (bed exposure) is sufficiently small, the bed is effect</w:t>
+      </w:r>
+      <w:proofErr w:type="spellStart"/>
+      <w:r>
+        <w:rPr>
+          <w:rFonts w:cstheme="minorHAnsi"/>
+          <w:color w:val="000000" w:themeColor="text1"/>
+        </w:rPr>
+        <w:t>ively</w:t>
+      </w:r>
+      <w:proofErr w:type="spellEnd"/>
+      <w:r>
+        <w:rPr>
+          <w:rFonts w:cstheme="minorHAnsi"/>
+          <w:color w:val="000000" w:themeColor="text1"/>
+        </w:rPr>
+        <w:t xml:space="preserve"> 100% covered by mobile sediment and sediment flux, </w:t>
+      </w:r>
+      <w:proofErr w:type="spellStart"/>
+      <w:r>
+        <w:rPr>
+          <w:rFonts w:cstheme="minorHAnsi"/>
+          <w:color w:val="000000" w:themeColor="text1"/>
+        </w:rPr>
+        <w:t>q</w:t>
       </w:r>
       <w:r>
         <w:rPr>
@@ -3101,6 +3863,7 @@
         </w:rPr>
         <w:t>s</w:t>
       </w:r>
+      <w:proofErr w:type="spellEnd"/>
       <w:r>
         <w:rPr>
           <w:rFonts w:cstheme="minorHAnsi"/>
@@ -3160,7 +3923,23 @@
           <w:rFonts w:cstheme="minorHAnsi"/>
           <w:color w:val="000000" w:themeColor="text1"/>
         </w:rPr>
-        <w:t>We allow for erosion to occur through two mechanisms: plucking and abrasion. The effectiveness of each of these mechanisms depends on the percentage of bedrock exposure on the riverbed. Dubinski and Wohl (2012) found a linear relationship between stream power and plucking rate in bedrock; we therefore use a version of the stream power model (Whipple and Tucker, 1999), modified to include our bedrock exposure term, to calculate the rate of erosion via plucking:</w:t>
+        <w:t xml:space="preserve">We allow for erosion to occur through two mechanisms: plucking and abrasion. The effectiveness of each of these mechanisms depends on the percentage of bedrock exposure on the riverbed. </w:t>
+      </w:r>
+      <w:proofErr w:type="spellStart"/>
+      <w:r>
+        <w:rPr>
+          <w:rFonts w:cstheme="minorHAnsi"/>
+          <w:color w:val="000000" w:themeColor="text1"/>
+        </w:rPr>
+        <w:t>Dubinski</w:t>
+      </w:r>
+      <w:proofErr w:type="spellEnd"/>
+      <w:r>
+        <w:rPr>
+          <w:rFonts w:cstheme="minorHAnsi"/>
+          <w:color w:val="000000" w:themeColor="text1"/>
+        </w:rPr>
+        <w:t xml:space="preserve"> and Wohl (2012) found a linear relationship between stream power and plucking rate in bedrock; we therefore use a version of the stream power model (Whipple and Tucker, 1999), modified to include our bedrock exposure term, to calculate the rate of erosion via plucking:</w:t>
       </w:r>
     </w:p>
     <w:p>
@@ -3295,7 +4074,23 @@
           <w:rFonts w:cstheme="minorHAnsi"/>
           <w:color w:val="000000" w:themeColor="text1"/>
         </w:rPr>
-        <w:t xml:space="preserve">Abrasion is accomplished through sediment impacts on the riverbed. We borrow our abrasion formulation from Chatanantavet and Parker (2009), where the amount of material removed for each sediment impact depends on the abrasion coefficient of the bedrock substrate, </w:t>
+        <w:t xml:space="preserve">Abrasion is accomplished through sediment impacts on the riverbed. We borrow our abrasion formulation from </w:t>
+      </w:r>
+      <w:proofErr w:type="spellStart"/>
+      <w:r>
+        <w:rPr>
+          <w:rFonts w:cstheme="minorHAnsi"/>
+          <w:color w:val="000000" w:themeColor="text1"/>
+        </w:rPr>
+        <w:t>Chatanantavet</w:t>
+      </w:r>
+      <w:proofErr w:type="spellEnd"/>
+      <w:r>
+        <w:rPr>
+          <w:rFonts w:cstheme="minorHAnsi"/>
+          <w:color w:val="000000" w:themeColor="text1"/>
+        </w:rPr>
+        <w:t xml:space="preserve"> and Parker (2009), where the amount of material removed for each sediment impact depends on the abrasion coefficient of the bedrock substrate, </w:t>
       </w:r>
       <m:oMath>
         <m:r>
@@ -3314,7 +4109,23 @@
           <w:rFonts w:cstheme="minorHAnsi"/>
           <w:color w:val="000000" w:themeColor="text1"/>
         </w:rPr>
-        <w:t>, and the sediment flux. As before, we modify these authors' equation to include the percentage of bedrock exposed:</w:t>
+        <w:t>, and the sediment flux. As before, we modify these authors' equation to include the percentage of bedrock e</w:t>
+      </w:r>
+      <w:proofErr w:type="spellStart"/>
+      <w:r>
+        <w:rPr>
+          <w:rFonts w:cstheme="minorHAnsi"/>
+          <w:color w:val="000000" w:themeColor="text1"/>
+        </w:rPr>
+        <w:t>xposed</w:t>
+      </w:r>
+      <w:proofErr w:type="spellEnd"/>
+      <w:r>
+        <w:rPr>
+          <w:rFonts w:cstheme="minorHAnsi"/>
+          <w:color w:val="000000" w:themeColor="text1"/>
+        </w:rPr>
+        <w:t>:</w:t>
       </w:r>
     </w:p>
     <w:p>
@@ -3464,7 +4275,15 @@
           <w:rFonts w:cstheme="minorHAnsi"/>
           <w:color w:val="000000" w:themeColor="text1"/>
         </w:rPr>
-        <w:t xml:space="preserve"> and E</w:t>
+        <w:t xml:space="preserve"> and </w:t>
+      </w:r>
+      <w:proofErr w:type="spellStart"/>
+      <w:r>
+        <w:rPr>
+          <w:rFonts w:cstheme="minorHAnsi"/>
+          <w:color w:val="000000" w:themeColor="text1"/>
+        </w:rPr>
+        <w:t>E</w:t>
       </w:r>
       <w:r>
         <w:rPr>
@@ -3474,6 +4293,7 @@
         </w:rPr>
         <w:t>a</w:t>
       </w:r>
+      <w:proofErr w:type="spellEnd"/>
       <w:r>
         <w:rPr>
           <w:rFonts w:cstheme="minorHAnsi"/>
@@ -3487,8 +4307,18 @@
           <w:color w:val="000000" w:themeColor="text1"/>
           <w:vertAlign w:val="subscript"/>
         </w:rPr>
-        <w:t>p, ig</w:t>
-      </w:r>
+        <w:t xml:space="preserve">p, </w:t>
+      </w:r>
+      <w:proofErr w:type="spellStart"/>
+      <w:r>
+        <w:rPr>
+          <w:rFonts w:cstheme="minorHAnsi"/>
+          <w:color w:val="000000" w:themeColor="text1"/>
+          <w:vertAlign w:val="subscript"/>
+        </w:rPr>
+        <w:t>ig</w:t>
+      </w:r>
+      <w:proofErr w:type="spellEnd"/>
       <w:r>
         <w:rPr>
           <w:rFonts w:cstheme="minorHAnsi"/>
@@ -3934,7 +4764,23 @@
           <w:rFonts w:cstheme="minorHAnsi"/>
           <w:color w:val="000000" w:themeColor="text1"/>
         </w:rPr>
-        <w:t xml:space="preserve">In addition to sediment abrading the riverbed, gravel clasts in transport in a real system will also abrade one another, which is one of the principal mechanisms at play in downstream fining. We refer to this grain-on-grain action as "attrition" in order to differentiate it from "abrasion," which will refer solely to vertical lowering pf the profile resulting from grain impacts on the riverbed. The rate of grain attrition, </w:t>
+        <w:t xml:space="preserve">In addition to sediment abrading the riverbed, gravel clasts in transport in a real system will also abrade one another, which is one of the principal mechanisms at play in downstream fining. We refer to this grain-on-grain action as "attrition" </w:t>
+      </w:r>
+      <w:proofErr w:type="gramStart"/>
+      <w:r>
+        <w:rPr>
+          <w:rFonts w:cstheme="minorHAnsi"/>
+          <w:color w:val="000000" w:themeColor="text1"/>
+        </w:rPr>
+        <w:t>in order to</w:t>
+      </w:r>
+      <w:proofErr w:type="gramEnd"/>
+      <w:r>
+        <w:rPr>
+          <w:rFonts w:cstheme="minorHAnsi"/>
+          <w:color w:val="000000" w:themeColor="text1"/>
+        </w:rPr>
+        <w:t xml:space="preserve"> differentiate it from "abrasion," which will refer solely to vertical lowering pf the profile resulting from grain impacts on the riverbed. The rate of grain attrition, </w:t>
       </w:r>
       <m:oMath>
         <m:r>
@@ -3953,7 +4799,39 @@
           <w:rFonts w:cstheme="minorHAnsi"/>
           <w:color w:val="000000" w:themeColor="text1"/>
         </w:rPr>
-        <w:t>, is a function of the abrasion coefficient of the sediment comprising the bedload and the amount of sediment in transport, i.e. the sediment flux:</w:t>
+        <w:t>, is a function of the abrasion coefficient of the sediment comprising the bedload a</w:t>
+      </w:r>
+      <w:proofErr w:type="spellStart"/>
+      <w:r>
+        <w:rPr>
+          <w:rFonts w:cstheme="minorHAnsi"/>
+          <w:color w:val="000000" w:themeColor="text1"/>
+        </w:rPr>
+        <w:t>nd</w:t>
+      </w:r>
+      <w:proofErr w:type="spellEnd"/>
+      <w:r>
+        <w:rPr>
+          <w:rFonts w:cstheme="minorHAnsi"/>
+          <w:color w:val="000000" w:themeColor="text1"/>
+        </w:rPr>
+        <w:t xml:space="preserve"> the amount of sediment in transport, </w:t>
+      </w:r>
+      <w:proofErr w:type="gramStart"/>
+      <w:r>
+        <w:rPr>
+          <w:rFonts w:cstheme="minorHAnsi"/>
+          <w:color w:val="000000" w:themeColor="text1"/>
+        </w:rPr>
+        <w:t>i.e.</w:t>
+      </w:r>
+      <w:proofErr w:type="gramEnd"/>
+      <w:r>
+        <w:rPr>
+          <w:rFonts w:cstheme="minorHAnsi"/>
+          <w:color w:val="000000" w:themeColor="text1"/>
+        </w:rPr>
+        <w:t xml:space="preserve"> the sediment flux:</w:t>
       </w:r>
     </w:p>
     <w:p>
@@ -4367,7 +5245,23 @@
           <w:rFonts w:cstheme="minorHAnsi"/>
           <w:color w:val="000000" w:themeColor="text1"/>
         </w:rPr>
-        <w:t>When calculating the sedimentation rate, only coarse material plucked from highly erosion-resistant lithologies (i.e., igneous rocks) is considered significant to controlling the amount of bedload material present. Although plucking occurs in softer units, the most erodible clasts in a river system tend to experience rapid downstream attrition and thus they are not persistent in the bedload for long distances (Menting et al., 2015, Dingle et al., 2017).</w:t>
+        <w:t>When calculating the sedimentation rate, only coarse material plucked from highly erosion-resistant lithologies (i.e., igneous rocks) is considered significant to controlling the amount of bedload material present. Although plucking occurs in softer units, the most erodible clasts in a river system tend to experience rapid downstream attrition and thus they are not persistent in the bedload for long distances (</w:t>
+      </w:r>
+      <w:proofErr w:type="spellStart"/>
+      <w:r>
+        <w:rPr>
+          <w:rFonts w:cstheme="minorHAnsi"/>
+          <w:color w:val="000000" w:themeColor="text1"/>
+        </w:rPr>
+        <w:t>Menting</w:t>
+      </w:r>
+      <w:proofErr w:type="spellEnd"/>
+      <w:r>
+        <w:rPr>
+          <w:rFonts w:cstheme="minorHAnsi"/>
+          <w:color w:val="000000" w:themeColor="text1"/>
+        </w:rPr>
+        <w:t xml:space="preserve"> et al., 2015, Dingle et al., 2017).</w:t>
       </w:r>
     </w:p>
     <w:p>
@@ -4828,7 +5722,23 @@
           <w:rFonts w:cstheme="minorHAnsi"/>
           <w:color w:val="000000" w:themeColor="text1"/>
         </w:rPr>
-        <w:t xml:space="preserve">This case represents model behavior that honors the dynamics of erosion on a partially alluviated bed, but only considers one erosional process (plucking). This scenario differs from a stream power model, however, because coarse sediment that is generated via plucking contributes to an alluvial layer of varying thickness on the bed, which impacts the efficacy of the plucking process. </w:t>
+        <w:t xml:space="preserve">This case represents model behavior that honors the dynamics of erosion on a partially </w:t>
+      </w:r>
+      <w:proofErr w:type="spellStart"/>
+      <w:r>
+        <w:rPr>
+          <w:rFonts w:cstheme="minorHAnsi"/>
+          <w:color w:val="000000" w:themeColor="text1"/>
+        </w:rPr>
+        <w:t>alluviated</w:t>
+      </w:r>
+      <w:proofErr w:type="spellEnd"/>
+      <w:r>
+        <w:rPr>
+          <w:rFonts w:cstheme="minorHAnsi"/>
+          <w:color w:val="000000" w:themeColor="text1"/>
+        </w:rPr>
+        <w:t xml:space="preserve"> bed, but only considers one erosional process (plucking). This scenario differs from a stream power model, however, because coarse sediment that is generated via plucking contributes to an alluvial layer of varying thickness on the bed, which impacts the efficacy of the plucking process. </w:t>
       </w:r>
       <w:r>
         <w:rPr>
@@ -4965,7 +5875,55 @@
           <w:rFonts w:cstheme="minorHAnsi"/>
           <w:color w:val="000000" w:themeColor="text1"/>
         </w:rPr>
-        <w:t>Rivers exhibit certain characteristic forms in both steady and transient cases. At steady state, these forms include a concave-upward profile, as well as power law scaling between slope and area and an increase in channel steepness with uplift rate (Lague, 2014). In transient cases, rivers also exhibit upstream-migrating knickpoints in response to baselevel fall (Lague, 2014). These fluvial behaviors are drawn from both observation and theory [</w:t>
+        <w:t>Rivers exhibit certain characteristic forms in both steady and transient cases. At steady state, these forms include a concave-upward profile, as well as power law scaling between slope and area and an increase in channel steepness with uplift rate (</w:t>
+      </w:r>
+      <w:proofErr w:type="spellStart"/>
+      <w:r>
+        <w:rPr>
+          <w:rFonts w:cstheme="minorHAnsi"/>
+          <w:color w:val="000000" w:themeColor="text1"/>
+        </w:rPr>
+        <w:t>Lague</w:t>
+      </w:r>
+      <w:proofErr w:type="spellEnd"/>
+      <w:r>
+        <w:rPr>
+          <w:rFonts w:cstheme="minorHAnsi"/>
+          <w:color w:val="000000" w:themeColor="text1"/>
+        </w:rPr>
+        <w:t xml:space="preserve">, 2014). In transient cases, rivers also exhibit </w:t>
+      </w:r>
+      <w:proofErr w:type="gramStart"/>
+      <w:r>
+        <w:rPr>
+          <w:rFonts w:cstheme="minorHAnsi"/>
+          <w:color w:val="000000" w:themeColor="text1"/>
+        </w:rPr>
+        <w:t>upstream-migrating</w:t>
+      </w:r>
+      <w:proofErr w:type="gramEnd"/>
+      <w:r>
+        <w:rPr>
+          <w:rFonts w:cstheme="minorHAnsi"/>
+          <w:color w:val="000000" w:themeColor="text1"/>
+        </w:rPr>
+        <w:t xml:space="preserve"> knickpoints in response to baselevel fall (</w:t>
+      </w:r>
+      <w:proofErr w:type="spellStart"/>
+      <w:r>
+        <w:rPr>
+          <w:rFonts w:cstheme="minorHAnsi"/>
+          <w:color w:val="000000" w:themeColor="text1"/>
+        </w:rPr>
+        <w:t>Lague</w:t>
+      </w:r>
+      <w:proofErr w:type="spellEnd"/>
+      <w:r>
+        <w:rPr>
+          <w:rFonts w:cstheme="minorHAnsi"/>
+          <w:color w:val="000000" w:themeColor="text1"/>
+        </w:rPr>
+        <w:t>, 2014). These fluvial behaviors are drawn from both observation and theory [</w:t>
       </w:r>
       <w:r>
         <w:rPr>
@@ -4979,7 +5937,23 @@
           <w:rFonts w:cstheme="minorHAnsi"/>
           <w:color w:val="000000" w:themeColor="text1"/>
         </w:rPr>
-        <w:t>Several field studies have also contributed to our understanding of how rivers behave in lithologically heterogeneous environments: in settings in which a more erosion-resistant lithology occurs upstream and contributes coarse sediment into the system, downstream channel segments are steeper and more concave relative to those in which hard sediment does not occur (Duvall et al., 2004, Johnson et al., 2009, Lai et al., 2021).</w:t>
+        <w:t xml:space="preserve">Several field studies have also contributed to our understanding of how rivers behave in </w:t>
+      </w:r>
+      <w:proofErr w:type="spellStart"/>
+      <w:r>
+        <w:rPr>
+          <w:rFonts w:cstheme="minorHAnsi"/>
+          <w:color w:val="000000" w:themeColor="text1"/>
+        </w:rPr>
+        <w:t>lithologically</w:t>
+      </w:r>
+      <w:proofErr w:type="spellEnd"/>
+      <w:r>
+        <w:rPr>
+          <w:rFonts w:cstheme="minorHAnsi"/>
+          <w:color w:val="000000" w:themeColor="text1"/>
+        </w:rPr>
+        <w:t xml:space="preserve"> heterogeneous environments: in settings in which a more erosion-resistant lithology occurs upstream and contributes coarse sediment into the system, downstream channel segments are steeper and more concave relative to those in which hard sediment does not occur (Duvall et al., 2004, Johnson et al., 2009, Lai et al., 2021).</w:t>
       </w:r>
     </w:p>
     <w:p>
@@ -5199,7 +6173,23 @@
           <w:rFonts w:cstheme="minorHAnsi"/>
           <w:color w:val="000000" w:themeColor="text1"/>
         </w:rPr>
-        <w:t>These profiles exhibit a break in slope associated with an imposed bedrock contact, and steepness, particularly in the downstream reaches, can be modulated with the persistence of large sediment (i.e., the abradability of the sediment). However, the general shape is consistent.</w:t>
+        <w:t xml:space="preserve">These profiles exhibit a break in slope associated with an imposed bedrock contact, and steepness, particularly in the downstream reaches, can be modulated with the persistence of large sediment (i.e., the </w:t>
+      </w:r>
+      <w:proofErr w:type="spellStart"/>
+      <w:r>
+        <w:rPr>
+          <w:rFonts w:cstheme="minorHAnsi"/>
+          <w:color w:val="000000" w:themeColor="text1"/>
+        </w:rPr>
+        <w:t>abradability</w:t>
+      </w:r>
+      <w:proofErr w:type="spellEnd"/>
+      <w:r>
+        <w:rPr>
+          <w:rFonts w:cstheme="minorHAnsi"/>
+          <w:color w:val="000000" w:themeColor="text1"/>
+        </w:rPr>
+        <w:t xml:space="preserve"> of the sediment). However, the general shape is consistent.</w:t>
       </w:r>
     </w:p>
     <w:p>
@@ -5401,7 +6391,15 @@
           <w:rFonts w:cstheme="minorHAnsi"/>
           <w:color w:val="000000" w:themeColor="text1"/>
         </w:rPr>
-        <w:t>where A is area, k</w:t>
+        <w:t xml:space="preserve">where A is area, </w:t>
+      </w:r>
+      <w:proofErr w:type="spellStart"/>
+      <w:r>
+        <w:rPr>
+          <w:rFonts w:cstheme="minorHAnsi"/>
+          <w:color w:val="000000" w:themeColor="text1"/>
+        </w:rPr>
+        <w:t>k</w:t>
       </w:r>
       <w:r>
         <w:rPr>
@@ -5411,6 +6409,7 @@
         </w:rPr>
         <w:t>s</w:t>
       </w:r>
+      <w:proofErr w:type="spellEnd"/>
       <w:r>
         <w:rPr>
           <w:rFonts w:cstheme="minorHAnsi"/>
@@ -5450,7 +6449,23 @@
           <w:rFonts w:cstheme="minorHAnsi"/>
           <w:color w:val="000000" w:themeColor="text1"/>
         </w:rPr>
-        <w:t xml:space="preserve"> from field data in lithologically heterogeneous settings (Duvall et al., 2004).</w:t>
+        <w:t xml:space="preserve"> from field data in </w:t>
+      </w:r>
+      <w:proofErr w:type="spellStart"/>
+      <w:r>
+        <w:rPr>
+          <w:rFonts w:cstheme="minorHAnsi"/>
+          <w:color w:val="000000" w:themeColor="text1"/>
+        </w:rPr>
+        <w:t>lithologically</w:t>
+      </w:r>
+      <w:proofErr w:type="spellEnd"/>
+      <w:r>
+        <w:rPr>
+          <w:rFonts w:cstheme="minorHAnsi"/>
+          <w:color w:val="000000" w:themeColor="text1"/>
+        </w:rPr>
+        <w:t xml:space="preserve"> heterogeneous settings (Duvall et al., 2004).</w:t>
       </w:r>
     </w:p>
     <w:p>
@@ -5504,7 +6519,23 @@
           <w:rFonts w:cstheme="minorHAnsi"/>
           <w:color w:val="000000" w:themeColor="text1"/>
         </w:rPr>
-        <w:t xml:space="preserve">Channels are expected to become increasingly steep as uplift rates increase (Lague, 2014). </w:t>
+        <w:t>Channels are expected to become increasingly steep as uplift rates increase (</w:t>
+      </w:r>
+      <w:proofErr w:type="spellStart"/>
+      <w:r>
+        <w:rPr>
+          <w:rFonts w:cstheme="minorHAnsi"/>
+          <w:color w:val="000000" w:themeColor="text1"/>
+        </w:rPr>
+        <w:t>Lague</w:t>
+      </w:r>
+      <w:proofErr w:type="spellEnd"/>
+      <w:r>
+        <w:rPr>
+          <w:rFonts w:cstheme="minorHAnsi"/>
+          <w:color w:val="000000" w:themeColor="text1"/>
+        </w:rPr>
+        <w:t xml:space="preserve">, 2014). </w:t>
       </w:r>
       <w:r>
         <w:rPr>
@@ -5513,6 +6544,7 @@
         </w:rPr>
         <w:t xml:space="preserve">Channel steepness can be examined by calculating a normalized steepness index, </w:t>
       </w:r>
+      <w:proofErr w:type="spellStart"/>
       <w:r>
         <w:rPr>
           <w:rFonts w:cstheme="minorHAnsi"/>
@@ -5532,6 +6564,7 @@
         </w:rPr>
         <w:t>sn</w:t>
       </w:r>
+      <w:proofErr w:type="spellEnd"/>
       <w:r>
         <w:rPr>
           <w:rFonts w:cstheme="minorHAnsi"/>
@@ -5842,14 +6875,46 @@
           <w:rFonts w:cstheme="minorHAnsi"/>
           <w:color w:val="000000" w:themeColor="text1"/>
         </w:rPr>
-        <w:t>Rivers tend to exhibit upstream-migrating knickpoints in response to relative baselevel fall. Our model does that.</w:t>
-      </w:r>
-      <w:r>
-        <w:rPr>
-          <w:rFonts w:cstheme="minorHAnsi"/>
-          <w:color w:val="000000" w:themeColor="text1"/>
-        </w:rPr>
-        <w:t xml:space="preserve"> Due to the presence of multiple bedrock lithologies in our model, the speed of knickpoint propagation cannot be modeled with a single equation, as in Lague (2014). Nonetheless, we can </w:t>
+        <w:t xml:space="preserve">Rivers tend to exhibit </w:t>
+      </w:r>
+      <w:proofErr w:type="gramStart"/>
+      <w:r>
+        <w:rPr>
+          <w:rFonts w:cstheme="minorHAnsi"/>
+          <w:color w:val="000000" w:themeColor="text1"/>
+        </w:rPr>
+        <w:t>upstream-migrating</w:t>
+      </w:r>
+      <w:proofErr w:type="gramEnd"/>
+      <w:r>
+        <w:rPr>
+          <w:rFonts w:cstheme="minorHAnsi"/>
+          <w:color w:val="000000" w:themeColor="text1"/>
+        </w:rPr>
+        <w:t xml:space="preserve"> knickpoints in response to relative baselevel fall. Our model does that.</w:t>
+      </w:r>
+      <w:r>
+        <w:rPr>
+          <w:rFonts w:cstheme="minorHAnsi"/>
+          <w:color w:val="000000" w:themeColor="text1"/>
+        </w:rPr>
+        <w:t xml:space="preserve"> Due to the presence of multiple bedrock lithologies in our model, the speed of knickpoint propagation cannot be modeled with a single equation, as in </w:t>
+      </w:r>
+      <w:proofErr w:type="spellStart"/>
+      <w:r>
+        <w:rPr>
+          <w:rFonts w:cstheme="minorHAnsi"/>
+          <w:color w:val="000000" w:themeColor="text1"/>
+        </w:rPr>
+        <w:t>Lague</w:t>
+      </w:r>
+      <w:proofErr w:type="spellEnd"/>
+      <w:r>
+        <w:rPr>
+          <w:rFonts w:cstheme="minorHAnsi"/>
+          <w:color w:val="000000" w:themeColor="text1"/>
+        </w:rPr>
+        <w:t xml:space="preserve"> (2014). Nonetheless, we can </w:t>
       </w:r>
       <w:r>
         <w:rPr>
@@ -5871,7 +6936,23 @@
           <w:color w:val="000000" w:themeColor="text1"/>
         </w:rPr>
         <w:lastRenderedPageBreak/>
-        <w:t>predicted by the stream power model (Eqn 1).</w:t>
+        <w:t>predicted by the stream power model (</w:t>
+      </w:r>
+      <w:proofErr w:type="spellStart"/>
+      <w:r>
+        <w:rPr>
+          <w:rFonts w:cstheme="minorHAnsi"/>
+          <w:color w:val="000000" w:themeColor="text1"/>
+        </w:rPr>
+        <w:t>Eqn</w:t>
+      </w:r>
+      <w:proofErr w:type="spellEnd"/>
+      <w:r>
+        <w:rPr>
+          <w:rFonts w:cstheme="minorHAnsi"/>
+          <w:color w:val="000000" w:themeColor="text1"/>
+        </w:rPr>
+        <w:t xml:space="preserve"> 1).</w:t>
       </w:r>
       <w:r>
         <w:rPr>
@@ -6274,7 +7355,39 @@
                                 <w:sz w:val="21"/>
                                 <w:szCs w:val="21"/>
                               </w:rPr>
-                              <w:t xml:space="preserve">Results of altering the abradability of sediment, i.e, the attrition factor. When this factor is small, the model exhibits transport limited behavior, leading to (A) increased transport slopes, especially in the downstream reaches, (B) a plateauing sediment flux, and (c) increased steepness and </w:t>
+                              <w:t xml:space="preserve">Results of altering the </w:t>
+                            </w:r>
+                            <w:proofErr w:type="spellStart"/>
+                            <w:r>
+                              <w:rPr>
+                                <w:sz w:val="21"/>
+                                <w:szCs w:val="21"/>
+                              </w:rPr>
+                              <w:t>abradability</w:t>
+                            </w:r>
+                            <w:proofErr w:type="spellEnd"/>
+                            <w:r>
+                              <w:rPr>
+                                <w:sz w:val="21"/>
+                                <w:szCs w:val="21"/>
+                              </w:rPr>
+                              <w:t xml:space="preserve"> of sediment, </w:t>
+                            </w:r>
+                            <w:proofErr w:type="spellStart"/>
+                            <w:r>
+                              <w:rPr>
+                                <w:sz w:val="21"/>
+                                <w:szCs w:val="21"/>
+                              </w:rPr>
+                              <w:t>i.e</w:t>
+                            </w:r>
+                            <w:proofErr w:type="spellEnd"/>
+                            <w:r>
+                              <w:rPr>
+                                <w:sz w:val="21"/>
+                                <w:szCs w:val="21"/>
+                              </w:rPr>
+                              <w:t xml:space="preserve">, the attrition factor. When this factor is small, the model exhibits transport limited behavior, leading to (A) increased transport slopes, especially in the downstream reaches, (B) a plateauing sediment flux, and (c) increased steepness and </w:t>
                             </w:r>
                             <w:r>
                               <w:rPr>
@@ -6688,21 +7801,53 @@
           <w:rFonts w:cstheme="minorHAnsi"/>
           <w:color w:val="000000" w:themeColor="text1"/>
         </w:rPr>
-        <w:t xml:space="preserve"> leads to the effect of having more </w:t>
-      </w:r>
-      <w:r>
-        <w:rPr>
-          <w:rFonts w:cstheme="minorHAnsi"/>
-          <w:color w:val="000000" w:themeColor="text1"/>
-        </w:rPr>
-        <w:t xml:space="preserve"> “tools” </w:t>
-      </w:r>
-      <w:r>
-        <w:rPr>
-          <w:rFonts w:cstheme="minorHAnsi"/>
-          <w:color w:val="000000" w:themeColor="text1"/>
-        </w:rPr>
-        <w:t>available to abrade the bed (Sklar and Dietrich, 2004).</w:t>
+        <w:t xml:space="preserve"> leads to the effect of having </w:t>
+      </w:r>
+      <w:proofErr w:type="gramStart"/>
+      <w:r>
+        <w:rPr>
+          <w:rFonts w:cstheme="minorHAnsi"/>
+          <w:color w:val="000000" w:themeColor="text1"/>
+        </w:rPr>
+        <w:t xml:space="preserve">more </w:t>
+      </w:r>
+      <w:r>
+        <w:rPr>
+          <w:rFonts w:cstheme="minorHAnsi"/>
+          <w:color w:val="000000" w:themeColor="text1"/>
+        </w:rPr>
+        <w:t xml:space="preserve"> “</w:t>
+      </w:r>
+      <w:proofErr w:type="gramEnd"/>
+      <w:r>
+        <w:rPr>
+          <w:rFonts w:cstheme="minorHAnsi"/>
+          <w:color w:val="000000" w:themeColor="text1"/>
+        </w:rPr>
+        <w:t xml:space="preserve">tools” </w:t>
+      </w:r>
+      <w:r>
+        <w:rPr>
+          <w:rFonts w:cstheme="minorHAnsi"/>
+          <w:color w:val="000000" w:themeColor="text1"/>
+        </w:rPr>
+        <w:t>available to abrade the bed (</w:t>
+      </w:r>
+      <w:proofErr w:type="spellStart"/>
+      <w:r>
+        <w:rPr>
+          <w:rFonts w:cstheme="minorHAnsi"/>
+          <w:color w:val="000000" w:themeColor="text1"/>
+        </w:rPr>
+        <w:t>Sklar</w:t>
+      </w:r>
+      <w:proofErr w:type="spellEnd"/>
+      <w:r>
+        <w:rPr>
+          <w:rFonts w:cstheme="minorHAnsi"/>
+          <w:color w:val="000000" w:themeColor="text1"/>
+        </w:rPr>
+        <w:t xml:space="preserve"> and Dietrich, 2004).</w:t>
       </w:r>
     </w:p>
     <w:p>
@@ -6841,7 +7986,23 @@
           <w:rFonts w:cstheme="minorHAnsi"/>
           <w:color w:val="000000" w:themeColor="text1"/>
         </w:rPr>
-        <w:t>g fluvial process and, ultimately, fluvial form over long timescales and in lithologically heterogeneous environments.</w:t>
+        <w:t xml:space="preserve">g fluvial process and, ultimately, fluvial form over long timescales and in </w:t>
+      </w:r>
+      <w:proofErr w:type="spellStart"/>
+      <w:r>
+        <w:rPr>
+          <w:rFonts w:cstheme="minorHAnsi"/>
+          <w:color w:val="000000" w:themeColor="text1"/>
+        </w:rPr>
+        <w:t>lithologically</w:t>
+      </w:r>
+      <w:proofErr w:type="spellEnd"/>
+      <w:r>
+        <w:rPr>
+          <w:rFonts w:cstheme="minorHAnsi"/>
+          <w:color w:val="000000" w:themeColor="text1"/>
+        </w:rPr>
+        <w:t xml:space="preserve"> heterogeneous environments.</w:t>
       </w:r>
       <w:r>
         <w:rPr>
@@ -7243,14 +8404,7 @@
                   <w:rFonts w:ascii="Cambria Math" w:hAnsi="Cambria Math" w:cstheme="minorHAnsi"/>
                   <w:color w:val="000000" w:themeColor="text1"/>
                 </w:rPr>
-                <m:t>∂(</m:t>
-              </m:r>
-              <m:r>
-                <w:rPr>
-                  <w:rFonts w:ascii="Cambria Math" w:hAnsi="Cambria Math" w:cstheme="minorHAnsi"/>
-                  <w:color w:val="000000" w:themeColor="text1"/>
-                </w:rPr>
-                <m:t>zBdx</m:t>
+                <m:t>∂(zBdx</m:t>
               </m:r>
               <m:d>
                 <m:dPr>
@@ -7395,14 +8549,7 @@
               <w:rFonts w:ascii="Cambria Math" w:hAnsi="Cambria Math" w:cstheme="minorHAnsi"/>
               <w:color w:val="000000" w:themeColor="text1"/>
             </w:rPr>
-            <m:t>ρ</m:t>
-          </m:r>
-          <m:r>
-            <w:rPr>
-              <w:rFonts w:ascii="Cambria Math" w:hAnsi="Cambria Math" w:cstheme="minorHAnsi"/>
-              <w:color w:val="000000" w:themeColor="text1"/>
-            </w:rPr>
-            <m:t xml:space="preserve">- </m:t>
+            <m:t xml:space="preserve">ρ- </m:t>
           </m:r>
           <m:sSub>
             <m:sSubPr>
@@ -7466,14 +8613,7 @@
                   <w:rFonts w:ascii="Cambria Math" w:hAnsi="Cambria Math" w:cstheme="minorHAnsi"/>
                   <w:color w:val="000000" w:themeColor="text1"/>
                 </w:rPr>
-                <m:t xml:space="preserve">x+ </m:t>
-              </m:r>
-              <m:r>
-                <w:rPr>
-                  <w:rFonts w:ascii="Cambria Math" w:hAnsi="Cambria Math" w:cstheme="minorHAnsi"/>
-                  <w:color w:val="000000" w:themeColor="text1"/>
-                </w:rPr>
-                <m:t>∆x</m:t>
+                <m:t>x+ ∆x</m:t>
               </m:r>
             </m:sub>
           </m:sSub>
@@ -7592,14 +8732,7 @@
                   <w:rFonts w:ascii="Cambria Math" w:hAnsi="Cambria Math" w:cstheme="minorHAnsi"/>
                   <w:color w:val="000000" w:themeColor="text1"/>
                 </w:rPr>
-                <m:t>B</m:t>
-              </m:r>
-              <m:r>
-                <w:rPr>
-                  <w:rFonts w:ascii="Cambria Math" w:hAnsi="Cambria Math" w:cstheme="minorHAnsi"/>
-                  <w:color w:val="000000" w:themeColor="text1"/>
-                </w:rPr>
-                <m:t>(1- ϕ)</m:t>
+                <m:t>B(1- ϕ)</m:t>
               </m:r>
             </m:den>
           </m:f>
@@ -8082,14 +9215,7 @@
                       <w:rFonts w:ascii="Cambria Math" w:hAnsi="Cambria Math" w:cstheme="minorHAnsi"/>
                       <w:color w:val="000000" w:themeColor="text1"/>
                     </w:rPr>
-                    <m:t>d</m:t>
-                  </m:r>
-                  <m:r>
-                    <w:rPr>
-                      <w:rFonts w:ascii="Cambria Math" w:hAnsi="Cambria Math" w:cstheme="minorHAnsi"/>
-                      <w:color w:val="000000" w:themeColor="text1"/>
-                    </w:rPr>
-                    <m:t>x</m:t>
+                    <m:t>dx</m:t>
                   </m:r>
                 </m:den>
               </m:f>
@@ -8690,21 +9816,7 @@
           <w:rFonts w:cstheme="minorHAnsi"/>
           <w:color w:val="000000" w:themeColor="text1"/>
         </w:rPr>
-        <w:t>In this scenario, conservation of mass is equal to mass entering a cell via uplift and sediment transport from upstream, minus mass leaving the cell via sediment transport downstream</w:t>
-      </w:r>
-      <w:r>
-        <w:rPr>
-          <w:rFonts w:cstheme="minorHAnsi"/>
-          <w:color w:val="000000" w:themeColor="text1"/>
-        </w:rPr>
-        <w:t xml:space="preserve"> and minus mass being lost from the bedload within the cell to grain attrition</w:t>
-      </w:r>
-      <w:r>
-        <w:rPr>
-          <w:rFonts w:cstheme="minorHAnsi"/>
-          <w:color w:val="000000" w:themeColor="text1"/>
-        </w:rPr>
-        <w:t>. This can be represented as the following:</w:t>
+        <w:t>In this scenario, conservation of mass is equal to mass entering a cell via uplift and sediment transport from upstream, minus mass leaving the cell via sediment transport downstream and minus mass being lost from the bedload within the cell to grain attrition. This can be represented as the following:</w:t>
       </w:r>
     </w:p>
     <w:p>
@@ -8887,14 +9999,7 @@
               <w:rFonts w:ascii="Cambria Math" w:hAnsi="Cambria Math" w:cstheme="minorHAnsi"/>
               <w:color w:val="000000" w:themeColor="text1"/>
             </w:rPr>
-            <m:t>ρ</m:t>
-          </m:r>
-          <m:r>
-            <w:rPr>
-              <w:rFonts w:ascii="Cambria Math" w:hAnsi="Cambria Math" w:cstheme="minorHAnsi"/>
-              <w:color w:val="000000" w:themeColor="text1"/>
-            </w:rPr>
-            <m:t xml:space="preserve">- </m:t>
+            <m:t xml:space="preserve">ρ- </m:t>
           </m:r>
           <m:sSub>
             <m:sSubPr>
@@ -9454,21 +10559,7 @@
           <w:rFonts w:eastAsiaTheme="minorEastAsia" w:cstheme="minorHAnsi"/>
           <w:color w:val="000000" w:themeColor="text1"/>
         </w:rPr>
-        <w:t>This can be simplified further by recognizing the derivative in t</w:t>
-      </w:r>
-      <w:r>
-        <w:rPr>
-          <w:rFonts w:eastAsiaTheme="minorEastAsia" w:cstheme="minorHAnsi"/>
-          <w:color w:val="000000" w:themeColor="text1"/>
-        </w:rPr>
-        <w:t>he sediment flux terms on the right-hand side</w:t>
-      </w:r>
-      <w:r>
-        <w:rPr>
-          <w:rFonts w:eastAsiaTheme="minorEastAsia" w:cstheme="minorHAnsi"/>
-          <w:color w:val="000000" w:themeColor="text1"/>
-        </w:rPr>
-        <w:t>, and rewriting accordingly:</w:t>
+        <w:t>This can be simplified further by recognizing the derivative in the sediment flux terms on the right-hand side, and rewriting accordingly:</w:t>
       </w:r>
     </w:p>
     <w:p>
@@ -9524,14 +10615,7 @@
               <w:rFonts w:ascii="Cambria Math" w:eastAsiaTheme="minorEastAsia" w:hAnsi="Cambria Math" w:cstheme="minorHAnsi"/>
               <w:color w:val="000000" w:themeColor="text1"/>
             </w:rPr>
-            <m:t>=</m:t>
-          </m:r>
-          <m:r>
-            <w:rPr>
-              <w:rFonts w:ascii="Cambria Math" w:eastAsiaTheme="minorEastAsia" w:hAnsi="Cambria Math" w:cstheme="minorHAnsi"/>
-              <w:color w:val="000000" w:themeColor="text1"/>
-            </w:rPr>
-            <m:t xml:space="preserve"> -</m:t>
+            <m:t>= -</m:t>
           </m:r>
           <m:f>
             <m:fPr>
@@ -9672,14 +10756,7 @@
                   <w:rFonts w:ascii="Cambria Math" w:eastAsiaTheme="minorEastAsia" w:hAnsi="Cambria Math" w:cstheme="minorHAnsi"/>
                   <w:color w:val="000000" w:themeColor="text1"/>
                 </w:rPr>
-                <m:t xml:space="preserve">β- </m:t>
-              </m:r>
-              <m:r>
-                <w:rPr>
-                  <w:rFonts w:ascii="Cambria Math" w:eastAsiaTheme="minorEastAsia" w:hAnsi="Cambria Math" w:cstheme="minorHAnsi"/>
-                  <w:color w:val="000000" w:themeColor="text1"/>
-                </w:rPr>
-                <m:t>UB</m:t>
+                <m:t>β- UB</m:t>
               </m:r>
               <m:d>
                 <m:dPr>
@@ -9898,12 +10975,21 @@
           <w:color w:val="000000" w:themeColor="text1"/>
         </w:rPr>
       </w:pPr>
-      <w:r>
-        <w:rPr>
-          <w:rFonts w:eastAsiaTheme="minorEastAsia" w:cstheme="minorHAnsi"/>
-          <w:color w:val="000000" w:themeColor="text1"/>
-        </w:rPr>
-        <w:t xml:space="preserve">In order to solve this equation for slope, which lives within </w:t>
+      <w:proofErr w:type="gramStart"/>
+      <w:r>
+        <w:rPr>
+          <w:rFonts w:eastAsiaTheme="minorEastAsia" w:cstheme="minorHAnsi"/>
+          <w:color w:val="000000" w:themeColor="text1"/>
+        </w:rPr>
+        <w:t>In order to</w:t>
+      </w:r>
+      <w:proofErr w:type="gramEnd"/>
+      <w:r>
+        <w:rPr>
+          <w:rFonts w:eastAsiaTheme="minorEastAsia" w:cstheme="minorHAnsi"/>
+          <w:color w:val="000000" w:themeColor="text1"/>
+        </w:rPr>
+        <w:t xml:space="preserve"> solve this equation for slope, which lives within </w:t>
       </w:r>
       <m:oMath>
         <m:sSub>
@@ -10069,14 +11155,7 @@
                   <w:rFonts w:ascii="Cambria Math" w:eastAsiaTheme="minorEastAsia" w:hAnsi="Cambria Math" w:cstheme="minorHAnsi"/>
                   <w:color w:val="000000" w:themeColor="text1"/>
                 </w:rPr>
-                <m:t>d</m:t>
-              </m:r>
-              <m:r>
-                <w:rPr>
-                  <w:rFonts w:ascii="Cambria Math" w:eastAsiaTheme="minorEastAsia" w:hAnsi="Cambria Math" w:cstheme="minorHAnsi"/>
-                  <w:color w:val="000000" w:themeColor="text1"/>
-                </w:rPr>
-                <m:t>x</m:t>
+                <m:t>dx</m:t>
               </m:r>
             </m:den>
           </m:f>
@@ -10820,7 +11899,7 @@
       <w:pPr>
         <w:jc w:val="both"/>
         <w:rPr>
-          <w:rFonts w:cstheme="minorHAnsi"/>
+          <w:rFonts w:eastAsiaTheme="minorEastAsia" w:cstheme="minorHAnsi"/>
           <w:color w:val="000000" w:themeColor="text1"/>
         </w:rPr>
       </w:pPr>
@@ -10907,6 +11986,26 @@
           </m:nary>
         </m:oMath>
       </m:oMathPara>
+    </w:p>
+    <w:p>
+      <w:pPr>
+        <w:jc w:val="both"/>
+        <w:rPr>
+          <w:rFonts w:eastAsiaTheme="minorEastAsia" w:cstheme="minorHAnsi"/>
+          <w:color w:val="000000" w:themeColor="text1"/>
+        </w:rPr>
+      </w:pPr>
+    </w:p>
+    <w:p>
+      <w:pPr>
+        <w:jc w:val="both"/>
+        <w:rPr>
+          <w:rFonts w:cstheme="minorHAnsi"/>
+          <w:color w:val="000000" w:themeColor="text1"/>
+          <w:sz w:val="48"/>
+          <w:szCs w:val="48"/>
+        </w:rPr>
+      </w:pPr>
     </w:p>
     <w:sectPr>
       <w:pgSz w:w="12240" w:h="15840"/>

</xml_diff>

<commit_message>
updates to paper and lateral sed stability testing
</commit_message>
<xml_diff>
--- a/Model Description Paper 062322.docx
+++ b/Model Description Paper 062322.docx
@@ -60,71 +60,186 @@
     </w:p>
     <w:p>
       <w:pPr>
-        <w:jc w:val="both"/>
-        <w:rPr>
-          <w:rFonts w:cstheme="minorHAnsi"/>
-        </w:rPr>
-      </w:pPr>
-      <w:r>
-        <w:rPr>
-          <w:rFonts w:cstheme="minorHAnsi"/>
-        </w:rPr>
-        <w:t xml:space="preserve">Bedrock-incising rivers set the pace of landscape response to tectonic and climatic perturbations; </w:t>
-      </w:r>
-      <w:r>
-        <w:rPr>
-          <w:rFonts w:cstheme="minorHAnsi"/>
-        </w:rPr>
-        <w:t xml:space="preserve">it follows that a thorough treatment of </w:t>
-      </w:r>
-      <w:r>
-        <w:rPr>
-          <w:rFonts w:cstheme="minorHAnsi"/>
-        </w:rPr>
-        <w:t>bedrock river processes is vital to producing realistic</w:t>
-      </w:r>
-      <w:r>
-        <w:rPr>
-          <w:rFonts w:cstheme="minorHAnsi"/>
-        </w:rPr>
-        <w:t xml:space="preserve"> landscape evolution models.</w:t>
-      </w:r>
-      <w:r>
-        <w:rPr>
-          <w:rFonts w:cstheme="minorHAnsi"/>
-        </w:rPr>
-        <w:t xml:space="preserve"> B</w:t>
-      </w:r>
-      <w:r>
-        <w:rPr>
-          <w:rFonts w:cstheme="minorHAnsi"/>
-        </w:rPr>
-        <w:t xml:space="preserve">edrock incision </w:t>
-      </w:r>
-      <w:r>
-        <w:rPr>
-          <w:rFonts w:cstheme="minorHAnsi"/>
-        </w:rPr>
-        <w:t>models</w:t>
-      </w:r>
-      <w:r>
-        <w:rPr>
-          <w:rFonts w:cstheme="minorHAnsi"/>
-        </w:rPr>
-        <w:t xml:space="preserve"> have increased in scope and complexity in recent years, but </w:t>
-      </w:r>
-      <w:r>
-        <w:rPr>
-          <w:rFonts w:cstheme="minorHAnsi"/>
-        </w:rPr>
-        <w:t xml:space="preserve">models that capture the full complexity of a river system remain elusive.  </w:t>
-      </w:r>
-      <w:r>
-        <w:rPr>
-          <w:rFonts w:cstheme="minorHAnsi"/>
-        </w:rPr>
-        <w:t>Here we present a model that seeks to honor a greater breadth of fluvial processes at play along regional-scale river systems, including a transition from bedrock to alluvial riverbeds and the associated changes in erosive process.</w:t>
-      </w:r>
+        <w:rPr>
+          <w:rFonts w:eastAsia="Times New Roman" w:cstheme="minorHAnsi"/>
+        </w:rPr>
+      </w:pPr>
+      <w:r>
+        <w:rPr>
+          <w:rFonts w:eastAsia="Times New Roman" w:cstheme="minorHAnsi"/>
+          <w:color w:val="262626"/>
+          <w:shd w:val="clear" w:color="auto" w:fill="FFFFFF"/>
+        </w:rPr>
+        <w:t xml:space="preserve">Variation in bedrock erodibility along a river profile gives rise to differences in vertical incision rate and influences sediment characteristics such as clast hardness, coarse sediment generation rate, and grain size. These streamwise sediment dynamics exert critical controls on the erosional mechanisms at work in lowering bedrock elevation and on the expression of transport-limited versus detachment-limited erosional behavior. The role of sediment in shaping a river profile has implications for the steady state fluvial geometry, as well as </w:t>
+      </w:r>
+      <w:r>
+        <w:rPr>
+          <w:rFonts w:eastAsia="Times New Roman" w:cstheme="minorHAnsi"/>
+          <w:color w:val="262626"/>
+          <w:shd w:val="clear" w:color="auto" w:fill="FFFFFF"/>
+        </w:rPr>
+        <w:t>a</w:t>
+      </w:r>
+      <w:r>
+        <w:rPr>
+          <w:rFonts w:eastAsia="Times New Roman" w:cstheme="minorHAnsi"/>
+          <w:color w:val="262626"/>
+          <w:shd w:val="clear" w:color="auto" w:fill="FFFFFF"/>
+        </w:rPr>
+        <w:t xml:space="preserve"> river’s transient response to external forcing.</w:t>
+      </w:r>
+    </w:p>
+    <w:p>
+      <w:pPr>
+        <w:spacing w:before="120" w:after="120"/>
+        <w:rPr>
+          <w:rFonts w:cstheme="minorHAnsi"/>
+        </w:rPr>
+      </w:pPr>
+      <w:r>
+        <w:rPr>
+          <w:rFonts w:eastAsia="Times New Roman" w:cstheme="minorHAnsi"/>
+          <w:color w:val="262626"/>
+        </w:rPr>
+        <w:t xml:space="preserve">Here we present a model for river profile evolution in a setting with streamwise bedrock variability. Our model combines theory for five interrelated processes: bedload sediment transport in equilibrium gravel-bed channels, channel width adjustment to flow and sediment characteristics, abrasion of bedrock by mobile sediment, plucking of bedrock, and progressive loss of gravel-sized sediment due to grain-on-grain abrasion. </w:t>
+      </w:r>
+      <w:r>
+        <w:rPr>
+          <w:rFonts w:eastAsia="Times New Roman" w:cstheme="minorHAnsi"/>
+          <w:color w:val="262626"/>
+        </w:rPr>
+        <w:t xml:space="preserve">This model contributes to a growing class of “erosion-deposition” models that </w:t>
+      </w:r>
+      <w:r>
+        <w:rPr>
+          <w:rFonts w:cstheme="minorHAnsi"/>
+        </w:rPr>
+        <w:t>seek to capture dynamics in mixed bedrock-alluvial rivers</w:t>
+      </w:r>
+      <w:r>
+        <w:rPr>
+          <w:rFonts w:cstheme="minorHAnsi"/>
+        </w:rPr>
+        <w:t xml:space="preserve">, </w:t>
+      </w:r>
+      <w:r>
+        <w:rPr>
+          <w:rFonts w:cstheme="minorHAnsi"/>
+        </w:rPr>
+        <w:t>whose behavior fall on a spectrum between detachment-limited and transport-limited erosional regimes.</w:t>
+      </w:r>
+      <w:r>
+        <w:rPr>
+          <w:rFonts w:cstheme="minorHAnsi"/>
+        </w:rPr>
+        <w:t xml:space="preserve"> Our contribution differs from previous models by specifically investigating the role of sediment interactions </w:t>
+      </w:r>
+      <w:r>
+        <w:rPr>
+          <w:rFonts w:cstheme="minorHAnsi"/>
+        </w:rPr>
+        <w:t xml:space="preserve">in </w:t>
+      </w:r>
+      <w:r>
+        <w:rPr>
+          <w:rFonts w:cstheme="minorHAnsi"/>
+        </w:rPr>
+        <w:t>landscapes with heterogeneous bedrock lithology.</w:t>
+      </w:r>
+    </w:p>
+    <w:p>
+      <w:pPr>
+        <w:spacing w:before="120" w:after="120"/>
+        <w:rPr>
+          <w:rFonts w:cstheme="minorHAnsi"/>
+        </w:rPr>
+      </w:pPr>
+      <w:r>
+        <w:rPr>
+          <w:rFonts w:cstheme="minorHAnsi"/>
+        </w:rPr>
+        <w:t xml:space="preserve">We first test our model’s ability to reproduce hallmark fluvial features, such as slope-area scaling, channel </w:t>
+      </w:r>
+      <w:r>
+        <w:rPr>
+          <w:rFonts w:cstheme="minorHAnsi"/>
+        </w:rPr>
+        <w:t>steepening with increas</w:t>
+      </w:r>
+      <w:r>
+        <w:rPr>
+          <w:rFonts w:cstheme="minorHAnsi"/>
+        </w:rPr>
+        <w:t>ing</w:t>
+      </w:r>
+      <w:r>
+        <w:rPr>
+          <w:rFonts w:cstheme="minorHAnsi"/>
+        </w:rPr>
+        <w:t xml:space="preserve"> uplift rate, and transient knickpoint propagation. </w:t>
+      </w:r>
+      <w:r>
+        <w:rPr>
+          <w:rFonts w:cstheme="minorHAnsi"/>
+        </w:rPr>
+        <w:t xml:space="preserve">After demonstrating the model’s ability to produce such features, we discuss </w:t>
+      </w:r>
+      <w:r>
+        <w:rPr>
+          <w:rFonts w:cstheme="minorHAnsi"/>
+        </w:rPr>
+        <w:t xml:space="preserve">the role of gravel attrition in influencing </w:t>
+      </w:r>
+      <w:r>
+        <w:rPr>
+          <w:rFonts w:eastAsia="Times New Roman" w:cstheme="minorHAnsi"/>
+          <w:color w:val="262626"/>
+        </w:rPr>
+        <w:t>the mode of channel behavior (i.e., transport-limited versus detachment-limited erosion), channel steepness</w:t>
+      </w:r>
+      <w:r>
+        <w:rPr>
+          <w:rFonts w:eastAsia="Times New Roman" w:cstheme="minorHAnsi"/>
+          <w:color w:val="262626"/>
+        </w:rPr>
+        <w:t>,</w:t>
+      </w:r>
+      <w:r>
+        <w:rPr>
+          <w:rFonts w:eastAsia="Times New Roman" w:cstheme="minorHAnsi"/>
+          <w:color w:val="262626"/>
+        </w:rPr>
+        <w:t xml:space="preserve"> and</w:t>
+      </w:r>
+      <w:r>
+        <w:rPr>
+          <w:rFonts w:eastAsia="Times New Roman" w:cstheme="minorHAnsi"/>
+          <w:color w:val="262626"/>
+        </w:rPr>
+        <w:t xml:space="preserve"> profile</w:t>
+      </w:r>
+      <w:r>
+        <w:rPr>
+          <w:rFonts w:eastAsia="Times New Roman" w:cstheme="minorHAnsi"/>
+          <w:color w:val="262626"/>
+        </w:rPr>
+        <w:t xml:space="preserve"> concavity.</w:t>
+      </w:r>
+      <w:r>
+        <w:rPr>
+          <w:rFonts w:eastAsia="Times New Roman" w:cstheme="minorHAnsi"/>
+          <w:color w:val="262626"/>
+        </w:rPr>
+        <w:t xml:space="preserve"> </w:t>
+      </w:r>
+    </w:p>
+    <w:p>
+      <w:pPr>
+        <w:jc w:val="both"/>
+        <w:rPr>
+          <w:rFonts w:cstheme="minorHAnsi"/>
+        </w:rPr>
+      </w:pPr>
     </w:p>
     <w:p>
       <w:pPr>
@@ -243,6 +358,7 @@
         <w:rPr>
           <w:rFonts w:cstheme="minorHAnsi"/>
         </w:rPr>
+        <w:lastRenderedPageBreak/>
         <w:t>Since the 1980s, much thought and attention has been given to developing a mathematical representation of erosional processes in bedrock rivers. Howard and Kerby (1983) studied both bedrock and alluvial channels developed over short timescales in a badland setting. They observed that alluvial rivers mainly transported upstream sediment supply, with only minor amounts of excess transport capacity contributing to bed erosion. The bedrock channels, however, exhibited erosion rates proportional to bed shear stress during high flow events. It is worth noting that the "bedrock" described by Howard and Kerby (1983) was not true rock, however, but rather cohesive coastal plain sediments. Nonetheless, the recognition of this relationship led Howard and Kerby (1983) to define a power law function relating bedrock river erosion rate to drainage area and slope. This relationship emerges whether erosion is assumed to depend on either shear stress or stream power (</w:t>
       </w:r>
       <w:proofErr w:type="spellStart"/>
@@ -392,72 +508,361 @@
         <w:rPr>
           <w:rFonts w:eastAsiaTheme="minorEastAsia" w:cstheme="minorHAnsi"/>
         </w:rPr>
+        <w:t xml:space="preserve">Where m and n are positive exponents and K is an erodibility factor that encapsulates bedrock properties and climate variables. The righthand side of Equation 1 is equivalent in form to a geomorphic transport capacity (Howard, 1994 and references therein). If a river has bedrock exposed on its bed, it is reasonable to assume that the transport capacity of the river exceeds the rate of sediment supply (Howard and Kerby, 1983, </w:t>
+      </w:r>
+      <w:proofErr w:type="spellStart"/>
+      <w:r>
+        <w:rPr>
+          <w:rFonts w:eastAsiaTheme="minorEastAsia" w:cstheme="minorHAnsi"/>
+        </w:rPr>
+        <w:t>Siedl</w:t>
+      </w:r>
+      <w:proofErr w:type="spellEnd"/>
+      <w:r>
+        <w:rPr>
+          <w:rFonts w:eastAsiaTheme="minorEastAsia" w:cstheme="minorHAnsi"/>
+        </w:rPr>
+        <w:t xml:space="preserve"> and Dietrich, 1992, Howard, 1994b). These settings are termed “detachment-limited,” implying that the erosion rate is limited not by the river’s ability to transport alluvium downstream, but by the rate at which material can be detached and mobilized for transport from the riverbed itself (e.g., Howard, 1994b, Whipple and Tucker, 1999). If bedrock erodibility (K) is constant, then erosion rate will increase with shear stress/stream power.</w:t>
+      </w:r>
+    </w:p>
+    <w:p>
+      <w:pPr>
+        <w:jc w:val="both"/>
+        <w:rPr>
+          <w:rFonts w:eastAsiaTheme="minorEastAsia" w:cstheme="minorHAnsi"/>
+        </w:rPr>
+      </w:pPr>
+    </w:p>
+    <w:p>
+      <w:pPr>
+        <w:jc w:val="both"/>
+        <w:rPr>
+          <w:rFonts w:cstheme="minorHAnsi"/>
+        </w:rPr>
+      </w:pPr>
+      <w:r>
+        <w:rPr>
+          <w:rFonts w:cstheme="minorHAnsi"/>
+        </w:rPr>
+        <w:t>In a steady state landscape, erosion rate everywhere along a river profile will be equal to the tectonic uplift rate. The stream power model captures this behavior when in predicts concave-upward steady state profiles, where slopes decrease in the downstream direction as contributing drainage area increases. If lithologic heterogeneities are present along the profile (resulting in different values of K), then the stream power law will predict that local slopes adjust to keep erosion rate the same everywhere despite differences in K.</w:t>
+      </w:r>
+    </w:p>
+    <w:p>
+      <w:pPr>
+        <w:jc w:val="both"/>
+        <w:rPr>
+          <w:rFonts w:cstheme="minorHAnsi"/>
+        </w:rPr>
+      </w:pPr>
+    </w:p>
+    <w:p>
+      <w:pPr>
+        <w:jc w:val="both"/>
+        <w:rPr>
+          <w:rFonts w:cstheme="minorHAnsi"/>
+        </w:rPr>
+      </w:pPr>
+      <w:r>
+        <w:rPr>
+          <w:rFonts w:cstheme="minorHAnsi"/>
+        </w:rPr>
+        <w:t>The use of stream power models in the fluvial geomorphology and landscape evolution modeling communities has become widespread. There are two main reasons for their persistent popularity: (1) they are able to reproduce certain characteristic aspects of river profiles, such as smooth, concave-upward profiles at steady state and upstream-migrating knickpoints during transient response states, and (2) they are simple, as their derivation is based on reasonable assumptions about channel geometry and hydraulics and they are cast in terms of the physically observable metrics of slope and area (</w:t>
+      </w:r>
+      <w:proofErr w:type="spellStart"/>
+      <w:r>
+        <w:rPr>
+          <w:rFonts w:cstheme="minorHAnsi"/>
+        </w:rPr>
+        <w:t>Lague</w:t>
+      </w:r>
+      <w:proofErr w:type="spellEnd"/>
+      <w:r>
+        <w:rPr>
+          <w:rFonts w:cstheme="minorHAnsi"/>
+        </w:rPr>
+        <w:t xml:space="preserve">, 2014). However, a recent review by </w:t>
+      </w:r>
+      <w:proofErr w:type="spellStart"/>
+      <w:r>
+        <w:rPr>
+          <w:rFonts w:cstheme="minorHAnsi"/>
+        </w:rPr>
+        <w:t>Lague</w:t>
+      </w:r>
+      <w:proofErr w:type="spellEnd"/>
+      <w:r>
+        <w:rPr>
+          <w:rFonts w:cstheme="minorHAnsi"/>
+        </w:rPr>
+        <w:t xml:space="preserve"> (2014) points out many of the shortcomings of the stream power model, including its inability to capture stochastic processes, the challenges it presents in terms of upscaling short-term discharge </w:t>
+      </w:r>
+      <w:r>
+        <w:rPr>
+          <w:rFonts w:cstheme="minorHAnsi"/>
+        </w:rPr>
         <w:lastRenderedPageBreak/>
-        <w:t xml:space="preserve">Where m and n are positive exponents and K is an erodibility factor that encapsulates bedrock properties and climate variables. The righthand side of Equation 1 is equivalent in form to a geomorphic transport capacity (Howard, 1994 and references therein). If a river has bedrock exposed on its bed, it is reasonable to assume that the transport capacity of the river exceeds the rate of sediment supply (Howard and Kerby, 1983, </w:t>
+        <w:t>measurements into geologically meaningful flow characteristics, and its neglect of sediment abrasion as an important erosional process (</w:t>
       </w:r>
       <w:proofErr w:type="spellStart"/>
       <w:r>
         <w:rPr>
-          <w:rFonts w:eastAsiaTheme="minorEastAsia" w:cstheme="minorHAnsi"/>
-        </w:rPr>
-        <w:t>Siedl</w:t>
+          <w:rFonts w:cstheme="minorHAnsi"/>
+        </w:rPr>
+        <w:t>Sklar</w:t>
       </w:r>
       <w:proofErr w:type="spellEnd"/>
       <w:r>
         <w:rPr>
-          <w:rFonts w:eastAsiaTheme="minorEastAsia" w:cstheme="minorHAnsi"/>
-        </w:rPr>
-        <w:t xml:space="preserve"> and Dietrich, 1992, Howard, 1994b). These settings are termed “detachment-limited,” implying that the erosion rate is limited not by the river’s ability to transport alluvium downstream, but by the rate at which material can be detached and mobilized for transport from the riverbed itself (e.g., Howard, 1994b, Whipple and Tucker, 1999). If bedrock erodibility (K) is constant, then erosion rate will increase with shear stress/stream power.</w:t>
-      </w:r>
-    </w:p>
-    <w:p>
-      <w:pPr>
-        <w:jc w:val="both"/>
-        <w:rPr>
-          <w:rFonts w:eastAsiaTheme="minorEastAsia" w:cstheme="minorHAnsi"/>
-        </w:rPr>
-      </w:pPr>
-    </w:p>
-    <w:p>
-      <w:pPr>
-        <w:jc w:val="both"/>
-        <w:rPr>
-          <w:rFonts w:cstheme="minorHAnsi"/>
-        </w:rPr>
-      </w:pPr>
-      <w:r>
-        <w:rPr>
-          <w:rFonts w:cstheme="minorHAnsi"/>
-        </w:rPr>
-        <w:t>In a steady state landscape, erosion rate everywhere along a river profile will be equal to the tectonic uplift rate. The stream power model captures this behavior when in predicts concave-upward steady state profiles, where slopes decrease in the downstream direction as contributing drainage area increases. If lithologic heterogeneities are present along the profile (resulting in different values of K), then the stream power law will predict that local slopes adjust to keep erosion rate the same everywhere despite differences in K.</w:t>
-      </w:r>
-    </w:p>
-    <w:p>
-      <w:pPr>
-        <w:jc w:val="both"/>
-        <w:rPr>
-          <w:rFonts w:cstheme="minorHAnsi"/>
-        </w:rPr>
-      </w:pPr>
-    </w:p>
-    <w:p>
-      <w:pPr>
-        <w:jc w:val="both"/>
-        <w:rPr>
-          <w:rFonts w:cstheme="minorHAnsi"/>
-        </w:rPr>
-      </w:pPr>
-      <w:r>
-        <w:rPr>
-          <w:rFonts w:cstheme="minorHAnsi"/>
-        </w:rPr>
-        <w:t>The use of stream power models in the fluvial geomorphology and landscape evolution modeling communities has become widespread. There are two main reasons for their persistent popularity: (1) they are able to reproduce certain characteristic aspects of river profiles, such as smooth, concave-upward profiles at steady state and upstream-migrating knickpoints during transient response states, and (2) they are simple, as their derivation is based on reasonable assumptions about channel geometry and hydraulics and they are cast in terms of the physically observable metrics of slope and area (</w:t>
+          <w:rFonts w:cstheme="minorHAnsi"/>
+        </w:rPr>
+        <w:t xml:space="preserve"> and Dietrich, 2001, 2004). The stream power model’s use of K, the erodibility factor, presents an additional challenge in that its value can span orders of magnitude, its units vary with the exponents m and n of Equation 1, and it is difficult to pinpoint the exact factors that go into determining its value (Barnhart et al., 2020). </w:t>
+      </w:r>
+      <w:r>
+        <w:rPr>
+          <w:rFonts w:cstheme="minorHAnsi"/>
+        </w:rPr>
+        <w:t xml:space="preserve">Even if one ignores these challenges, the stream power model was developed for bedrock river settings where erosion is “detachment-limited” (Howard and Kerby, 1983, Howard, 1994b, Whipple and Tucker, 1999). The stream power law is not applicable to lowland or “transport-limited” settings, where elevation changes are set by the divergence of sediment discharge rather than incision into bedrock. This represents a major challenge for the geomorphic modeling community: what to do when attempting to study large-scale river systems that transition from bedrock beds in their headwaters to alluvial beds in their downstream reaches? We require a model that </w:t>
+      </w:r>
+      <w:proofErr w:type="gramStart"/>
+      <w:r>
+        <w:rPr>
+          <w:rFonts w:cstheme="minorHAnsi"/>
+        </w:rPr>
+        <w:t>is capable of capturing</w:t>
+      </w:r>
+      <w:proofErr w:type="gramEnd"/>
+      <w:r>
+        <w:rPr>
+          <w:rFonts w:cstheme="minorHAnsi"/>
+        </w:rPr>
+        <w:t xml:space="preserve"> the streamwise changes in erosional process associated with regional-scale geology: major lithologic contacts, structural features, and fluctuating water and sediment supply, to name just a few of the complexities that make applying a single erosion law to an entire river system risky business.</w:t>
+      </w:r>
+    </w:p>
+    <w:p>
+      <w:pPr>
+        <w:jc w:val="both"/>
+        <w:rPr>
+          <w:rFonts w:cstheme="minorHAnsi"/>
+        </w:rPr>
+      </w:pPr>
+    </w:p>
+    <w:p>
+      <w:pPr>
+        <w:jc w:val="both"/>
+        <w:rPr>
+          <w:rFonts w:cstheme="minorHAnsi"/>
+        </w:rPr>
+      </w:pPr>
+      <w:r>
+        <w:rPr>
+          <w:rFonts w:cstheme="minorHAnsi"/>
+        </w:rPr>
+        <w:t>Even in tectonically active, montane catchments, where the stream power model may be deemed most appropriate, recent work suggests that sediment transport is an important process that sets slopes and consumes a significant portion of the energy budget of “bedrock” rivers (Pfeiffer et al., 2017, Lai et al., 2021). Gravel-bed rivers, which are common around the world in montane settings, exhibit behavior characteristic of transport-limited, alluvial, “equilibrium channels” (Parker, 1978) – their widths are self-adjusted to transport a median grain size (</w:t>
       </w:r>
       <w:proofErr w:type="spellStart"/>
       <w:r>
         <w:rPr>
           <w:rFonts w:cstheme="minorHAnsi"/>
         </w:rPr>
+        <w:t>Wickert</w:t>
+      </w:r>
+      <w:proofErr w:type="spellEnd"/>
+      <w:r>
+        <w:rPr>
+          <w:rFonts w:cstheme="minorHAnsi"/>
+        </w:rPr>
+        <w:t xml:space="preserve"> and </w:t>
+      </w:r>
+      <w:proofErr w:type="spellStart"/>
+      <w:r>
+        <w:rPr>
+          <w:rFonts w:cstheme="minorHAnsi"/>
+        </w:rPr>
+        <w:t>Schildgen</w:t>
+      </w:r>
+      <w:proofErr w:type="spellEnd"/>
+      <w:r>
+        <w:rPr>
+          <w:rFonts w:cstheme="minorHAnsi"/>
+        </w:rPr>
+        <w:t xml:space="preserve">, 2019, Phillips and </w:t>
+      </w:r>
+      <w:proofErr w:type="spellStart"/>
+      <w:r>
+        <w:rPr>
+          <w:rFonts w:cstheme="minorHAnsi"/>
+        </w:rPr>
+        <w:t>Jerolmack</w:t>
+      </w:r>
+      <w:proofErr w:type="spellEnd"/>
+      <w:r>
+        <w:rPr>
+          <w:rFonts w:cstheme="minorHAnsi"/>
+        </w:rPr>
+        <w:t>, 2016). In real-world rivers, this width adjustment may be further complicated by a tendency for rivers to also adjust their bed roughness, which alters the shear stress regime and thus sediment transport capabilities (Grant, 1997). Given this knowledge, we can understand the importance of moving away from models that make use of empirical treatments of channel hydraulic geometry, and instead allow channel width and roughness to adjust dynamically.</w:t>
+      </w:r>
+    </w:p>
+    <w:p>
+      <w:pPr>
+        <w:jc w:val="both"/>
+        <w:rPr>
+          <w:rFonts w:cstheme="minorHAnsi"/>
+        </w:rPr>
+      </w:pPr>
+    </w:p>
+    <w:p>
+      <w:pPr>
+        <w:jc w:val="both"/>
+        <w:rPr>
+          <w:rFonts w:cstheme="minorHAnsi"/>
+        </w:rPr>
+      </w:pPr>
+      <w:r>
+        <w:rPr>
+          <w:rFonts w:cstheme="minorHAnsi"/>
+        </w:rPr>
+        <w:t xml:space="preserve">Additional work has shown that rivers that may be described as "bedrock rivers" can exhibit transport-limited behavior with dynamics best captured by transport-limited models (Johnson et al., 2009); this may be especially true when the "bedrock" in question is </w:t>
+      </w:r>
+      <w:proofErr w:type="gramStart"/>
+      <w:r>
+        <w:rPr>
+          <w:rFonts w:cstheme="minorHAnsi"/>
+        </w:rPr>
+        <w:t>actually poorly</w:t>
+      </w:r>
+      <w:proofErr w:type="gramEnd"/>
+      <w:r>
+        <w:rPr>
+          <w:rFonts w:cstheme="minorHAnsi"/>
+        </w:rPr>
+        <w:t xml:space="preserve"> consolidated Holocene sediments (e.g., </w:t>
+      </w:r>
+      <w:proofErr w:type="spellStart"/>
+      <w:r>
+        <w:rPr>
+          <w:rFonts w:cstheme="minorHAnsi"/>
+        </w:rPr>
+        <w:t>Hobley</w:t>
+      </w:r>
+      <w:proofErr w:type="spellEnd"/>
+      <w:r>
+        <w:rPr>
+          <w:rFonts w:cstheme="minorHAnsi"/>
+        </w:rPr>
+        <w:t xml:space="preserve"> et al., 2011.) In addition to setting slopes and controlling channel width, sediment also plays a key role in controlling channel incision. Work by </w:t>
+      </w:r>
+      <w:proofErr w:type="spellStart"/>
+      <w:r>
+        <w:rPr>
+          <w:rFonts w:cstheme="minorHAnsi"/>
+        </w:rPr>
+        <w:t>Sklar</w:t>
+      </w:r>
+      <w:proofErr w:type="spellEnd"/>
+      <w:r>
+        <w:rPr>
+          <w:rFonts w:cstheme="minorHAnsi"/>
+        </w:rPr>
+        <w:t xml:space="preserve"> and Dietrich (2001) demonstrated that saltating bedload sediment is capable of incising bedrock via abrasion, a process that involves bed material being dislodged </w:t>
+      </w:r>
+      <w:proofErr w:type="gramStart"/>
+      <w:r>
+        <w:rPr>
+          <w:rFonts w:cstheme="minorHAnsi"/>
+        </w:rPr>
+        <w:t>as a result of</w:t>
+      </w:r>
+      <w:proofErr w:type="gramEnd"/>
+      <w:r>
+        <w:rPr>
+          <w:rFonts w:cstheme="minorHAnsi"/>
+        </w:rPr>
+        <w:t xml:space="preserve"> particle impacts. The authors recognized that the effect is non-linear: at low sediment supply rates, the sediment mainly acts as abrasive “tools” that promote erosion of the bed; as supply increases, increasing “cover” on the bed inhibits further erosion. This work led to the development of mechanistic models that focus on erosion accomplished via sediment abrasion rather than through a stream power formulation (</w:t>
+      </w:r>
+      <w:proofErr w:type="spellStart"/>
+      <w:r>
+        <w:rPr>
+          <w:rFonts w:cstheme="minorHAnsi"/>
+        </w:rPr>
+        <w:t>Sklar</w:t>
+      </w:r>
+      <w:proofErr w:type="spellEnd"/>
+      <w:r>
+        <w:rPr>
+          <w:rFonts w:cstheme="minorHAnsi"/>
+        </w:rPr>
+        <w:t xml:space="preserve"> and Dietrich, 2004, </w:t>
+      </w:r>
+      <w:proofErr w:type="spellStart"/>
+      <w:r>
+        <w:rPr>
+          <w:rFonts w:cstheme="minorHAnsi"/>
+        </w:rPr>
+        <w:t>Chatanantevet</w:t>
+      </w:r>
+      <w:proofErr w:type="spellEnd"/>
+      <w:r>
+        <w:rPr>
+          <w:rFonts w:cstheme="minorHAnsi"/>
+        </w:rPr>
+        <w:t xml:space="preserve"> and Parker, 2009.)</w:t>
+      </w:r>
+    </w:p>
+    <w:p>
+      <w:pPr>
+        <w:jc w:val="both"/>
+        <w:rPr>
+          <w:rFonts w:cstheme="minorHAnsi"/>
+        </w:rPr>
+      </w:pPr>
+    </w:p>
+    <w:p>
+      <w:pPr>
+        <w:jc w:val="both"/>
+        <w:rPr>
+          <w:rFonts w:cstheme="minorHAnsi"/>
+        </w:rPr>
+      </w:pPr>
+      <w:r>
+        <w:rPr>
+          <w:rFonts w:cstheme="minorHAnsi"/>
+        </w:rPr>
+        <w:lastRenderedPageBreak/>
+        <w:t xml:space="preserve">These challenges and complexities summarize the need for models that explicitly account for sediment effects, both in terms of how sediment influences the erosional process (namely, the relative importance of abrasion) and how sediment supply controls (both spatially and temporally) the general erosional style: transport-limited versus detachment-limited. Efforts have been made to address </w:t>
+      </w:r>
+      <w:proofErr w:type="gramStart"/>
+      <w:r>
+        <w:rPr>
+          <w:rFonts w:cstheme="minorHAnsi"/>
+        </w:rPr>
+        <w:t>both of these</w:t>
+      </w:r>
+      <w:proofErr w:type="gramEnd"/>
+      <w:r>
+        <w:rPr>
+          <w:rFonts w:cstheme="minorHAnsi"/>
+        </w:rPr>
+        <w:t xml:space="preserve"> issues via the development of “erosion-deposition” models that are capable of capturing both the removal of material from the bed and the re-deposition of that material at some point downstream. If the distance at which re-deposition occurs is sufficiently short, then the model is effectively “transport-limited,” while if the distance is long the model is “detachment-limited.” These models </w:t>
+      </w:r>
+      <w:proofErr w:type="gramStart"/>
+      <w:r>
+        <w:rPr>
+          <w:rFonts w:cstheme="minorHAnsi"/>
+        </w:rPr>
+        <w:t>are capable of capturing</w:t>
+      </w:r>
+      <w:proofErr w:type="gramEnd"/>
+      <w:r>
+        <w:rPr>
+          <w:rFonts w:cstheme="minorHAnsi"/>
+        </w:rPr>
+        <w:t xml:space="preserve"> intermediate erosional behaviors, and some can explicitly capture dynamics such as the thinning and thickening of alluvial bed cover (Davy and </w:t>
+      </w:r>
+      <w:proofErr w:type="spellStart"/>
+      <w:r>
+        <w:rPr>
+          <w:rFonts w:cstheme="minorHAnsi"/>
+        </w:rPr>
         <w:t>Lague</w:t>
       </w:r>
       <w:proofErr w:type="spellEnd"/>
@@ -465,13 +870,27 @@
         <w:rPr>
           <w:rFonts w:cstheme="minorHAnsi"/>
         </w:rPr>
-        <w:t xml:space="preserve">, 2014). However, a recent review by </w:t>
+        <w:t xml:space="preserve">, 2009, </w:t>
       </w:r>
       <w:proofErr w:type="spellStart"/>
       <w:r>
         <w:rPr>
           <w:rFonts w:cstheme="minorHAnsi"/>
         </w:rPr>
+        <w:t>Shobe</w:t>
+      </w:r>
+      <w:proofErr w:type="spellEnd"/>
+      <w:r>
+        <w:rPr>
+          <w:rFonts w:cstheme="minorHAnsi"/>
+        </w:rPr>
+        <w:t xml:space="preserve"> et al., 2017). However, the models developed by both Davy and </w:t>
+      </w:r>
+      <w:proofErr w:type="spellStart"/>
+      <w:r>
+        <w:rPr>
+          <w:rFonts w:cstheme="minorHAnsi"/>
+        </w:rPr>
         <w:t>Lague</w:t>
       </w:r>
       <w:proofErr w:type="spellEnd"/>
@@ -479,331 +898,34 @@
         <w:rPr>
           <w:rFonts w:cstheme="minorHAnsi"/>
         </w:rPr>
-        <w:t xml:space="preserve"> (2014) points out many of the shortcomings of the stream power model, including its inability to capture stochastic processes, the challenges it presents in terms of upscaling short-term discharge measurements into geologically meaningful flow characteristics, and its neglect of sediment abrasion as an important erosional process (</w:t>
+        <w:t xml:space="preserve"> (2009) and </w:t>
       </w:r>
       <w:proofErr w:type="spellStart"/>
       <w:r>
         <w:rPr>
           <w:rFonts w:cstheme="minorHAnsi"/>
         </w:rPr>
-        <w:t>Sklar</w:t>
+        <w:t>Shobe</w:t>
       </w:r>
       <w:proofErr w:type="spellEnd"/>
       <w:r>
         <w:rPr>
           <w:rFonts w:cstheme="minorHAnsi"/>
         </w:rPr>
-        <w:t xml:space="preserve"> and Dietrich, 2001, 2004). The stream power model’s use of K, the erodibility factor, presents an additional challenge in that its value can span orders of magnitude, its units vary with the exponents m and n of Equation 1, and it is difficult to pinpoint the exact factors that go into determining its value (Barnhart et al., 2020). </w:t>
-      </w:r>
-      <w:r>
-        <w:rPr>
-          <w:rFonts w:cstheme="minorHAnsi"/>
-        </w:rPr>
-        <w:t xml:space="preserve">Even if one ignores these challenges, the stream power model was developed for bedrock river settings where erosion is “detachment-limited” (Howard and Kerby, 1983, Howard, 1994b, Whipple and Tucker, 1999). The stream power law is not applicable to lowland or “transport-limited” settings, where elevation changes are set by the divergence of sediment discharge rather than incision into bedrock. This represents a major challenge for the geomorphic modeling community: what to do when attempting to study large-scale river systems that transition from bedrock beds in their headwaters to alluvial beds in their downstream reaches? We require a model that </w:t>
+        <w:t xml:space="preserve"> et al. (2017) are </w:t>
       </w:r>
       <w:proofErr w:type="gramStart"/>
       <w:r>
         <w:rPr>
           <w:rFonts w:cstheme="minorHAnsi"/>
         </w:rPr>
-        <w:t>is capable of capturing</w:t>
+        <w:t>best-suited</w:t>
       </w:r>
       <w:proofErr w:type="gramEnd"/>
       <w:r>
         <w:rPr>
           <w:rFonts w:cstheme="minorHAnsi"/>
         </w:rPr>
-        <w:t xml:space="preserve"> the streamwise changes in erosional process associated with regional-scale geology: major lithologic contacts, structural features, and fluctuating water and sediment supply, to name just a few of the complexities that make applying a single erosion law to an entire river system risky business.</w:t>
-      </w:r>
-    </w:p>
-    <w:p>
-      <w:pPr>
-        <w:jc w:val="both"/>
-        <w:rPr>
-          <w:rFonts w:cstheme="minorHAnsi"/>
-        </w:rPr>
-      </w:pPr>
-    </w:p>
-    <w:p>
-      <w:pPr>
-        <w:jc w:val="both"/>
-        <w:rPr>
-          <w:rFonts w:cstheme="minorHAnsi"/>
-        </w:rPr>
-      </w:pPr>
-      <w:r>
-        <w:rPr>
-          <w:rFonts w:cstheme="minorHAnsi"/>
-        </w:rPr>
-        <w:lastRenderedPageBreak/>
-        <w:t>Even in tectonically active, montane catchments, where the stream power model may be deemed most appropriate, recent work suggests that sediment transport is an important process that sets slopes and consumes a significant portion of the energy budget of “bedrock” rivers (Pfeiffer et al., 2017, Lai et al., 2021). Gravel-bed rivers, which are common around the world in montane settings, exhibit behavior characteristic of transport-limited, alluvial, “equilibrium channels” (Parker, 1978) – their widths are self-adjusted to transport a median grain size (</w:t>
-      </w:r>
-      <w:proofErr w:type="spellStart"/>
-      <w:r>
-        <w:rPr>
-          <w:rFonts w:cstheme="minorHAnsi"/>
-        </w:rPr>
-        <w:t>Wickert</w:t>
-      </w:r>
-      <w:proofErr w:type="spellEnd"/>
-      <w:r>
-        <w:rPr>
-          <w:rFonts w:cstheme="minorHAnsi"/>
-        </w:rPr>
-        <w:t xml:space="preserve"> and </w:t>
-      </w:r>
-      <w:proofErr w:type="spellStart"/>
-      <w:r>
-        <w:rPr>
-          <w:rFonts w:cstheme="minorHAnsi"/>
-        </w:rPr>
-        <w:t>Schildgen</w:t>
-      </w:r>
-      <w:proofErr w:type="spellEnd"/>
-      <w:r>
-        <w:rPr>
-          <w:rFonts w:cstheme="minorHAnsi"/>
-        </w:rPr>
-        <w:t xml:space="preserve">, 2019, Phillips and </w:t>
-      </w:r>
-      <w:proofErr w:type="spellStart"/>
-      <w:r>
-        <w:rPr>
-          <w:rFonts w:cstheme="minorHAnsi"/>
-        </w:rPr>
-        <w:t>Jerolmack</w:t>
-      </w:r>
-      <w:proofErr w:type="spellEnd"/>
-      <w:r>
-        <w:rPr>
-          <w:rFonts w:cstheme="minorHAnsi"/>
-        </w:rPr>
-        <w:t>, 2016). In real-world rivers, this width adjustment may be further complicated by a tendency for rivers to also adjust their bed roughness, which alters the shear stress regime and thus sediment transport capabilities (Grant, 1997). Given this knowledge, we can understand the importance of moving away from models that make use of empirical treatments of channel hydraulic geometry, and instead allow channel width and roughness to adjust dynamically.</w:t>
-      </w:r>
-    </w:p>
-    <w:p>
-      <w:pPr>
-        <w:jc w:val="both"/>
-        <w:rPr>
-          <w:rFonts w:cstheme="minorHAnsi"/>
-        </w:rPr>
-      </w:pPr>
-    </w:p>
-    <w:p>
-      <w:pPr>
-        <w:jc w:val="both"/>
-        <w:rPr>
-          <w:rFonts w:cstheme="minorHAnsi"/>
-        </w:rPr>
-      </w:pPr>
-      <w:r>
-        <w:rPr>
-          <w:rFonts w:cstheme="minorHAnsi"/>
-        </w:rPr>
-        <w:t xml:space="preserve">Additional work has shown that rivers that may be described as "bedrock rivers" can exhibit transport-limited behavior with dynamics best captured by transport-limited models (Johnson et al., 2009); this may be especially true when the "bedrock" in question is </w:t>
-      </w:r>
-      <w:proofErr w:type="gramStart"/>
-      <w:r>
-        <w:rPr>
-          <w:rFonts w:cstheme="minorHAnsi"/>
-        </w:rPr>
-        <w:t>actually poorly</w:t>
-      </w:r>
-      <w:proofErr w:type="gramEnd"/>
-      <w:r>
-        <w:rPr>
-          <w:rFonts w:cstheme="minorHAnsi"/>
-        </w:rPr>
-        <w:t xml:space="preserve"> consolidated Holocene sediments (e.g., </w:t>
-      </w:r>
-      <w:proofErr w:type="spellStart"/>
-      <w:r>
-        <w:rPr>
-          <w:rFonts w:cstheme="minorHAnsi"/>
-        </w:rPr>
-        <w:t>Hobley</w:t>
-      </w:r>
-      <w:proofErr w:type="spellEnd"/>
-      <w:r>
-        <w:rPr>
-          <w:rFonts w:cstheme="minorHAnsi"/>
-        </w:rPr>
-        <w:t xml:space="preserve"> et al., 2011.) In addition to setting slopes and controlling channel width, sediment also plays a key role in controlling channel incision. Work by </w:t>
-      </w:r>
-      <w:proofErr w:type="spellStart"/>
-      <w:r>
-        <w:rPr>
-          <w:rFonts w:cstheme="minorHAnsi"/>
-        </w:rPr>
-        <w:t>Sklar</w:t>
-      </w:r>
-      <w:proofErr w:type="spellEnd"/>
-      <w:r>
-        <w:rPr>
-          <w:rFonts w:cstheme="minorHAnsi"/>
-        </w:rPr>
-        <w:t xml:space="preserve"> and Dietrich (2001) demonstrated that saltating bedload sediment is capable of incising bedrock via abrasion, a process that involves bed material being dislodged </w:t>
-      </w:r>
-      <w:proofErr w:type="gramStart"/>
-      <w:r>
-        <w:rPr>
-          <w:rFonts w:cstheme="minorHAnsi"/>
-        </w:rPr>
-        <w:t>as a result of</w:t>
-      </w:r>
-      <w:proofErr w:type="gramEnd"/>
-      <w:r>
-        <w:rPr>
-          <w:rFonts w:cstheme="minorHAnsi"/>
-        </w:rPr>
-        <w:t xml:space="preserve"> particle impacts. The authors recognized that the effect is non-linear: at low sediment supply rates, the sediment mainly acts as abrasive “tools” that promote erosion of the bed; as supply increases, increasing “cover” on the bed inhibits further erosion. This work led to the development of mechanistic models that focus on erosion accomplished via sediment abrasion rather than through a stream power formulation (</w:t>
-      </w:r>
-      <w:proofErr w:type="spellStart"/>
-      <w:r>
-        <w:rPr>
-          <w:rFonts w:cstheme="minorHAnsi"/>
-        </w:rPr>
-        <w:t>Sklar</w:t>
-      </w:r>
-      <w:proofErr w:type="spellEnd"/>
-      <w:r>
-        <w:rPr>
-          <w:rFonts w:cstheme="minorHAnsi"/>
-        </w:rPr>
-        <w:t xml:space="preserve"> and Dietrich, 2004, </w:t>
-      </w:r>
-      <w:proofErr w:type="spellStart"/>
-      <w:r>
-        <w:rPr>
-          <w:rFonts w:cstheme="minorHAnsi"/>
-        </w:rPr>
-        <w:t>Chatanantevet</w:t>
-      </w:r>
-      <w:proofErr w:type="spellEnd"/>
-      <w:r>
-        <w:rPr>
-          <w:rFonts w:cstheme="minorHAnsi"/>
-        </w:rPr>
-        <w:t xml:space="preserve"> and Parker, 2009.)</w:t>
-      </w:r>
-    </w:p>
-    <w:p>
-      <w:pPr>
-        <w:jc w:val="both"/>
-        <w:rPr>
-          <w:rFonts w:cstheme="minorHAnsi"/>
-        </w:rPr>
-      </w:pPr>
-    </w:p>
-    <w:p>
-      <w:pPr>
-        <w:jc w:val="both"/>
-        <w:rPr>
-          <w:rFonts w:cstheme="minorHAnsi"/>
-        </w:rPr>
-      </w:pPr>
-      <w:r>
-        <w:rPr>
-          <w:rFonts w:cstheme="minorHAnsi"/>
-        </w:rPr>
-        <w:t xml:space="preserve">These challenges and complexities summarize the need for models that explicitly account for sediment effects, both in terms of how sediment influences the erosional process (namely, the relative importance of abrasion) and how sediment supply controls (both spatially and temporally) the general erosional style: transport-limited versus detachment-limited. Efforts have been made to address </w:t>
-      </w:r>
-      <w:proofErr w:type="gramStart"/>
-      <w:r>
-        <w:rPr>
-          <w:rFonts w:cstheme="minorHAnsi"/>
-        </w:rPr>
-        <w:t>both of these</w:t>
-      </w:r>
-      <w:proofErr w:type="gramEnd"/>
-      <w:r>
-        <w:rPr>
-          <w:rFonts w:cstheme="minorHAnsi"/>
-        </w:rPr>
-        <w:t xml:space="preserve"> issues via the development of “erosion-deposition” models that are capable of capturing both the removal of material from the bed and the re-deposition of that material at some point downstream. If the distance at which re-deposition occurs is sufficiently short, then the model is effectively “transport-limited,” while if the distance is long the model is “detachment-limited.” These models </w:t>
-      </w:r>
-      <w:proofErr w:type="gramStart"/>
-      <w:r>
-        <w:rPr>
-          <w:rFonts w:cstheme="minorHAnsi"/>
-        </w:rPr>
-        <w:t>are capable of capturing</w:t>
-      </w:r>
-      <w:proofErr w:type="gramEnd"/>
-      <w:r>
-        <w:rPr>
-          <w:rFonts w:cstheme="minorHAnsi"/>
-        </w:rPr>
-        <w:t xml:space="preserve"> intermediate erosional behaviors, and some can explicitly capture dynamics such as the thinning and thickening of alluvial bed cover (Davy and </w:t>
-      </w:r>
-      <w:proofErr w:type="spellStart"/>
-      <w:r>
-        <w:rPr>
-          <w:rFonts w:cstheme="minorHAnsi"/>
-        </w:rPr>
-        <w:t>Lague</w:t>
-      </w:r>
-      <w:proofErr w:type="spellEnd"/>
-      <w:r>
-        <w:rPr>
-          <w:rFonts w:cstheme="minorHAnsi"/>
-        </w:rPr>
-        <w:t xml:space="preserve">, 2009, </w:t>
-      </w:r>
-      <w:proofErr w:type="spellStart"/>
-      <w:r>
-        <w:rPr>
-          <w:rFonts w:cstheme="minorHAnsi"/>
-        </w:rPr>
-        <w:t>Shobe</w:t>
-      </w:r>
-      <w:proofErr w:type="spellEnd"/>
-      <w:r>
-        <w:rPr>
-          <w:rFonts w:cstheme="minorHAnsi"/>
-        </w:rPr>
-        <w:t xml:space="preserve"> et al., 2017). However, the models developed by both Davy and </w:t>
-      </w:r>
-      <w:proofErr w:type="spellStart"/>
-      <w:r>
-        <w:rPr>
-          <w:rFonts w:cstheme="minorHAnsi"/>
-        </w:rPr>
-        <w:t>Lague</w:t>
-      </w:r>
-      <w:proofErr w:type="spellEnd"/>
-      <w:r>
-        <w:rPr>
-          <w:rFonts w:cstheme="minorHAnsi"/>
-        </w:rPr>
-        <w:t xml:space="preserve"> (2009) and </w:t>
-      </w:r>
-      <w:proofErr w:type="spellStart"/>
-      <w:r>
-        <w:rPr>
-          <w:rFonts w:cstheme="minorHAnsi"/>
-        </w:rPr>
-        <w:t>Shobe</w:t>
-      </w:r>
-      <w:proofErr w:type="spellEnd"/>
-      <w:r>
-        <w:rPr>
-          <w:rFonts w:cstheme="minorHAnsi"/>
-        </w:rPr>
-        <w:t xml:space="preserve"> et al. (2017) are </w:t>
-      </w:r>
-      <w:proofErr w:type="gramStart"/>
-      <w:r>
-        <w:rPr>
-          <w:rFonts w:cstheme="minorHAnsi"/>
-        </w:rPr>
-        <w:t>best-suited</w:t>
-      </w:r>
-      <w:proofErr w:type="gramEnd"/>
-      <w:r>
-        <w:rPr>
-          <w:rFonts w:cstheme="minorHAnsi"/>
-        </w:rPr>
         <w:t xml:space="preserve"> to suspended load sediment. As a community, we are still lacking a model that transitions from detachment- to transport-limited behavior for explicitly coarse sediment.</w:t>
       </w:r>
     </w:p>
@@ -826,14 +948,7 @@
         <w:rPr>
           <w:rFonts w:cstheme="minorHAnsi"/>
         </w:rPr>
-        <w:t xml:space="preserve">While transport-limited and detachment-limited erosional models can produce the same steady state river profiles, the choice of erosion law does result in markedly different transient responses to external forces (Tucker and Hancock, 2010). The study of transient river responses </w:t>
-      </w:r>
-      <w:r>
-        <w:rPr>
-          <w:rFonts w:cstheme="minorHAnsi"/>
-        </w:rPr>
-        <w:lastRenderedPageBreak/>
-        <w:t>to climate or tectonic perturbations can therefore be very useful in determining the correct fluvial erosion law to apply to a given river system.</w:t>
+        <w:t>While transport-limited and detachment-limited erosional models can produce the same steady state river profiles, the choice of erosion law does result in markedly different transient responses to external forces (Tucker and Hancock, 2010). The study of transient river responses to climate or tectonic perturbations can therefore be very useful in determining the correct fluvial erosion law to apply to a given river system.</w:t>
       </w:r>
     </w:p>
     <w:p>
@@ -988,7 +1103,7 @@
                     <pic:cNvPicPr/>
                   </pic:nvPicPr>
                   <pic:blipFill>
-                    <a:blip r:embed="rId4" cstate="print">
+                    <a:blip r:embed="rId5" cstate="print">
                       <a:extLst>
                         <a:ext uri="{28A0092B-C50C-407E-A947-70E740481C1C}">
                           <a14:useLocalDpi xmlns:a14="http://schemas.microsoft.com/office/drawing/2010/main" val="0"/>
@@ -1024,7 +1139,14 @@
         <w:rPr>
           <w:rFonts w:cstheme="minorHAnsi"/>
         </w:rPr>
-        <w:t xml:space="preserve">Recent advances in erosion-deposition models have provided nuance to our understanding of rivers that exhibit traits of both detachment- and transport-limited behavior, and these models seem promising in terms of their ability to improve our understanding of fluvial response to external forcing. However, these models often assume uniform lithology and sediment supply. Meanwhile, questions surrounding how rivers adjust to heterogeneous lithology and evolving sediment supply are active areas of </w:t>
+        <w:t xml:space="preserve">Recent advances in erosion-deposition models have provided nuance to our understanding of rivers that exhibit traits of both detachment- and transport-limited behavior, and these models seem promising in terms of their ability to improve our understanding of fluvial response to </w:t>
+      </w:r>
+      <w:r>
+        <w:rPr>
+          <w:rFonts w:cstheme="minorHAnsi"/>
+        </w:rPr>
+        <w:lastRenderedPageBreak/>
+        <w:t xml:space="preserve">external forcing. However, these models often assume uniform lithology and sediment supply. Meanwhile, questions surrounding how rivers adjust to heterogeneous lithology and evolving sediment supply are active areas of </w:t>
       </w:r>
       <w:proofErr w:type="gramStart"/>
       <w:r>
@@ -1102,14 +1224,7 @@
         <w:rPr>
           <w:rFonts w:cstheme="minorHAnsi"/>
         </w:rPr>
-        <w:t xml:space="preserve">Other studies have focused more explicitly on how sediment load changes across lithologic boundaries; in these studies, the boundaries represent major shifts in physiographic province, </w:t>
-      </w:r>
-      <w:r>
-        <w:rPr>
-          <w:rFonts w:cstheme="minorHAnsi"/>
-        </w:rPr>
-        <w:lastRenderedPageBreak/>
-        <w:t>such as crossing from a range composed of crystalline rocks into an adjacent sedimentary basin. Studies conducted in both the Himalaya (Dingle et al., 2017) and the Colorado Front Range (</w:t>
+        <w:t>Other studies have focused more explicitly on how sediment load changes across lithologic boundaries; in these studies, the boundaries represent major shifts in physiographic province, such as crossing from a range composed of crystalline rocks into an adjacent sedimentary basin. Studies conducted in both the Himalaya (Dingle et al., 2017) and the Colorado Front Range (</w:t>
       </w:r>
       <w:proofErr w:type="spellStart"/>
       <w:r>
@@ -1350,152 +1465,145 @@
           <w:rFonts w:cstheme="minorHAnsi"/>
           <w:color w:val="000000" w:themeColor="text1"/>
         </w:rPr>
-        <w:t xml:space="preserve">, and loses some fraction of bedload mass downstream to grain attrition. We assume that erosion occurs only through plucking and abrasion, as these are thought to be the dominant erosional processes in bedrock rivers </w:t>
-      </w:r>
-      <w:r>
-        <w:rPr>
-          <w:rFonts w:cstheme="minorHAnsi"/>
+        <w:t>, and loses some fraction of bedload mass downstream to grain attrition. We assume that erosion occurs only through plucking and abrasion, as these are thought to be the dominant erosional processes in bedrock rivers (Whipple, 2004). The efficiency of bedrock erosional processes is modulated by the fraction of bedrock exposed and the sediment flux, honoring the observation that bedrock erosion rates initially increase under conditions of increasing sediment supply due to the presence of “tools” that promote erosion via abrasion; above a critical threshold, however, increasing sediment supply inhibits erosion by covering the bed and shielding it from abrasive impacts (</w:t>
+      </w:r>
+      <w:proofErr w:type="spellStart"/>
+      <w:r>
+        <w:rPr>
+          <w:rFonts w:cstheme="minorHAnsi"/>
+          <w:color w:val="000000" w:themeColor="text1"/>
+        </w:rPr>
+        <w:t>Sklar</w:t>
+      </w:r>
+      <w:proofErr w:type="spellEnd"/>
+      <w:r>
+        <w:rPr>
+          <w:rFonts w:cstheme="minorHAnsi"/>
+          <w:color w:val="000000" w:themeColor="text1"/>
+        </w:rPr>
+        <w:t xml:space="preserve"> and Dietrich, 1998, 2004). Finally, rather than assuming downstream increases in sediment load scale only with slope and discharge (Smith and Bretherton, 1972), we will honor the observation that coarse sediment decreases in size downstream due to particle attrition (</w:t>
+      </w:r>
+      <w:proofErr w:type="spellStart"/>
+      <w:r>
+        <w:rPr>
+          <w:rFonts w:cstheme="minorHAnsi"/>
+          <w:color w:val="000000" w:themeColor="text1"/>
+        </w:rPr>
+        <w:t>Sklar</w:t>
+      </w:r>
+      <w:proofErr w:type="spellEnd"/>
+      <w:r>
+        <w:rPr>
+          <w:rFonts w:cstheme="minorHAnsi"/>
+          <w:color w:val="000000" w:themeColor="text1"/>
+        </w:rPr>
+        <w:t xml:space="preserve"> and Dietrich, 2001, Attal and Lave, 2006, </w:t>
+      </w:r>
+      <w:proofErr w:type="spellStart"/>
+      <w:r>
+        <w:rPr>
+          <w:rFonts w:cstheme="minorHAnsi"/>
+          <w:color w:val="000000" w:themeColor="text1"/>
+        </w:rPr>
+        <w:t>Menting</w:t>
+      </w:r>
+      <w:proofErr w:type="spellEnd"/>
+      <w:r>
+        <w:rPr>
+          <w:rFonts w:cstheme="minorHAnsi"/>
+          <w:color w:val="000000" w:themeColor="text1"/>
+        </w:rPr>
+        <w:t xml:space="preserve"> et al., 2015). The attention paid in our model to both bedrock and sediment properties leads to a unique feature of our model: the relative importance of different erosional mechanisms (plucking and abrasion) varies depending on the properties of both the substrate and bedload material.  </w:t>
+      </w:r>
+    </w:p>
+    <w:p>
+      <w:pPr>
+        <w:jc w:val="both"/>
+        <w:rPr>
+          <w:rFonts w:cstheme="minorHAnsi"/>
+          <w:color w:val="7030A0"/>
+        </w:rPr>
+      </w:pPr>
+    </w:p>
+    <w:p>
+      <w:pPr>
+        <w:jc w:val="both"/>
+        <w:rPr>
+          <w:rFonts w:cstheme="minorHAnsi"/>
+          <w:color w:val="000000" w:themeColor="text1"/>
+        </w:rPr>
+      </w:pPr>
+      <w:r>
+        <w:rPr>
+          <w:rFonts w:cstheme="minorHAnsi"/>
+          <w:color w:val="000000" w:themeColor="text1"/>
+        </w:rPr>
+        <w:t xml:space="preserve">Our model does not account for the differences in shear stress associated with different styles of plucking detachment, per </w:t>
+      </w:r>
+      <w:proofErr w:type="spellStart"/>
+      <w:r>
+        <w:rPr>
+          <w:rFonts w:cstheme="minorHAnsi"/>
+          <w:color w:val="000000" w:themeColor="text1"/>
+        </w:rPr>
+        <w:t>Gabet</w:t>
+      </w:r>
+      <w:proofErr w:type="spellEnd"/>
+      <w:r>
+        <w:rPr>
+          <w:rFonts w:cstheme="minorHAnsi"/>
+          <w:color w:val="000000" w:themeColor="text1"/>
+        </w:rPr>
+        <w:t xml:space="preserve"> 2020b. Instead, all plucking is accomplished through a simple stream power formulation (see below). We also do not account for large (boulder-sized) clasts in the system. We use a single discharge-area relationship, rather than a stochastic formulation. And finally, when calculating erosion via abrasion, we use generic abrasion coefficients that have been found for different rock types (Attal and Lave, 2006) in order to be broadly representative of "highly erodible" and "erosion-resistant" units; our study is not intended to be grounded in a specific field site, and therefore we have not conducted fieldwork to measure fracture density or other field-based observations that would inform a more realistic formulation of abrasion coefficients.</w:t>
+      </w:r>
+      <w:r>
+        <w:rPr>
+          <w:rFonts w:cstheme="minorHAnsi"/>
+          <w:color w:val="000000" w:themeColor="text1"/>
+        </w:rPr>
+        <w:t xml:space="preserve"> </w:t>
+      </w:r>
+    </w:p>
+    <w:p>
+      <w:pPr>
+        <w:jc w:val="both"/>
+        <w:rPr>
+          <w:rFonts w:cstheme="minorHAnsi"/>
+          <w:color w:val="000000" w:themeColor="text1"/>
+        </w:rPr>
+      </w:pPr>
+    </w:p>
+    <w:p>
+      <w:pPr>
+        <w:jc w:val="both"/>
+        <w:rPr>
+          <w:rFonts w:cstheme="minorHAnsi"/>
+          <w:color w:val="000000" w:themeColor="text1"/>
+        </w:rPr>
+      </w:pPr>
+      <w:r>
+        <w:rPr>
+          <w:rFonts w:cstheme="minorHAnsi"/>
+          <w:color w:val="000000" w:themeColor="text1"/>
+        </w:rPr>
+        <w:t>In the sections below we first outline the governing equations of our model, and then describe our methodology for testing the model.</w:t>
+      </w:r>
+    </w:p>
+    <w:p>
+      <w:pPr>
+        <w:jc w:val="both"/>
+        <w:rPr>
+          <w:rFonts w:cstheme="minorHAnsi"/>
+          <w:color w:val="000000" w:themeColor="text1"/>
+        </w:rPr>
+      </w:pPr>
+      <w:r>
+        <w:rPr>
+          <w:rFonts w:cstheme="minorHAnsi"/>
+          <w:noProof/>
           <w:color w:val="000000" w:themeColor="text1"/>
         </w:rPr>
         <w:lastRenderedPageBreak/>
-        <w:t>(Whipple, 2004). The efficiency of bedrock erosional processes is modulated by the fraction of bedrock exposed and the sediment flux, honoring the observation that bedrock erosion rates initially increase under conditions of increasing sediment supply due to the presence of “tools” that promote erosion via abrasion; above a critical threshold, however, increasing sediment supply inhibits erosion by covering the bed and shielding it from abrasive impacts (</w:t>
-      </w:r>
-      <w:proofErr w:type="spellStart"/>
-      <w:r>
-        <w:rPr>
-          <w:rFonts w:cstheme="minorHAnsi"/>
-          <w:color w:val="000000" w:themeColor="text1"/>
-        </w:rPr>
-        <w:t>Sklar</w:t>
-      </w:r>
-      <w:proofErr w:type="spellEnd"/>
-      <w:r>
-        <w:rPr>
-          <w:rFonts w:cstheme="minorHAnsi"/>
-          <w:color w:val="000000" w:themeColor="text1"/>
-        </w:rPr>
-        <w:t xml:space="preserve"> and Dietrich, 1998, 2004). Finally, rather than assuming downstream increases in sediment load scale only with slope and discharge (Smith and Bretherton, 1972), we will honor the observation that coarse sediment decreases in size downstream due to particle attrition (</w:t>
-      </w:r>
-      <w:proofErr w:type="spellStart"/>
-      <w:r>
-        <w:rPr>
-          <w:rFonts w:cstheme="minorHAnsi"/>
-          <w:color w:val="000000" w:themeColor="text1"/>
-        </w:rPr>
-        <w:t>Sklar</w:t>
-      </w:r>
-      <w:proofErr w:type="spellEnd"/>
-      <w:r>
-        <w:rPr>
-          <w:rFonts w:cstheme="minorHAnsi"/>
-          <w:color w:val="000000" w:themeColor="text1"/>
-        </w:rPr>
-        <w:t xml:space="preserve"> and Dietrich, 2001, Attal and Lave, 2006, </w:t>
-      </w:r>
-      <w:proofErr w:type="spellStart"/>
-      <w:r>
-        <w:rPr>
-          <w:rFonts w:cstheme="minorHAnsi"/>
-          <w:color w:val="000000" w:themeColor="text1"/>
-        </w:rPr>
-        <w:t>Menting</w:t>
-      </w:r>
-      <w:proofErr w:type="spellEnd"/>
-      <w:r>
-        <w:rPr>
-          <w:rFonts w:cstheme="minorHAnsi"/>
-          <w:color w:val="000000" w:themeColor="text1"/>
-        </w:rPr>
-        <w:t xml:space="preserve"> et al., 2015). The attention paid in our model to both bedrock and sediment properties leads to a unique feature of our model: the relative importance of different erosional mechanisms (plucking and abrasion) varies depending on the properties of both the substrate and bedload material.  </w:t>
-      </w:r>
-    </w:p>
-    <w:p>
-      <w:pPr>
-        <w:jc w:val="both"/>
-        <w:rPr>
-          <w:rFonts w:cstheme="minorHAnsi"/>
-          <w:color w:val="7030A0"/>
-        </w:rPr>
-      </w:pPr>
-    </w:p>
-    <w:p>
-      <w:pPr>
-        <w:jc w:val="both"/>
-        <w:rPr>
-          <w:rFonts w:cstheme="minorHAnsi"/>
-          <w:color w:val="000000" w:themeColor="text1"/>
-        </w:rPr>
-      </w:pPr>
-      <w:r>
-        <w:rPr>
-          <w:rFonts w:cstheme="minorHAnsi"/>
-          <w:color w:val="000000" w:themeColor="text1"/>
-        </w:rPr>
-        <w:t xml:space="preserve">Our model does not account for the differences in shear stress associated with different styles of plucking detachment, per </w:t>
-      </w:r>
-      <w:proofErr w:type="spellStart"/>
-      <w:r>
-        <w:rPr>
-          <w:rFonts w:cstheme="minorHAnsi"/>
-          <w:color w:val="000000" w:themeColor="text1"/>
-        </w:rPr>
-        <w:t>Gabet</w:t>
-      </w:r>
-      <w:proofErr w:type="spellEnd"/>
-      <w:r>
-        <w:rPr>
-          <w:rFonts w:cstheme="minorHAnsi"/>
-          <w:color w:val="000000" w:themeColor="text1"/>
-        </w:rPr>
-        <w:t xml:space="preserve"> 2020b. Instead, all plucking is accomplished through a simple stream power formulation (see below). We also do not account for large (boulder-sized) clasts in the system. We use a single discharge-area relationship, rather than a stochastic formulation. And finally, when calculating erosion via abrasion, we use generic abrasion coefficients that have been found for different rock types (Attal and Lave, 2006) in order to be broadly representative of "highly erodible" and "erosion-resistant" units; our study is not intended to be grounded in a specific field site, and therefore we have not conducted fieldwork to measure fracture density or other field-based observations that would inform a more realistic formulation of abrasion coefficients.</w:t>
-      </w:r>
-      <w:r>
-        <w:rPr>
-          <w:rFonts w:cstheme="minorHAnsi"/>
-          <w:color w:val="000000" w:themeColor="text1"/>
-        </w:rPr>
-        <w:t xml:space="preserve"> </w:t>
-      </w:r>
-    </w:p>
-    <w:p>
-      <w:pPr>
-        <w:jc w:val="both"/>
-        <w:rPr>
-          <w:rFonts w:cstheme="minorHAnsi"/>
-          <w:color w:val="000000" w:themeColor="text1"/>
-        </w:rPr>
-      </w:pPr>
-    </w:p>
-    <w:p>
-      <w:pPr>
-        <w:jc w:val="both"/>
-        <w:rPr>
-          <w:rFonts w:cstheme="minorHAnsi"/>
-          <w:color w:val="000000" w:themeColor="text1"/>
-        </w:rPr>
-      </w:pPr>
-      <w:r>
-        <w:rPr>
-          <w:rFonts w:cstheme="minorHAnsi"/>
-          <w:color w:val="000000" w:themeColor="text1"/>
-        </w:rPr>
-        <w:t>In the sections below we first outline the governing equations of our model, and then describe our methodology for testing the model.</w:t>
-      </w:r>
-    </w:p>
-    <w:p>
-      <w:pPr>
-        <w:jc w:val="both"/>
-        <w:rPr>
-          <w:rFonts w:cstheme="minorHAnsi"/>
-          <w:color w:val="000000" w:themeColor="text1"/>
-        </w:rPr>
-      </w:pPr>
-      <w:r>
-        <w:rPr>
-          <w:rFonts w:cstheme="minorHAnsi"/>
-          <w:noProof/>
-          <w:color w:val="000000" w:themeColor="text1"/>
-        </w:rPr>
         <w:drawing>
           <wp:anchor distT="0" distB="0" distL="114300" distR="114300" simplePos="0" relativeHeight="251664384" behindDoc="1" locked="0" layoutInCell="1" allowOverlap="1" wp14:anchorId="6787A89D" wp14:editId="0B52583A">
             <wp:simplePos x="0" y="0"/>
@@ -1520,7 +1628,7 @@
                     <pic:cNvPicPr/>
                   </pic:nvPicPr>
                   <pic:blipFill>
-                    <a:blip r:embed="rId5" cstate="print">
+                    <a:blip r:embed="rId6" cstate="print">
                       <a:extLst>
                         <a:ext uri="{28A0092B-C50C-407E-A947-70E740481C1C}">
                           <a14:useLocalDpi xmlns:a14="http://schemas.microsoft.com/office/drawing/2010/main" val="0"/>
@@ -2173,23 +2281,7 @@
           <w:rFonts w:cstheme="minorHAnsi"/>
           <w:color w:val="000000" w:themeColor="text1"/>
         </w:rPr>
-        <w:t xml:space="preserve"> is the sediment thickness. Each term on the righthand side can be broken down into its contributing pieces: bedrock elevation is controlled by uplift and bedrock erosion, and sediment thickness depends on the amount of coarse material present, the sedime</w:t>
-      </w:r>
-      <w:proofErr w:type="spellStart"/>
-      <w:r>
-        <w:rPr>
-          <w:rFonts w:cstheme="minorHAnsi"/>
-          <w:color w:val="000000" w:themeColor="text1"/>
-        </w:rPr>
-        <w:t>nt</w:t>
-      </w:r>
-      <w:proofErr w:type="spellEnd"/>
-      <w:r>
-        <w:rPr>
-          <w:rFonts w:cstheme="minorHAnsi"/>
-          <w:color w:val="000000" w:themeColor="text1"/>
-        </w:rPr>
-        <w:t xml:space="preserve"> flux, and any mass lost from the bedload due to grain attrition. The general forms of these equations are as follows:</w:t>
+        <w:t xml:space="preserve"> is the sediment thickness. Each term on the righthand side can be broken down into its contributing pieces: bedrock elevation is controlled by uplift and bedrock erosion, and sediment thickness depends on the amount of coarse material present, the sediment flux, and any mass lost from the bedload due to grain attrition. The general forms of these equations are as follows:</w:t>
       </w:r>
     </w:p>
     <w:p>
@@ -3089,7 +3181,6 @@
           <w:rFonts w:eastAsiaTheme="minorEastAsia" w:cstheme="minorHAnsi"/>
           <w:color w:val="000000" w:themeColor="text1"/>
         </w:rPr>
-        <w:lastRenderedPageBreak/>
         <w:t xml:space="preserve">Where </w:t>
       </w:r>
       <w:r>
@@ -3728,6 +3819,7 @@
           <w:rFonts w:cstheme="minorHAnsi"/>
           <w:color w:val="000000" w:themeColor="text1"/>
         </w:rPr>
+        <w:lastRenderedPageBreak/>
         <w:t xml:space="preserve">where </w:t>
       </w:r>
       <w:proofErr w:type="spellStart"/>
@@ -3829,23 +3921,7 @@
           <w:rFonts w:cstheme="minorHAnsi"/>
           <w:color w:val="000000" w:themeColor="text1"/>
         </w:rPr>
-        <w:t xml:space="preserve"> (bed exposure) is sufficiently small, the bed is effect</w:t>
-      </w:r>
-      <w:proofErr w:type="spellStart"/>
-      <w:r>
-        <w:rPr>
-          <w:rFonts w:cstheme="minorHAnsi"/>
-          <w:color w:val="000000" w:themeColor="text1"/>
-        </w:rPr>
-        <w:t>ively</w:t>
-      </w:r>
-      <w:proofErr w:type="spellEnd"/>
-      <w:r>
-        <w:rPr>
-          <w:rFonts w:cstheme="minorHAnsi"/>
-          <w:color w:val="000000" w:themeColor="text1"/>
-        </w:rPr>
-        <w:t xml:space="preserve"> 100% covered by mobile sediment and sediment flux, </w:t>
+        <w:t xml:space="preserve"> (bed exposure) is sufficiently small, the bed is effectively 100% covered by mobile sediment and sediment flux, </w:t>
       </w:r>
       <w:proofErr w:type="spellStart"/>
       <w:r>
@@ -4109,23 +4185,7 @@
           <w:rFonts w:cstheme="minorHAnsi"/>
           <w:color w:val="000000" w:themeColor="text1"/>
         </w:rPr>
-        <w:t>, and the sediment flux. As before, we modify these authors' equation to include the percentage of bedrock e</w:t>
-      </w:r>
-      <w:proofErr w:type="spellStart"/>
-      <w:r>
-        <w:rPr>
-          <w:rFonts w:cstheme="minorHAnsi"/>
-          <w:color w:val="000000" w:themeColor="text1"/>
-        </w:rPr>
-        <w:t>xposed</w:t>
-      </w:r>
-      <w:proofErr w:type="spellEnd"/>
-      <w:r>
-        <w:rPr>
-          <w:rFonts w:cstheme="minorHAnsi"/>
-          <w:color w:val="000000" w:themeColor="text1"/>
-        </w:rPr>
-        <w:t>:</w:t>
+        <w:t>, and the sediment flux. As before, we modify these authors' equation to include the percentage of bedrock exposed:</w:t>
       </w:r>
     </w:p>
     <w:p>
@@ -4431,7 +4491,15 @@
           <w:rFonts w:cstheme="minorHAnsi"/>
           <w:color w:val="000000" w:themeColor="text1"/>
         </w:rPr>
-        <w:t>; therefore, the lateral sediment flux to the valley at any point will be a function of the distance traveled, which itself is assumed to depend on drainage basin geometry. This relationship is expressed as such:</w:t>
+        <w:t xml:space="preserve">; therefore, the lateral sediment flux to the valley at any point will be a function of the distance traveled, </w:t>
+      </w:r>
+      <w:r>
+        <w:rPr>
+          <w:rFonts w:cstheme="minorHAnsi"/>
+          <w:color w:val="000000" w:themeColor="text1"/>
+        </w:rPr>
+        <w:lastRenderedPageBreak/>
+        <w:t>which itself is assumed to depend on drainage basin geometry. This relationship is expressed as such:</w:t>
       </w:r>
     </w:p>
     <w:p>
@@ -4799,23 +4867,7 @@
           <w:rFonts w:cstheme="minorHAnsi"/>
           <w:color w:val="000000" w:themeColor="text1"/>
         </w:rPr>
-        <w:t>, is a function of the abrasion coefficient of the sediment comprising the bedload a</w:t>
-      </w:r>
-      <w:proofErr w:type="spellStart"/>
-      <w:r>
-        <w:rPr>
-          <w:rFonts w:cstheme="minorHAnsi"/>
-          <w:color w:val="000000" w:themeColor="text1"/>
-        </w:rPr>
-        <w:t>nd</w:t>
-      </w:r>
-      <w:proofErr w:type="spellEnd"/>
-      <w:r>
-        <w:rPr>
-          <w:rFonts w:cstheme="minorHAnsi"/>
-          <w:color w:val="000000" w:themeColor="text1"/>
-        </w:rPr>
-        <w:t xml:space="preserve"> the amount of sediment in transport, </w:t>
+        <w:t xml:space="preserve">, is a function of the abrasion coefficient of the sediment comprising the bedload and the amount of sediment in transport, </w:t>
       </w:r>
       <w:proofErr w:type="gramStart"/>
       <w:r>
@@ -5315,7 +5367,15 @@
           <w:rFonts w:cstheme="minorHAnsi"/>
           <w:color w:val="000000" w:themeColor="text1"/>
         </w:rPr>
-        <w:t>Our model is implemented on a 1D grid with a total domain length of 100 km and grid spacing of 1 km. A lithologic boundary is imposed at one quarter of the length of the domain (25 km). Between kilometers 0-24, the bedrock is assigned properties (such as erodibility and abrasion coefficient) representative of granitic rocks (Attal and Lave, 2006); from kilometers 25-100, rocks are assigned properties representative of course sandstones and conglomerates (Attal and Lave, 2006). Our model evolves through time in response to "uplift," which we simulate through the progressive baselevel lowering of an outlet node.</w:t>
+        <w:t xml:space="preserve">Our model is implemented on a 1D grid with a total domain length of 100 km and grid spacing of 1 km. A lithologic boundary is imposed at one quarter of the length of the domain (25 km). Between kilometers 0-24, the bedrock is assigned properties (such as erodibility and abrasion coefficient) representative of granitic rocks (Attal and Lave, 2006); from kilometers 25-100, rocks are assigned properties representative of course sandstones and conglomerates (Attal and Lave, </w:t>
+      </w:r>
+      <w:r>
+        <w:rPr>
+          <w:rFonts w:cstheme="minorHAnsi"/>
+          <w:color w:val="000000" w:themeColor="text1"/>
+        </w:rPr>
+        <w:lastRenderedPageBreak/>
+        <w:t>2006). Our model evolves through time in response to "uplift," which we simulate through the progressive baselevel lowering of an outlet node.</w:t>
       </w:r>
     </w:p>
     <w:p>
@@ -5482,15 +5542,7 @@
           <w:rFonts w:cstheme="minorHAnsi"/>
           <w:color w:val="000000" w:themeColor="text1"/>
         </w:rPr>
-        <w:t xml:space="preserve"> They </w:t>
-      </w:r>
-      <w:r>
-        <w:rPr>
-          <w:rFonts w:cstheme="minorHAnsi"/>
-          <w:color w:val="000000" w:themeColor="text1"/>
-        </w:rPr>
-        <w:lastRenderedPageBreak/>
-        <w:t>are presented here in order of increasing complexity.</w:t>
+        <w:t xml:space="preserve"> They are presented here in order of increasing complexity.</w:t>
       </w:r>
       <w:r>
         <w:rPr>
@@ -5738,7 +5790,15 @@
           <w:rFonts w:cstheme="minorHAnsi"/>
           <w:color w:val="000000" w:themeColor="text1"/>
         </w:rPr>
-        <w:t xml:space="preserve"> bed, but only considers one erosional process (plucking). This scenario differs from a stream power model, however, because coarse sediment that is generated via plucking contributes to an alluvial layer of varying thickness on the bed, which impacts the efficacy of the plucking process. </w:t>
+        <w:t xml:space="preserve"> bed, but only considers one erosional process (plucking). This scenario differs from a stream </w:t>
+      </w:r>
+      <w:r>
+        <w:rPr>
+          <w:rFonts w:cstheme="minorHAnsi"/>
+          <w:color w:val="000000" w:themeColor="text1"/>
+        </w:rPr>
+        <w:lastRenderedPageBreak/>
+        <w:t xml:space="preserve">power model, however, because coarse sediment that is generated via plucking contributes to an alluvial layer of varying thickness on the bed, which impacts the efficacy of the plucking process. </w:t>
       </w:r>
       <w:r>
         <w:rPr>
@@ -6434,15 +6494,7 @@
           <w:rFonts w:cstheme="minorHAnsi"/>
           <w:color w:val="000000" w:themeColor="text1"/>
         </w:rPr>
-        <w:t xml:space="preserve"> is the concavity. This scaling is so common that it is considered a necessary criterion for river incision models to replicate (Lague, 2014). Our model prediction diverges slightly from Flint's Law; however, it falls well within an envelope of </w:t>
-      </w:r>
-      <w:r>
-        <w:rPr>
-          <w:rFonts w:cstheme="minorHAnsi"/>
-          <w:color w:val="000000" w:themeColor="text1"/>
-        </w:rPr>
-        <w:lastRenderedPageBreak/>
-        <w:t>uncertainty in concavity measurements</w:t>
+        <w:t xml:space="preserve"> is the concavity. This scaling is so common that it is considered a necessary criterion for river incision models to replicate (Lague, 2014). Our model prediction diverges slightly from Flint's Law; however, it falls well within an envelope of uncertainty in concavity measurements</w:t>
       </w:r>
       <w:r>
         <w:rPr>
@@ -6626,6 +6678,7 @@
           <w:noProof/>
           <w:color w:val="000000" w:themeColor="text1"/>
         </w:rPr>
+        <w:lastRenderedPageBreak/>
         <mc:AlternateContent>
           <mc:Choice Requires="wps">
             <w:drawing>
@@ -6723,11 +6776,7 @@
           </mc:Choice>
           <mc:Fallback>
             <w:pict>
-              <v:shapetype w14:anchorId="358EB97D" id="_x0000_t202" coordsize="21600,21600" o:spt="202" path="m,l,21600r21600,l21600,xe">
-                <v:stroke joinstyle="miter"/>
-                <v:path gradientshapeok="t" o:connecttype="rect"/>
-              </v:shapetype>
-              <v:shape id="Text Box 4" o:spid="_x0000_s1028" type="#_x0000_t202" style="position:absolute;left:0;text-align:left;margin-left:8.35pt;margin-top:475.55pt;width:188.4pt;height:165.4pt;z-index:251671552;visibility:visible;mso-wrap-style:square;mso-wrap-distance-left:9pt;mso-wrap-distance-top:0;mso-wrap-distance-right:9pt;mso-wrap-distance-bottom:0;mso-position-horizontal:absolute;mso-position-horizontal-relative:text;mso-position-vertical:absolute;mso-position-vertical-relative:text;v-text-anchor:top" o:gfxdata="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" fillcolor="white [3201]" stroked="f" strokeweight=".5pt">
+              <v:shape w14:anchorId="358EB97D" id="Text Box 4" o:spid="_x0000_s1028" type="#_x0000_t202" style="position:absolute;left:0;text-align:left;margin-left:8.35pt;margin-top:475.55pt;width:188.4pt;height:165.4pt;z-index:251671552;visibility:visible;mso-wrap-style:square;mso-wrap-distance-left:9pt;mso-wrap-distance-top:0;mso-wrap-distance-right:9pt;mso-wrap-distance-bottom:0;mso-position-horizontal:absolute;mso-position-horizontal-relative:text;mso-position-vertical:absolute;mso-position-vertical-relative:text;v-text-anchor:top" o:gfxdata="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" fillcolor="white [3201]" stroked="f" strokeweight=".5pt">
                 <v:textbox>
                   <w:txbxContent>
                     <w:p>
@@ -6814,7 +6863,7 @@
                     </pic:cNvPicPr>
                   </pic:nvPicPr>
                   <pic:blipFill>
-                    <a:blip r:embed="rId6" cstate="print">
+                    <a:blip r:embed="rId7" cstate="print">
                       <a:extLst>
                         <a:ext uri="{28A0092B-C50C-407E-A947-70E740481C1C}">
                           <a14:useLocalDpi xmlns:a14="http://schemas.microsoft.com/office/drawing/2010/main" val="0"/>
@@ -6928,15 +6977,7 @@
           <w:rFonts w:cstheme="minorHAnsi"/>
           <w:color w:val="000000" w:themeColor="text1"/>
         </w:rPr>
-        <w:t xml:space="preserve">progressive time stamps as the perturbed profile relaxes back to an equilibrium state. This behavior – a knickpoint moving rapidly through more erodible material and slowly through less erodible rock – aligns with incision as </w:t>
-      </w:r>
-      <w:r>
-        <w:rPr>
-          <w:rFonts w:cstheme="minorHAnsi"/>
-          <w:color w:val="000000" w:themeColor="text1"/>
-        </w:rPr>
-        <w:lastRenderedPageBreak/>
-        <w:t>predicted by the stream power model (</w:t>
+        <w:t>progressive time stamps as the perturbed profile relaxes back to an equilibrium state. This behavior – a knickpoint moving rapidly through more erodible material and slowly through less erodible rock – aligns with incision as predicted by the stream power model (</w:t>
       </w:r>
       <w:proofErr w:type="spellStart"/>
       <w:r>
@@ -7081,6 +7122,7 @@
           <w:noProof/>
           <w:color w:val="000000" w:themeColor="text1"/>
         </w:rPr>
+        <w:lastRenderedPageBreak/>
         <w:drawing>
           <wp:anchor distT="0" distB="0" distL="114300" distR="114300" simplePos="0" relativeHeight="251666432" behindDoc="0" locked="0" layoutInCell="1" allowOverlap="1" wp14:anchorId="14C7AEAE" wp14:editId="37CDFEE8">
             <wp:simplePos x="0" y="0"/>
@@ -7105,7 +7147,7 @@
                     <pic:cNvPicPr/>
                   </pic:nvPicPr>
                   <pic:blipFill>
-                    <a:blip r:embed="rId7">
+                    <a:blip r:embed="rId8">
                       <a:extLst>
                         <a:ext uri="{28A0092B-C50C-407E-A947-70E740481C1C}">
                           <a14:useLocalDpi xmlns:a14="http://schemas.microsoft.com/office/drawing/2010/main" val="0"/>
@@ -7618,15 +7660,7 @@
           <w:rFonts w:cstheme="minorHAnsi"/>
           <w:color w:val="000000" w:themeColor="text1"/>
         </w:rPr>
-        <w:t xml:space="preserve">. Fully transport-limited behavior would be indicated by a plateauing of the sediment transport rate along </w:t>
-      </w:r>
-      <w:r>
-        <w:rPr>
-          <w:rFonts w:cstheme="minorHAnsi"/>
-          <w:color w:val="000000" w:themeColor="text1"/>
-        </w:rPr>
-        <w:lastRenderedPageBreak/>
-        <w:t>stream</w:t>
+        <w:t>. Fully transport-limited behavior would be indicated by a plateauing of the sediment transport rate along stream</w:t>
       </w:r>
       <w:r>
         <w:rPr>
@@ -7709,7 +7743,15 @@
           <w:rFonts w:cstheme="minorHAnsi"/>
           <w:color w:val="000000" w:themeColor="text1"/>
         </w:rPr>
-        <w:t xml:space="preserve"> to the complete overlap between this version of our model when compared to predictions from a purely stream power model.</w:t>
+        <w:t xml:space="preserve"> to the complete overlap </w:t>
+      </w:r>
+      <w:r>
+        <w:rPr>
+          <w:rFonts w:cstheme="minorHAnsi"/>
+          <w:color w:val="000000" w:themeColor="text1"/>
+        </w:rPr>
+        <w:lastRenderedPageBreak/>
+        <w:t>between this version of our model when compared to predictions from a purely stream power model.</w:t>
       </w:r>
     </w:p>
     <w:p>
@@ -7750,7 +7792,7 @@
                     <pic:cNvPicPr/>
                   </pic:nvPicPr>
                   <pic:blipFill>
-                    <a:blip r:embed="rId8">
+                    <a:blip r:embed="rId9">
                       <a:extLst>
                         <a:ext uri="{28A0092B-C50C-407E-A947-70E740481C1C}">
                           <a14:useLocalDpi xmlns:a14="http://schemas.microsoft.com/office/drawing/2010/main" val="0"/>
@@ -8046,7 +8088,6 @@
           <w:noProof/>
           <w:color w:val="000000" w:themeColor="text1"/>
         </w:rPr>
-        <w:lastRenderedPageBreak/>
         <mc:AlternateContent>
           <mc:Choice Requires="wps">
             <w:drawing>
@@ -8120,11 +8161,7 @@
           </mc:Choice>
           <mc:Fallback>
             <w:pict>
-              <v:shapetype w14:anchorId="006453D5" id="_x0000_t202" coordsize="21600,21600" o:spt="202" path="m,l,21600r21600,l21600,xe">
-                <v:stroke joinstyle="miter"/>
-                <v:path gradientshapeok="t" o:connecttype="rect"/>
-              </v:shapetype>
-              <v:shape id="Text Box 7" o:spid="_x0000_s1030" type="#_x0000_t202" style="position:absolute;left:0;text-align:left;margin-left:173.75pt;margin-top:.05pt;width:242pt;height:97.3pt;z-index:-251654144;visibility:visible;mso-wrap-style:square;mso-wrap-distance-left:9pt;mso-wrap-distance-top:0;mso-wrap-distance-right:9pt;mso-wrap-distance-bottom:0;mso-position-horizontal:absolute;mso-position-horizontal-relative:text;mso-position-vertical:absolute;mso-position-vertical-relative:text;v-text-anchor:top" o:gfxdata="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" fillcolor="white [3201]" strokeweight=".5pt">
+              <v:shape w14:anchorId="006453D5" id="Text Box 7" o:spid="_x0000_s1030" type="#_x0000_t202" style="position:absolute;left:0;text-align:left;margin-left:173.75pt;margin-top:.05pt;width:242pt;height:97.3pt;z-index:-251654144;visibility:visible;mso-wrap-style:square;mso-wrap-distance-left:9pt;mso-wrap-distance-top:0;mso-wrap-distance-right:9pt;mso-wrap-distance-bottom:0;mso-position-horizontal:absolute;mso-position-horizontal-relative:text;mso-position-vertical:absolute;mso-position-vertical-relative:text;v-text-anchor:top" o:gfxdata="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" fillcolor="white [3201]" strokeweight=".5pt">
                 <v:textbox>
                   <w:txbxContent>
                     <w:p>
@@ -9623,7 +9660,6 @@
               <w:rFonts w:ascii="Cambria Math" w:hAnsi="Cambria Math" w:cstheme="minorHAnsi"/>
               <w:color w:val="000000" w:themeColor="text1"/>
             </w:rPr>
-            <w:lastRenderedPageBreak/>
             <m:t xml:space="preserve">S= </m:t>
           </m:r>
           <m:sSup>
@@ -12007,6 +12043,113 @@
         </w:rPr>
       </w:pPr>
     </w:p>
+    <w:p>
+      <w:pPr>
+        <w:jc w:val="both"/>
+        <w:rPr>
+          <w:rFonts w:cstheme="minorHAnsi"/>
+          <w:color w:val="000000" w:themeColor="text1"/>
+          <w:sz w:val="48"/>
+          <w:szCs w:val="48"/>
+        </w:rPr>
+      </w:pPr>
+    </w:p>
+    <w:p>
+      <w:pPr>
+        <w:jc w:val="both"/>
+        <w:rPr>
+          <w:rFonts w:cstheme="minorHAnsi"/>
+        </w:rPr>
+      </w:pPr>
+      <w:r>
+        <w:rPr>
+          <w:rFonts w:cstheme="minorHAnsi"/>
+        </w:rPr>
+        <w:t xml:space="preserve">Bedrock-incising rivers set the pace of landscape response to tectonic and climatic perturbations; </w:t>
+      </w:r>
+      <w:r>
+        <w:rPr>
+          <w:rFonts w:cstheme="minorHAnsi"/>
+        </w:rPr>
+        <w:t>it follows that a thorough treatment of bedrock river processes is vital to understanding such responses. B</w:t>
+      </w:r>
+      <w:r>
+        <w:rPr>
+          <w:rFonts w:cstheme="minorHAnsi"/>
+        </w:rPr>
+        <w:t xml:space="preserve">edrock incision </w:t>
+      </w:r>
+      <w:r>
+        <w:rPr>
+          <w:rFonts w:cstheme="minorHAnsi"/>
+        </w:rPr>
+        <w:t>models</w:t>
+      </w:r>
+      <w:r>
+        <w:rPr>
+          <w:rFonts w:cstheme="minorHAnsi"/>
+        </w:rPr>
+        <w:t xml:space="preserve"> have increased in scope and complexity in recent years, but </w:t>
+      </w:r>
+      <w:r>
+        <w:rPr>
+          <w:rFonts w:cstheme="minorHAnsi"/>
+        </w:rPr>
+        <w:t xml:space="preserve">models that capture the full complexity of a river system remain elusive.  </w:t>
+      </w:r>
+      <w:r>
+        <w:rPr>
+          <w:rFonts w:cstheme="minorHAnsi"/>
+        </w:rPr>
+        <w:t xml:space="preserve">Here we present a </w:t>
+      </w:r>
+      <w:r>
+        <w:rPr>
+          <w:rFonts w:cstheme="minorHAnsi"/>
+        </w:rPr>
+        <w:t xml:space="preserve">one-dimensional finite difference </w:t>
+      </w:r>
+      <w:r>
+        <w:rPr>
+          <w:rFonts w:cstheme="minorHAnsi"/>
+        </w:rPr>
+        <w:t>model that seeks to honor a greater breadth of fluvial processes at play along regional-scale river systems</w:t>
+      </w:r>
+      <w:r>
+        <w:rPr>
+          <w:rFonts w:cstheme="minorHAnsi"/>
+        </w:rPr>
+        <w:t xml:space="preserve">. Processes represented in our model include bedrock erosion via plucking and abrasion, shear stress dependent sediment transport, transient hillslope response, and the reduction of </w:t>
+      </w:r>
+      <w:proofErr w:type="spellStart"/>
+      <w:r>
+        <w:rPr>
+          <w:rFonts w:cstheme="minorHAnsi"/>
+        </w:rPr>
+        <w:t>bedoad</w:t>
+      </w:r>
+      <w:proofErr w:type="spellEnd"/>
+      <w:r>
+        <w:rPr>
+          <w:rFonts w:cstheme="minorHAnsi"/>
+        </w:rPr>
+        <w:t xml:space="preserve"> mass via gravel attrition. Our model contributes to a growing class of “erosion-deposition” models that seek to capture dynamics in mixed bedrock-alluvial rivers – that is, rivers whose behavior falls on a spectrum between detachment-limited and transport-limited erosional regimes. </w:t>
+      </w:r>
+    </w:p>
+    <w:p>
+      <w:pPr>
+        <w:pStyle w:val="NormalWeb"/>
+      </w:pPr>
+    </w:p>
+    <w:p>
+      <w:pPr>
+        <w:jc w:val="both"/>
+        <w:rPr>
+          <w:rFonts w:cstheme="minorHAnsi"/>
+          <w:color w:val="000000" w:themeColor="text1"/>
+        </w:rPr>
+      </w:pPr>
+    </w:p>
     <w:sectPr>
       <w:pgSz w:w="12240" w:h="15840"/>
       <w:pgMar w:top="1440" w:right="1440" w:bottom="1440" w:left="1440" w:header="720" w:footer="720" w:gutter="0"/>
@@ -12055,6 +12198,126 @@
 <w16cid:commentsIds xmlns:wpc="http://schemas.microsoft.com/office/word/2010/wordprocessingCanvas" xmlns:cx="http://schemas.microsoft.com/office/drawing/2014/chartex" xmlns:cx1="http://schemas.microsoft.com/office/drawing/2015/9/8/chartex" xmlns:cx2="http://schemas.microsoft.com/office/drawing/2015/10/21/chartex" xmlns:cx3="http://schemas.microsoft.com/office/drawing/2016/5/9/chartex" xmlns:cx4="http://schemas.microsoft.com/office/drawing/2016/5/10/chartex" xmlns:cx5="http://schemas.microsoft.com/office/drawing/2016/5/11/chartex" xmlns:cx6="http://schemas.microsoft.com/office/drawing/2016/5/12/chartex" xmlns:cx7="http://schemas.microsoft.com/office/drawing/2016/5/13/chartex" xmlns:cx8="http://schemas.microsoft.com/office/drawing/2016/5/14/chartex" xmlns:mc="http://schemas.openxmlformats.org/markup-compatibility/2006" xmlns:aink="http://schemas.microsoft.com/office/drawing/2016/ink" xmlns:am3d="http://schemas.microsoft.com/office/drawing/2017/model3d" xmlns:o="urn:schemas-microsoft-com:office:office" xmlns:oel="http://schemas.microsoft.com/office/2019/extlst" xmlns:r="http://schemas.openxmlformats.org/officeDocument/2006/relationships" xmlns:m="http://schemas.openxmlformats.org/officeDocument/2006/math" xmlns:v="urn:schemas-microsoft-com:vml" xmlns:wp14="http://schemas.microsoft.com/office/word/2010/wordprocessingDrawing" xmlns:wp="http://schemas.openxmlformats.org/drawingml/2006/wordprocessingDrawing" xmlns:w10="urn:schemas-microsoft-com:office:word" xmlns:w="http://schemas.openxmlformats.org/wordprocessingml/2006/main" xmlns:w14="http://schemas.microsoft.com/office/word/2010/wordml" xmlns:w15="http://schemas.microsoft.com/office/word/2012/wordml" xmlns:w16cex="http://schemas.microsoft.com/office/word/2018/wordml/cex" xmlns:w16cid="http://schemas.microsoft.com/office/word/2016/wordml/cid" xmlns:w16="http://schemas.microsoft.com/office/word/2018/wordml" xmlns:w16sdtdh="http://schemas.microsoft.com/office/word/2020/wordml/sdtdatahash" xmlns:w16se="http://schemas.microsoft.com/office/word/2015/wordml/symex" xmlns:wpg="http://schemas.microsoft.com/office/word/2010/wordprocessingGroup" xmlns:wpi="http://schemas.microsoft.com/office/word/2010/wordprocessingInk" xmlns:wne="http://schemas.microsoft.com/office/word/2006/wordml" xmlns:wps="http://schemas.microsoft.com/office/word/2010/wordprocessingShape" mc:Ignorable="w14 w15 w16se w16cid w16 w16cex w16sdtdh wp14">
   <w16cid:commentId w16cid:paraId="3A7E8345" w16cid:durableId="26E696E7"/>
 </w16cid:commentsIds>
+</file>
+
+<file path=word/numbering.xml><?xml version="1.0" encoding="utf-8"?>
+<w:numbering xmlns:wpc="http://schemas.microsoft.com/office/word/2010/wordprocessingCanvas" xmlns:cx="http://schemas.microsoft.com/office/drawing/2014/chartex" xmlns:cx1="http://schemas.microsoft.com/office/drawing/2015/9/8/chartex" xmlns:cx2="http://schemas.microsoft.com/office/drawing/2015/10/21/chartex" xmlns:cx3="http://schemas.microsoft.com/office/drawing/2016/5/9/chartex" xmlns:cx4="http://schemas.microsoft.com/office/drawing/2016/5/10/chartex" xmlns:cx5="http://schemas.microsoft.com/office/drawing/2016/5/11/chartex" xmlns:cx6="http://schemas.microsoft.com/office/drawing/2016/5/12/chartex" xmlns:cx7="http://schemas.microsoft.com/office/drawing/2016/5/13/chartex" xmlns:cx8="http://schemas.microsoft.com/office/drawing/2016/5/14/chartex" xmlns:mc="http://schemas.openxmlformats.org/markup-compatibility/2006" xmlns:aink="http://schemas.microsoft.com/office/drawing/2016/ink" xmlns:am3d="http://schemas.microsoft.com/office/drawing/2017/model3d" xmlns:o="urn:schemas-microsoft-com:office:office" xmlns:oel="http://schemas.microsoft.com/office/2019/extlst" xmlns:r="http://schemas.openxmlformats.org/officeDocument/2006/relationships" xmlns:m="http://schemas.openxmlformats.org/officeDocument/2006/math" xmlns:v="urn:schemas-microsoft-com:vml" xmlns:wp14="http://schemas.microsoft.com/office/word/2010/wordprocessingDrawing" xmlns:wp="http://schemas.openxmlformats.org/drawingml/2006/wordprocessingDrawing" xmlns:w10="urn:schemas-microsoft-com:office:word" xmlns:w="http://schemas.openxmlformats.org/wordprocessingml/2006/main" xmlns:w14="http://schemas.microsoft.com/office/word/2010/wordml" xmlns:w15="http://schemas.microsoft.com/office/word/2012/wordml" xmlns:w16cex="http://schemas.microsoft.com/office/word/2018/wordml/cex" xmlns:w16cid="http://schemas.microsoft.com/office/word/2016/wordml/cid" xmlns:w16="http://schemas.microsoft.com/office/word/2018/wordml" xmlns:w16sdtdh="http://schemas.microsoft.com/office/word/2020/wordml/sdtdatahash" xmlns:w16se="http://schemas.microsoft.com/office/word/2015/wordml/symex" xmlns:wpg="http://schemas.microsoft.com/office/word/2010/wordprocessingGroup" xmlns:wpi="http://schemas.microsoft.com/office/word/2010/wordprocessingInk" xmlns:wne="http://schemas.microsoft.com/office/word/2006/wordml" xmlns:wps="http://schemas.microsoft.com/office/word/2010/wordprocessingShape" mc:Ignorable="w14 w15 w16se w16cid w16 w16cex w16sdtdh wp14">
+  <w:abstractNum w:abstractNumId="0" w15:restartNumberingAfterBreak="0">
+    <w:nsid w:val="5E68023D"/>
+    <w:multiLevelType w:val="hybridMultilevel"/>
+    <w:tmpl w:val="93B0416E"/>
+    <w:lvl w:ilvl="0" w:tplc="14BCEC94">
+      <w:numFmt w:val="bullet"/>
+      <w:lvlText w:val="-"/>
+      <w:lvlJc w:val="left"/>
+      <w:pPr>
+        <w:ind w:left="720" w:hanging="360"/>
+      </w:pPr>
+      <w:rPr>
+        <w:rFonts w:ascii="Roboto" w:eastAsia="Times New Roman" w:hAnsi="Roboto" w:cs="Times New Roman" w:hint="default"/>
+      </w:rPr>
+    </w:lvl>
+    <w:lvl w:ilvl="1" w:tplc="04090003" w:tentative="1">
+      <w:start w:val="1"/>
+      <w:numFmt w:val="bullet"/>
+      <w:lvlText w:val="o"/>
+      <w:lvlJc w:val="left"/>
+      <w:pPr>
+        <w:ind w:left="1440" w:hanging="360"/>
+      </w:pPr>
+      <w:rPr>
+        <w:rFonts w:ascii="Courier New" w:hAnsi="Courier New" w:hint="default"/>
+      </w:rPr>
+    </w:lvl>
+    <w:lvl w:ilvl="2" w:tplc="04090005" w:tentative="1">
+      <w:start w:val="1"/>
+      <w:numFmt w:val="bullet"/>
+      <w:lvlText w:val=""/>
+      <w:lvlJc w:val="left"/>
+      <w:pPr>
+        <w:ind w:left="2160" w:hanging="360"/>
+      </w:pPr>
+      <w:rPr>
+        <w:rFonts w:ascii="Wingdings" w:hAnsi="Wingdings" w:hint="default"/>
+      </w:rPr>
+    </w:lvl>
+    <w:lvl w:ilvl="3" w:tplc="04090001" w:tentative="1">
+      <w:start w:val="1"/>
+      <w:numFmt w:val="bullet"/>
+      <w:lvlText w:val=""/>
+      <w:lvlJc w:val="left"/>
+      <w:pPr>
+        <w:ind w:left="2880" w:hanging="360"/>
+      </w:pPr>
+      <w:rPr>
+        <w:rFonts w:ascii="Symbol" w:hAnsi="Symbol" w:hint="default"/>
+      </w:rPr>
+    </w:lvl>
+    <w:lvl w:ilvl="4" w:tplc="04090003" w:tentative="1">
+      <w:start w:val="1"/>
+      <w:numFmt w:val="bullet"/>
+      <w:lvlText w:val="o"/>
+      <w:lvlJc w:val="left"/>
+      <w:pPr>
+        <w:ind w:left="3600" w:hanging="360"/>
+      </w:pPr>
+      <w:rPr>
+        <w:rFonts w:ascii="Courier New" w:hAnsi="Courier New" w:hint="default"/>
+      </w:rPr>
+    </w:lvl>
+    <w:lvl w:ilvl="5" w:tplc="04090005" w:tentative="1">
+      <w:start w:val="1"/>
+      <w:numFmt w:val="bullet"/>
+      <w:lvlText w:val=""/>
+      <w:lvlJc w:val="left"/>
+      <w:pPr>
+        <w:ind w:left="4320" w:hanging="360"/>
+      </w:pPr>
+      <w:rPr>
+        <w:rFonts w:ascii="Wingdings" w:hAnsi="Wingdings" w:hint="default"/>
+      </w:rPr>
+    </w:lvl>
+    <w:lvl w:ilvl="6" w:tplc="04090001" w:tentative="1">
+      <w:start w:val="1"/>
+      <w:numFmt w:val="bullet"/>
+      <w:lvlText w:val=""/>
+      <w:lvlJc w:val="left"/>
+      <w:pPr>
+        <w:ind w:left="5040" w:hanging="360"/>
+      </w:pPr>
+      <w:rPr>
+        <w:rFonts w:ascii="Symbol" w:hAnsi="Symbol" w:hint="default"/>
+      </w:rPr>
+    </w:lvl>
+    <w:lvl w:ilvl="7" w:tplc="04090003" w:tentative="1">
+      <w:start w:val="1"/>
+      <w:numFmt w:val="bullet"/>
+      <w:lvlText w:val="o"/>
+      <w:lvlJc w:val="left"/>
+      <w:pPr>
+        <w:ind w:left="5760" w:hanging="360"/>
+      </w:pPr>
+      <w:rPr>
+        <w:rFonts w:ascii="Courier New" w:hAnsi="Courier New" w:hint="default"/>
+      </w:rPr>
+    </w:lvl>
+    <w:lvl w:ilvl="8" w:tplc="04090005" w:tentative="1">
+      <w:start w:val="1"/>
+      <w:numFmt w:val="bullet"/>
+      <w:lvlText w:val=""/>
+      <w:lvlJc w:val="left"/>
+      <w:pPr>
+        <w:ind w:left="6480" w:hanging="360"/>
+      </w:pPr>
+      <w:rPr>
+        <w:rFonts w:ascii="Wingdings" w:hAnsi="Wingdings" w:hint="default"/>
+      </w:rPr>
+    </w:lvl>
+  </w:abstractNum>
+  <w:num w:numId="1" w16cid:durableId="1376151542">
+    <w:abstractNumId w:val="0"/>
+  </w:num>
+</w:numbering>
 </file>
 
 <file path=word/people.xml><?xml version="1.0" encoding="utf-8"?>
@@ -12562,6 +12825,31 @@
       <w:szCs w:val="20"/>
     </w:rPr>
   </w:style>
+  <w:style w:type="paragraph" w:styleId="NormalWeb">
+    <w:name w:val="Normal (Web)"/>
+    <w:basedOn w:val="Normal"/>
+    <w:uiPriority w:val="99"/>
+    <w:semiHidden/>
+    <w:unhideWhenUsed/>
+    <w:rsid w:val="000E2377"/>
+    <w:pPr>
+      <w:spacing w:before="100" w:beforeAutospacing="1" w:after="100" w:afterAutospacing="1"/>
+    </w:pPr>
+    <w:rPr>
+      <w:rFonts w:ascii="Times New Roman" w:eastAsia="Times New Roman" w:hAnsi="Times New Roman" w:cs="Times New Roman"/>
+    </w:rPr>
+  </w:style>
+  <w:style w:type="paragraph" w:styleId="ListParagraph">
+    <w:name w:val="List Paragraph"/>
+    <w:basedOn w:val="Normal"/>
+    <w:uiPriority w:val="34"/>
+    <w:qFormat/>
+    <w:rsid w:val="00614EA7"/>
+    <w:pPr>
+      <w:ind w:left="720"/>
+      <w:contextualSpacing/>
+    </w:pPr>
+  </w:style>
 </w:styles>
 </file>
 

</xml_diff>